<commit_message>
update the API ,adding the course concept.
</commit_message>
<xml_diff>
--- a/anbels_api_doc.docx
+++ b/anbels_api_doc.docx
@@ -25,8 +25,6 @@
         </w:rPr>
         <w:t>文档</w:t>
       </w:r>
-      <w:bookmarkStart w:id="0" w:name="_GoBack"/>
-      <w:bookmarkEnd w:id="0"/>
     </w:p>
     <w:tbl>
       <w:tblPr>
@@ -61,7 +59,7 @@
               <w:rPr>
                 <w:rFonts w:hint="eastAsia"/>
               </w:rPr>
-              <w:t>0.1</w:t>
+              <w:t>0.2</w:t>
             </w:r>
           </w:p>
         </w:tc>
@@ -210,7 +208,44 @@
           <w:tcPr>
             <w:tcW w:w="4261" w:type="dxa"/>
           </w:tcPr>
-          <w:p/>
+          <w:p>
+            <w:r>
+              <w:rPr>
+                <w:rFonts w:hint="eastAsia"/>
+              </w:rPr>
+              <w:t>2014</w:t>
+            </w:r>
+            <w:r>
+              <w:rPr>
+                <w:rFonts w:hint="eastAsia"/>
+              </w:rPr>
+              <w:t>年</w:t>
+            </w:r>
+            <w:r>
+              <w:rPr>
+                <w:rFonts w:hint="eastAsia"/>
+              </w:rPr>
+              <w:t>8</w:t>
+            </w:r>
+            <w:r>
+              <w:rPr>
+                <w:rFonts w:hint="eastAsia"/>
+              </w:rPr>
+              <w:t>月</w:t>
+            </w:r>
+            <w:r>
+              <w:rPr>
+                <w:rFonts w:hint="eastAsia"/>
+              </w:rPr>
+              <w:t>3</w:t>
+            </w:r>
+            <w:r>
+              <w:rPr>
+                <w:rFonts w:hint="eastAsia"/>
+              </w:rPr>
+              <w:t>日星期日</w:t>
+            </w:r>
+          </w:p>
         </w:tc>
       </w:tr>
       <w:tr>
@@ -231,7 +266,14 @@
           <w:tcPr>
             <w:tcW w:w="4261" w:type="dxa"/>
           </w:tcPr>
-          <w:p/>
+          <w:p>
+            <w:r>
+              <w:rPr>
+                <w:rFonts w:hint="eastAsia"/>
+              </w:rPr>
+              <w:t>林超良</w:t>
+            </w:r>
+          </w:p>
         </w:tc>
       </w:tr>
       <w:tr>
@@ -252,7 +294,14 @@
           <w:tcPr>
             <w:tcW w:w="4261" w:type="dxa"/>
           </w:tcPr>
-          <w:p/>
+          <w:p>
+            <w:r>
+              <w:rPr>
+                <w:rFonts w:hint="eastAsia"/>
+              </w:rPr>
+              <w:t>修改课程的接口，删除教学计划的接口</w:t>
+            </w:r>
+          </w:p>
         </w:tc>
       </w:tr>
     </w:tbl>
@@ -1474,7 +1523,19 @@
         <w:rPr>
           <w:rFonts w:hint="eastAsia"/>
         </w:rPr>
-        <w:t>获取当前用户对应班级的教学计划</w:t>
+        <w:t>根据用户</w:t>
+      </w:r>
+      <w:r>
+        <w:rPr>
+          <w:rFonts w:hint="eastAsia"/>
+        </w:rPr>
+        <w:t>ID</w:t>
+      </w:r>
+      <w:r>
+        <w:rPr>
+          <w:rFonts w:hint="eastAsia"/>
+        </w:rPr>
+        <w:t>，获取该用户所可以读取的课程</w:t>
       </w:r>
     </w:p>
     <w:p>
@@ -1595,7 +1656,7 @@
                 <w:b/>
                 <w:color w:val="FF0000"/>
               </w:rPr>
-              <w:t>get_plan_by_user</w:t>
+              <w:t>get_course_by_user</w:t>
             </w:r>
             <w:r>
               <w:t>”</w:t>
@@ -1896,7 +1957,19 @@
               <w:rPr>
                 <w:rFonts w:hint="eastAsia"/>
               </w:rPr>
-              <w:t>该</w:t>
+              <w:t>该对象</w:t>
+            </w:r>
+            <w:r>
+              <w:rPr>
+                <w:rFonts w:hint="eastAsia"/>
+              </w:rPr>
+              <w:t>是一个</w:t>
+            </w:r>
+            <w:r>
+              <w:rPr>
+                <w:rFonts w:hint="eastAsia"/>
+              </w:rPr>
+              <w:t>包含</w:t>
             </w:r>
             <w:r>
               <w:rPr>
@@ -1908,7 +1981,67 @@
               <w:rPr>
                 <w:rFonts w:hint="eastAsia"/>
               </w:rPr>
-              <w:t>对象包含对下属性</w:t>
+              <w:t>对象的字典。该字典的</w:t>
+            </w:r>
+            <w:r>
+              <w:rPr>
+                <w:rFonts w:hint="eastAsia"/>
+              </w:rPr>
+              <w:t>key</w:t>
+            </w:r>
+            <w:r>
+              <w:rPr>
+                <w:rFonts w:hint="eastAsia"/>
+              </w:rPr>
+              <w:t>是课程的</w:t>
+            </w:r>
+            <w:r>
+              <w:rPr>
+                <w:rFonts w:hint="eastAsia"/>
+              </w:rPr>
+              <w:t>ID</w:t>
+            </w:r>
+            <w:r>
+              <w:rPr>
+                <w:rFonts w:hint="eastAsia"/>
+              </w:rPr>
+              <w:t>，字典的</w:t>
+            </w:r>
+            <w:r>
+              <w:rPr>
+                <w:rFonts w:hint="eastAsia"/>
+              </w:rPr>
+              <w:t>value</w:t>
+            </w:r>
+            <w:r>
+              <w:rPr>
+                <w:rFonts w:hint="eastAsia"/>
+              </w:rPr>
+              <w:t>是一个</w:t>
+            </w:r>
+            <w:r>
+              <w:rPr>
+                <w:rFonts w:hint="eastAsia"/>
+              </w:rPr>
+              <w:t>JSON</w:t>
+            </w:r>
+            <w:r>
+              <w:rPr>
+                <w:rFonts w:hint="eastAsia"/>
+              </w:rPr>
+              <w:t>，该</w:t>
+            </w:r>
+            <w:r>
+              <w:rPr>
+                <w:rFonts w:hint="eastAsia"/>
+              </w:rPr>
+              <w:t>JSON</w:t>
+            </w:r>
+            <w:r>
+              <w:rPr>
+                <w:rFonts w:hint="eastAsia"/>
+              </w:rPr>
+              <w:t>包括以下属性：</w:t>
             </w:r>
           </w:p>
           <w:p>
@@ -1924,7 +2057,7 @@
               <w:rPr>
                 <w:rFonts w:hint="eastAsia"/>
               </w:rPr>
-              <w:t>id</w:t>
+              <w:t>name</w:t>
             </w:r>
           </w:p>
           <w:p>
@@ -1935,12 +2068,78 @@
                 <w:numId w:val="4"/>
               </w:numPr>
               <w:ind w:firstLineChars="0"/>
+              <w:rPr>
+                <w:rFonts w:hint="eastAsia"/>
+              </w:rPr>
             </w:pPr>
             <w:r>
+              <w:t>coursewares</w:t>
+            </w:r>
+          </w:p>
+          <w:p>
+            <w:pPr>
+              <w:rPr>
+                <w:rFonts w:hint="eastAsia"/>
+              </w:rPr>
+            </w:pPr>
+          </w:p>
+          <w:p>
+            <w:pPr>
+              <w:rPr>
+                <w:rFonts w:hint="eastAsia"/>
+              </w:rPr>
+            </w:pPr>
+            <w:r>
               <w:rPr>
                 <w:rFonts w:hint="eastAsia"/>
               </w:rPr>
               <w:t>name</w:t>
+            </w:r>
+            <w:r>
+              <w:rPr>
+                <w:rFonts w:hint="eastAsia"/>
+              </w:rPr>
+              <w:t>属性是课程的名字，</w:t>
+            </w:r>
+          </w:p>
+          <w:p>
+            <w:pPr>
+              <w:rPr>
+                <w:rFonts w:hint="eastAsia"/>
+              </w:rPr>
+            </w:pPr>
+            <w:r>
+              <w:t>coursewares</w:t>
+            </w:r>
+            <w:r>
+              <w:rPr>
+                <w:rFonts w:hint="eastAsia"/>
+              </w:rPr>
+              <w:t>是一个课件对象的</w:t>
+            </w:r>
+            <w:r>
+              <w:rPr>
+                <w:rFonts w:hint="eastAsia"/>
+              </w:rPr>
+              <w:t>JSON</w:t>
+            </w:r>
+            <w:r>
+              <w:rPr>
+                <w:rFonts w:hint="eastAsia"/>
+              </w:rPr>
+              <w:t>列表。每一个课件的</w:t>
+            </w:r>
+            <w:r>
+              <w:rPr>
+                <w:rFonts w:hint="eastAsia"/>
+              </w:rPr>
+              <w:t>JSON</w:t>
+            </w:r>
+            <w:r>
+              <w:rPr>
+                <w:rFonts w:hint="eastAsia"/>
+              </w:rPr>
+              <w:t>对象包括以下属性：</w:t>
             </w:r>
           </w:p>
           <w:p>
@@ -1948,15 +2147,18 @@
               <w:pStyle w:val="a5"/>
               <w:numPr>
                 <w:ilvl w:val="0"/>
-                <w:numId w:val="4"/>
+                <w:numId w:val="6"/>
               </w:numPr>
               <w:ind w:firstLineChars="0"/>
+              <w:rPr>
+                <w:rFonts w:hint="eastAsia"/>
+              </w:rPr>
             </w:pPr>
             <w:r>
               <w:rPr>
                 <w:rFonts w:hint="eastAsia"/>
               </w:rPr>
-              <w:t>school_id</w:t>
+              <w:t>id</w:t>
             </w:r>
           </w:p>
           <w:p>
@@ -1964,15 +2166,18 @@
               <w:pStyle w:val="a5"/>
               <w:numPr>
                 <w:ilvl w:val="0"/>
-                <w:numId w:val="4"/>
+                <w:numId w:val="6"/>
               </w:numPr>
               <w:ind w:firstLineChars="0"/>
+              <w:rPr>
+                <w:rFonts w:hint="eastAsia"/>
+              </w:rPr>
             </w:pPr>
             <w:r>
               <w:rPr>
                 <w:rFonts w:hint="eastAsia"/>
               </w:rPr>
-              <w:t>grade</w:t>
+              <w:t>name</w:t>
             </w:r>
           </w:p>
           <w:p>
@@ -1980,44 +2185,20 @@
               <w:pStyle w:val="a5"/>
               <w:numPr>
                 <w:ilvl w:val="0"/>
-                <w:numId w:val="4"/>
+                <w:numId w:val="6"/>
               </w:numPr>
               <w:ind w:firstLineChars="0"/>
+              <w:rPr>
+                <w:rFonts w:hint="eastAsia"/>
+              </w:rPr>
             </w:pPr>
             <w:r>
               <w:rPr>
                 <w:rFonts w:hint="eastAsia"/>
               </w:rPr>
-              <w:t>desc</w:t>
-            </w:r>
-          </w:p>
-          <w:p>
-            <w:pPr>
-              <w:pStyle w:val="a5"/>
-              <w:numPr>
-                <w:ilvl w:val="0"/>
-                <w:numId w:val="4"/>
-              </w:numPr>
-              <w:ind w:firstLineChars="0"/>
-            </w:pPr>
-            <w:r>
-              <w:t>courseware</w:t>
-            </w:r>
-          </w:p>
-          <w:p>
-            <w:pPr>
-              <w:pStyle w:val="a5"/>
-              <w:numPr>
-                <w:ilvl w:val="0"/>
-                <w:numId w:val="4"/>
-              </w:numPr>
-              <w:ind w:firstLineChars="0"/>
-            </w:pPr>
-            <w:r>
-              <w:t>game</w:t>
-            </w:r>
-          </w:p>
-          <w:p/>
+              <w:t>url</w:t>
+            </w:r>
+          </w:p>
           <w:p>
             <w:r>
               <w:rPr>
@@ -2026,155 +2207,65 @@
               <w:t>其中</w:t>
             </w:r>
             <w:r>
-              <w:t>courseware</w:t>
-            </w:r>
-            <w:r>
-              <w:rPr>
-                <w:rFonts w:hint="eastAsia"/>
-              </w:rPr>
-              <w:t xml:space="preserve"> </w:t>
-            </w:r>
-            <w:r>
-              <w:rPr>
-                <w:rFonts w:hint="eastAsia"/>
-              </w:rPr>
-              <w:t>和</w:t>
-            </w:r>
-            <w:r>
-              <w:t>game</w:t>
-            </w:r>
-            <w:r>
-              <w:rPr>
-                <w:rFonts w:hint="eastAsia"/>
-              </w:rPr>
-              <w:t xml:space="preserve"> </w:t>
-            </w:r>
-            <w:r>
-              <w:rPr>
-                <w:rFonts w:hint="eastAsia"/>
-              </w:rPr>
-              <w:t>都是一个列表的</w:t>
-            </w:r>
-            <w:r>
-              <w:rPr>
-                <w:rFonts w:hint="eastAsia"/>
-              </w:rPr>
-              <w:t>JSON</w:t>
-            </w:r>
-            <w:r>
-              <w:rPr>
-                <w:rFonts w:hint="eastAsia"/>
-              </w:rPr>
-              <w:t>的对象。列表中的每一个对象包含以下的属性：</w:t>
-            </w:r>
-          </w:p>
-          <w:p>
-            <w:pPr>
-              <w:pStyle w:val="a5"/>
-              <w:numPr>
-                <w:ilvl w:val="0"/>
-                <w:numId w:val="5"/>
-              </w:numPr>
-              <w:ind w:firstLineChars="0"/>
-            </w:pPr>
-            <w:r>
-              <w:t>plan_id</w:t>
-            </w:r>
-          </w:p>
-          <w:p>
-            <w:pPr>
-              <w:pStyle w:val="a5"/>
-              <w:numPr>
-                <w:ilvl w:val="0"/>
-                <w:numId w:val="5"/>
-              </w:numPr>
-              <w:ind w:firstLineChars="0"/>
-            </w:pPr>
-            <w:r>
-              <w:t>category_id</w:t>
-            </w:r>
-          </w:p>
-          <w:p>
-            <w:pPr>
-              <w:pStyle w:val="a5"/>
-              <w:numPr>
-                <w:ilvl w:val="0"/>
-                <w:numId w:val="5"/>
-              </w:numPr>
-              <w:ind w:firstLineChars="0"/>
-            </w:pPr>
-            <w:r>
+              <w:rPr>
+                <w:rFonts w:hint="eastAsia"/>
+              </w:rPr>
+              <w:t>id</w:t>
+            </w:r>
+            <w:r>
+              <w:rPr>
+                <w:rFonts w:hint="eastAsia"/>
+              </w:rPr>
+              <w:t>就是每一个课件，也</w:t>
+            </w:r>
+            <w:r>
+              <w:rPr>
+                <w:rFonts w:hint="eastAsia"/>
+              </w:rPr>
               <w:lastRenderedPageBreak/>
-              <w:t>obj_id</w:t>
-            </w:r>
-          </w:p>
-          <w:p/>
-          <w:p>
-            <w:r>
-              <w:rPr>
-                <w:rFonts w:hint="eastAsia"/>
-              </w:rPr>
-              <w:t xml:space="preserve">plan_id </w:t>
-            </w:r>
-            <w:r>
-              <w:rPr>
-                <w:rFonts w:hint="eastAsia"/>
-              </w:rPr>
-              <w:t>就是该教堂计划的</w:t>
-            </w:r>
-            <w:r>
-              <w:rPr>
-                <w:rFonts w:hint="eastAsia"/>
-              </w:rPr>
-              <w:t>ID</w:t>
-            </w:r>
-            <w:r>
-              <w:rPr>
-                <w:rFonts w:hint="eastAsia"/>
-              </w:rPr>
-              <w:t>，</w:t>
-            </w:r>
-            <w:r>
-              <w:rPr>
-                <w:rFonts w:hint="eastAsia"/>
-              </w:rPr>
-              <w:t xml:space="preserve"> category_id </w:t>
-            </w:r>
-            <w:r>
-              <w:rPr>
-                <w:rFonts w:hint="eastAsia"/>
-              </w:rPr>
-              <w:t>就是该课件或者游戏所归属的分类</w:t>
-            </w:r>
-            <w:r>
-              <w:rPr>
-                <w:rFonts w:hint="eastAsia"/>
-              </w:rPr>
-              <w:t>ID</w:t>
-            </w:r>
-            <w:r>
-              <w:rPr>
-                <w:rFonts w:hint="eastAsia"/>
-              </w:rPr>
-              <w:t>，</w:t>
-            </w:r>
-            <w:r>
-              <w:rPr>
-                <w:rFonts w:hint="eastAsia"/>
-              </w:rPr>
-              <w:t>obj_id</w:t>
-            </w:r>
-            <w:r>
-              <w:rPr>
-                <w:rFonts w:hint="eastAsia"/>
-              </w:rPr>
-              <w:t>，就是课件或者游戏的</w:t>
-            </w:r>
-            <w:r>
-              <w:rPr>
-                <w:rFonts w:hint="eastAsia"/>
-              </w:rPr>
-              <w:t>ID</w:t>
+              <w:t>就是动画的</w:t>
+            </w:r>
+            <w:r>
+              <w:rPr>
+                <w:rFonts w:hint="eastAsia"/>
+              </w:rPr>
+              <w:t>id,</w:t>
+            </w:r>
+            <w:r>
+              <w:rPr>
+                <w:rFonts w:hint="eastAsia"/>
+              </w:rPr>
+              <w:t>而</w:t>
+            </w:r>
+            <w:r>
+              <w:rPr>
+                <w:rFonts w:hint="eastAsia"/>
+              </w:rPr>
+              <w:t>name</w:t>
+            </w:r>
+            <w:r>
+              <w:rPr>
+                <w:rFonts w:hint="eastAsia"/>
+              </w:rPr>
+              <w:t>就是每一个课件或者动画的名字，</w:t>
+            </w:r>
+            <w:r>
+              <w:rPr>
+                <w:rFonts w:hint="eastAsia"/>
+              </w:rPr>
+              <w:t>url</w:t>
+            </w:r>
+            <w:r>
+              <w:rPr>
+                <w:rFonts w:hint="eastAsia"/>
+              </w:rPr>
+              <w:t>就是访问这个课件或者动画的</w:t>
+            </w:r>
+            <w:r>
+              <w:rPr>
+                <w:rFonts w:hint="eastAsia"/>
+              </w:rPr>
+              <w:t>URL</w:t>
             </w:r>
             <w:r>
               <w:rPr>
@@ -2549,10 +2640,21 @@
               <w:rPr>
                 <w:rFonts w:hint="eastAsia"/>
               </w:rPr>
+              <w:t>单独</w:t>
+            </w:r>
+            <w:r>
+              <w:rPr>
+                <w:rFonts w:hint="eastAsia"/>
+              </w:rPr>
               <w:t>课件</w:t>
             </w:r>
           </w:p>
           <w:p>
+            <w:pPr>
+              <w:rPr>
+                <w:rFonts w:hint="eastAsia"/>
+              </w:rPr>
+            </w:pPr>
             <w:r>
               <w:t>“</w:t>
             </w:r>
@@ -2585,7 +2687,49 @@
               <w:rPr>
                 <w:rFonts w:hint="eastAsia"/>
               </w:rPr>
+              <w:t>单独</w:t>
+            </w:r>
+            <w:r>
+              <w:rPr>
+                <w:rFonts w:hint="eastAsia"/>
+              </w:rPr>
               <w:t>游戏</w:t>
+            </w:r>
+          </w:p>
+          <w:p>
+            <w:r>
+              <w:t>“</w:t>
+            </w:r>
+            <w:r>
+              <w:rPr>
+                <w:rFonts w:hint="eastAsia"/>
+                <w:color w:val="FF0000"/>
+              </w:rPr>
+              <w:t>P</w:t>
+            </w:r>
+            <w:r>
+              <w:t>”</w:t>
+            </w:r>
+            <w:r>
+              <w:rPr>
+                <w:rFonts w:hint="eastAsia"/>
+              </w:rPr>
+              <w:t xml:space="preserve"> </w:t>
+            </w:r>
+            <w:r>
+              <w:t>–</w:t>
+            </w:r>
+            <w:r>
+              <w:rPr>
+                <w:rFonts w:hint="eastAsia"/>
+              </w:rPr>
+              <w:t xml:space="preserve"> </w:t>
+            </w:r>
+            <w:r>
+              <w:rPr>
+                <w:rFonts w:hint="eastAsia"/>
+              </w:rPr>
+              <w:t>课程</w:t>
             </w:r>
           </w:p>
         </w:tc>
@@ -2649,6 +2793,113 @@
             <w:tcW w:w="2840" w:type="dxa"/>
           </w:tcPr>
           <w:p>
+            <w:pPr>
+              <w:rPr>
+                <w:rFonts w:hint="eastAsia"/>
+              </w:rPr>
+            </w:pPr>
+            <w:r>
+              <w:t>begin_or_end</w:t>
+            </w:r>
+          </w:p>
+        </w:tc>
+        <w:tc>
+          <w:tcPr>
+            <w:tcW w:w="2841" w:type="dxa"/>
+          </w:tcPr>
+          <w:p>
+            <w:pPr>
+              <w:rPr>
+                <w:rFonts w:hint="eastAsia"/>
+              </w:rPr>
+            </w:pPr>
+            <w:r>
+              <w:rPr>
+                <w:rFonts w:hint="eastAsia"/>
+              </w:rPr>
+              <w:t>字符串</w:t>
+            </w:r>
+          </w:p>
+        </w:tc>
+        <w:tc>
+          <w:tcPr>
+            <w:tcW w:w="2841" w:type="dxa"/>
+          </w:tcPr>
+          <w:p>
+            <w:pPr>
+              <w:rPr>
+                <w:rFonts w:hint="eastAsia"/>
+              </w:rPr>
+            </w:pPr>
+            <w:r>
+              <w:rPr>
+                <w:rFonts w:hint="eastAsia"/>
+              </w:rPr>
+              <w:t>可选值为</w:t>
+            </w:r>
+            <w:r>
+              <w:rPr>
+                <w:rFonts w:hint="eastAsia"/>
+              </w:rPr>
+              <w:t xml:space="preserve"> </w:t>
+            </w:r>
+            <w:r>
+              <w:t>“</w:t>
+            </w:r>
+            <w:r>
+              <w:rPr>
+                <w:rFonts w:hint="eastAsia"/>
+              </w:rPr>
+              <w:t>BEGIN</w:t>
+            </w:r>
+            <w:r>
+              <w:t>”</w:t>
+            </w:r>
+            <w:r>
+              <w:rPr>
+                <w:rFonts w:hint="eastAsia"/>
+              </w:rPr>
+              <w:t xml:space="preserve"> </w:t>
+            </w:r>
+            <w:r>
+              <w:rPr>
+                <w:rFonts w:hint="eastAsia"/>
+              </w:rPr>
+              <w:t>和</w:t>
+            </w:r>
+            <w:r>
+              <w:rPr>
+                <w:rFonts w:hint="eastAsia"/>
+              </w:rPr>
+              <w:t xml:space="preserve"> </w:t>
+            </w:r>
+            <w:r>
+              <w:t>“</w:t>
+            </w:r>
+            <w:r>
+              <w:rPr>
+                <w:rFonts w:hint="eastAsia"/>
+              </w:rPr>
+              <w:t>END</w:t>
+            </w:r>
+            <w:r>
+              <w:t>”</w:t>
+            </w:r>
+            <w:r>
+              <w:rPr>
+                <w:rFonts w:hint="eastAsia"/>
+              </w:rPr>
+              <w:t>。表示这个动作是动画，游戏，课程的开始还是结束的触发事件。</w:t>
+            </w:r>
+          </w:p>
+        </w:tc>
+      </w:tr>
+      <w:tr>
+        <w:tc>
+          <w:tcPr>
+            <w:tcW w:w="2840" w:type="dxa"/>
+          </w:tcPr>
+          <w:p>
             <w:r>
               <w:rPr>
                 <w:rFonts w:hint="eastAsia"/>
@@ -2706,14 +2957,40 @@
               <w:rPr>
                 <w:rFonts w:hint="eastAsia"/>
               </w:rPr>
-              <w:t>，也就是该操作是针对游戏的话，还需要提供用户游戏的得分。该得分只会记录一次，如果多次</w:t>
+              <w:t>或者</w:t>
+            </w:r>
+            <w:r>
+              <w:rPr>
+                <w:rFonts w:hint="eastAsia"/>
+              </w:rPr>
+              <w:t>P</w:t>
+            </w:r>
+            <w:r>
+              <w:rPr>
+                <w:rFonts w:hint="eastAsia"/>
+              </w:rPr>
+              <w:t>，也就是该操作是针对游戏</w:t>
+            </w:r>
+            <w:r>
+              <w:rPr>
+                <w:rFonts w:hint="eastAsia"/>
+              </w:rPr>
+              <w:t>或</w:t>
             </w:r>
             <w:r>
               <w:rPr>
                 <w:rFonts w:hint="eastAsia"/>
               </w:rPr>
               <w:lastRenderedPageBreak/>
-              <w:t>提交，则以最后一次提交分类为准。</w:t>
+              <w:t>者课程</w:t>
+            </w:r>
+            <w:bookmarkStart w:id="0" w:name="_GoBack"/>
+            <w:bookmarkEnd w:id="0"/>
+            <w:r>
+              <w:rPr>
+                <w:rFonts w:hint="eastAsia"/>
+              </w:rPr>
+              <w:t>的话，还需要提供用户游戏的得分。该得分只会记录一次，如果多次提交，则以最后一次提交分类为准。</w:t>
             </w:r>
           </w:p>
         </w:tc>
@@ -3142,13 +3419,7 @@
           </w:tcPr>
           <w:p>
             <w:r>
-              <w:rPr>
-                <w:rFonts w:hint="eastAsia"/>
-              </w:rPr>
-              <w:t>category</w:t>
-            </w:r>
-            <w:r>
-              <w:t>_id</w:t>
+              <w:t>course_id</w:t>
             </w:r>
           </w:p>
         </w:tc>
@@ -3174,7 +3445,13 @@
               <w:rPr>
                 <w:rFonts w:hint="eastAsia"/>
               </w:rPr>
-              <w:t>游戏分类的</w:t>
+              <w:t>课程</w:t>
+            </w:r>
+            <w:r>
+              <w:rPr>
+                <w:rFonts w:hint="eastAsia"/>
+              </w:rPr>
+              <w:t>的</w:t>
             </w:r>
             <w:r>
               <w:rPr>
@@ -4541,9 +4818,9 @@
 <file path=word/numbering.xml><?xml version="1.0" encoding="utf-8"?>
 <w:numbering xmlns:wpc="http://schemas.microsoft.com/office/word/2010/wordprocessingCanvas" xmlns:mc="http://schemas.openxmlformats.org/markup-compatibility/2006" xmlns:o="urn:schemas-microsoft-com:office:office" xmlns:r="http://schemas.openxmlformats.org/officeDocument/2006/relationships" xmlns:m="http://schemas.openxmlformats.org/officeDocument/2006/math" xmlns:v="urn:schemas-microsoft-com:vml" xmlns:wp14="http://schemas.microsoft.com/office/word/2010/wordprocessingDrawing" xmlns:wp="http://schemas.openxmlformats.org/drawingml/2006/wordprocessingDrawing" xmlns:w10="urn:schemas-microsoft-com:office:word" xmlns:w="http://schemas.openxmlformats.org/wordprocessingml/2006/main" xmlns:w14="http://schemas.microsoft.com/office/word/2010/wordml" xmlns:wpg="http://schemas.microsoft.com/office/word/2010/wordprocessingGroup" xmlns:wpi="http://schemas.microsoft.com/office/word/2010/wordprocessingInk" xmlns:wne="http://schemas.microsoft.com/office/word/2006/wordml" xmlns:wps="http://schemas.microsoft.com/office/word/2010/wordprocessingShape" mc:Ignorable="w14 wp14">
   <w:abstractNum w:abstractNumId="0">
-    <w:nsid w:val="1F7452C9"/>
+    <w:nsid w:val="1B8D2887"/>
     <w:multiLevelType w:val="hybridMultilevel"/>
-    <w:tmpl w:val="3ED252B2"/>
+    <w:tmpl w:val="EEB8B1CC"/>
     <w:lvl w:ilvl="0" w:tplc="04090001">
       <w:start w:val="1"/>
       <w:numFmt w:val="bullet"/>
@@ -4654,6 +4931,119 @@
     </w:lvl>
   </w:abstractNum>
   <w:abstractNum w:abstractNumId="1">
+    <w:nsid w:val="1F7452C9"/>
+    <w:multiLevelType w:val="hybridMultilevel"/>
+    <w:tmpl w:val="3ED252B2"/>
+    <w:lvl w:ilvl="0" w:tplc="04090001">
+      <w:start w:val="1"/>
+      <w:numFmt w:val="bullet"/>
+      <w:lvlText w:val=""/>
+      <w:lvlJc w:val="left"/>
+      <w:pPr>
+        <w:ind w:left="420" w:hanging="420"/>
+      </w:pPr>
+      <w:rPr>
+        <w:rFonts w:ascii="Wingdings" w:hAnsi="Wingdings" w:hint="default"/>
+      </w:rPr>
+    </w:lvl>
+    <w:lvl w:ilvl="1" w:tplc="04090003" w:tentative="1">
+      <w:start w:val="1"/>
+      <w:numFmt w:val="bullet"/>
+      <w:lvlText w:val=""/>
+      <w:lvlJc w:val="left"/>
+      <w:pPr>
+        <w:ind w:left="840" w:hanging="420"/>
+      </w:pPr>
+      <w:rPr>
+        <w:rFonts w:ascii="Wingdings" w:hAnsi="Wingdings" w:hint="default"/>
+      </w:rPr>
+    </w:lvl>
+    <w:lvl w:ilvl="2" w:tplc="04090005" w:tentative="1">
+      <w:start w:val="1"/>
+      <w:numFmt w:val="bullet"/>
+      <w:lvlText w:val=""/>
+      <w:lvlJc w:val="left"/>
+      <w:pPr>
+        <w:ind w:left="1260" w:hanging="420"/>
+      </w:pPr>
+      <w:rPr>
+        <w:rFonts w:ascii="Wingdings" w:hAnsi="Wingdings" w:hint="default"/>
+      </w:rPr>
+    </w:lvl>
+    <w:lvl w:ilvl="3" w:tplc="04090001" w:tentative="1">
+      <w:start w:val="1"/>
+      <w:numFmt w:val="bullet"/>
+      <w:lvlText w:val=""/>
+      <w:lvlJc w:val="left"/>
+      <w:pPr>
+        <w:ind w:left="1680" w:hanging="420"/>
+      </w:pPr>
+      <w:rPr>
+        <w:rFonts w:ascii="Wingdings" w:hAnsi="Wingdings" w:hint="default"/>
+      </w:rPr>
+    </w:lvl>
+    <w:lvl w:ilvl="4" w:tplc="04090003" w:tentative="1">
+      <w:start w:val="1"/>
+      <w:numFmt w:val="bullet"/>
+      <w:lvlText w:val=""/>
+      <w:lvlJc w:val="left"/>
+      <w:pPr>
+        <w:ind w:left="2100" w:hanging="420"/>
+      </w:pPr>
+      <w:rPr>
+        <w:rFonts w:ascii="Wingdings" w:hAnsi="Wingdings" w:hint="default"/>
+      </w:rPr>
+    </w:lvl>
+    <w:lvl w:ilvl="5" w:tplc="04090005" w:tentative="1">
+      <w:start w:val="1"/>
+      <w:numFmt w:val="bullet"/>
+      <w:lvlText w:val=""/>
+      <w:lvlJc w:val="left"/>
+      <w:pPr>
+        <w:ind w:left="2520" w:hanging="420"/>
+      </w:pPr>
+      <w:rPr>
+        <w:rFonts w:ascii="Wingdings" w:hAnsi="Wingdings" w:hint="default"/>
+      </w:rPr>
+    </w:lvl>
+    <w:lvl w:ilvl="6" w:tplc="04090001" w:tentative="1">
+      <w:start w:val="1"/>
+      <w:numFmt w:val="bullet"/>
+      <w:lvlText w:val=""/>
+      <w:lvlJc w:val="left"/>
+      <w:pPr>
+        <w:ind w:left="2940" w:hanging="420"/>
+      </w:pPr>
+      <w:rPr>
+        <w:rFonts w:ascii="Wingdings" w:hAnsi="Wingdings" w:hint="default"/>
+      </w:rPr>
+    </w:lvl>
+    <w:lvl w:ilvl="7" w:tplc="04090003" w:tentative="1">
+      <w:start w:val="1"/>
+      <w:numFmt w:val="bullet"/>
+      <w:lvlText w:val=""/>
+      <w:lvlJc w:val="left"/>
+      <w:pPr>
+        <w:ind w:left="3360" w:hanging="420"/>
+      </w:pPr>
+      <w:rPr>
+        <w:rFonts w:ascii="Wingdings" w:hAnsi="Wingdings" w:hint="default"/>
+      </w:rPr>
+    </w:lvl>
+    <w:lvl w:ilvl="8" w:tplc="04090005" w:tentative="1">
+      <w:start w:val="1"/>
+      <w:numFmt w:val="bullet"/>
+      <w:lvlText w:val=""/>
+      <w:lvlJc w:val="left"/>
+      <w:pPr>
+        <w:ind w:left="3780" w:hanging="420"/>
+      </w:pPr>
+      <w:rPr>
+        <w:rFonts w:ascii="Wingdings" w:hAnsi="Wingdings" w:hint="default"/>
+      </w:rPr>
+    </w:lvl>
+  </w:abstractNum>
+  <w:abstractNum w:abstractNumId="2">
     <w:nsid w:val="525C6273"/>
     <w:multiLevelType w:val="hybridMultilevel"/>
     <w:tmpl w:val="99B2A76A"/>
@@ -4741,7 +5131,7 @@
       </w:pPr>
     </w:lvl>
   </w:abstractNum>
-  <w:abstractNum w:abstractNumId="2">
+  <w:abstractNum w:abstractNumId="3">
     <w:nsid w:val="6CF1168B"/>
     <w:multiLevelType w:val="hybridMultilevel"/>
     <w:tmpl w:val="311A35A6"/>
@@ -4854,7 +5244,7 @@
       </w:rPr>
     </w:lvl>
   </w:abstractNum>
-  <w:abstractNum w:abstractNumId="3">
+  <w:abstractNum w:abstractNumId="4">
     <w:nsid w:val="6F625869"/>
     <w:multiLevelType w:val="hybridMultilevel"/>
     <w:tmpl w:val="154E9250"/>
@@ -4967,7 +5357,7 @@
       </w:rPr>
     </w:lvl>
   </w:abstractNum>
-  <w:abstractNum w:abstractNumId="4">
+  <w:abstractNum w:abstractNumId="5">
     <w:nsid w:val="7273790B"/>
     <w:multiLevelType w:val="hybridMultilevel"/>
     <w:tmpl w:val="D21623F8"/>
@@ -5081,19 +5471,22 @@
     </w:lvl>
   </w:abstractNum>
   <w:num w:numId="1">
+    <w:abstractNumId w:val="5"/>
+  </w:num>
+  <w:num w:numId="2">
+    <w:abstractNumId w:val="2"/>
+  </w:num>
+  <w:num w:numId="3">
+    <w:abstractNumId w:val="1"/>
+  </w:num>
+  <w:num w:numId="4">
+    <w:abstractNumId w:val="3"/>
+  </w:num>
+  <w:num w:numId="5">
     <w:abstractNumId w:val="4"/>
   </w:num>
-  <w:num w:numId="2">
-    <w:abstractNumId w:val="1"/>
-  </w:num>
-  <w:num w:numId="3">
+  <w:num w:numId="6">
     <w:abstractNumId w:val="0"/>
-  </w:num>
-  <w:num w:numId="4">
-    <w:abstractNumId w:val="2"/>
-  </w:num>
-  <w:num w:numId="5">
-    <w:abstractNumId w:val="3"/>
   </w:num>
 </w:numbering>
 </file>

</xml_diff>

<commit_message>
1.update the API by adding the get course info 2.add the plan view page
</commit_message>
<xml_diff>
--- a/anbels_api_doc.docx
+++ b/anbels_api_doc.docx
@@ -304,27 +304,189 @@
           </w:p>
         </w:tc>
       </w:tr>
+      <w:tr>
+        <w:tc>
+          <w:tcPr>
+            <w:tcW w:w="4261" w:type="dxa"/>
+          </w:tcPr>
+          <w:p>
+            <w:pPr>
+              <w:rPr>
+                <w:rFonts w:hint="eastAsia"/>
+              </w:rPr>
+            </w:pPr>
+            <w:r>
+              <w:rPr>
+                <w:rFonts w:hint="eastAsia"/>
+              </w:rPr>
+              <w:t>修改日期</w:t>
+            </w:r>
+          </w:p>
+        </w:tc>
+        <w:tc>
+          <w:tcPr>
+            <w:tcW w:w="4261" w:type="dxa"/>
+          </w:tcPr>
+          <w:p>
+            <w:pPr>
+              <w:rPr>
+                <w:rFonts w:hint="eastAsia"/>
+              </w:rPr>
+            </w:pPr>
+            <w:r>
+              <w:rPr>
+                <w:rFonts w:hint="eastAsia"/>
+              </w:rPr>
+              <w:t>2014</w:t>
+            </w:r>
+            <w:r>
+              <w:rPr>
+                <w:rFonts w:hint="eastAsia"/>
+              </w:rPr>
+              <w:t>年</w:t>
+            </w:r>
+            <w:r>
+              <w:rPr>
+                <w:rFonts w:hint="eastAsia"/>
+              </w:rPr>
+              <w:t>8</w:t>
+            </w:r>
+            <w:r>
+              <w:rPr>
+                <w:rFonts w:hint="eastAsia"/>
+              </w:rPr>
+              <w:t>月</w:t>
+            </w:r>
+            <w:r>
+              <w:rPr>
+                <w:rFonts w:hint="eastAsia"/>
+              </w:rPr>
+              <w:t>10</w:t>
+            </w:r>
+            <w:r>
+              <w:rPr>
+                <w:rFonts w:hint="eastAsia"/>
+              </w:rPr>
+              <w:t>日星期日</w:t>
+            </w:r>
+          </w:p>
+        </w:tc>
+      </w:tr>
+      <w:tr>
+        <w:tc>
+          <w:tcPr>
+            <w:tcW w:w="4261" w:type="dxa"/>
+          </w:tcPr>
+          <w:p>
+            <w:pPr>
+              <w:rPr>
+                <w:rFonts w:hint="eastAsia"/>
+              </w:rPr>
+            </w:pPr>
+            <w:r>
+              <w:rPr>
+                <w:rFonts w:hint="eastAsia"/>
+              </w:rPr>
+              <w:t>修改人</w:t>
+            </w:r>
+          </w:p>
+        </w:tc>
+        <w:tc>
+          <w:tcPr>
+            <w:tcW w:w="4261" w:type="dxa"/>
+          </w:tcPr>
+          <w:p>
+            <w:pPr>
+              <w:rPr>
+                <w:rFonts w:hint="eastAsia"/>
+              </w:rPr>
+            </w:pPr>
+            <w:r>
+              <w:rPr>
+                <w:rFonts w:hint="eastAsia"/>
+              </w:rPr>
+              <w:t>林超良</w:t>
+            </w:r>
+          </w:p>
+        </w:tc>
+      </w:tr>
+      <w:tr>
+        <w:tc>
+          <w:tcPr>
+            <w:tcW w:w="4261" w:type="dxa"/>
+          </w:tcPr>
+          <w:p>
+            <w:pPr>
+              <w:rPr>
+                <w:rFonts w:hint="eastAsia"/>
+              </w:rPr>
+            </w:pPr>
+            <w:r>
+              <w:rPr>
+                <w:rFonts w:hint="eastAsia"/>
+              </w:rPr>
+              <w:t>修改描述</w:t>
+            </w:r>
+          </w:p>
+        </w:tc>
+        <w:tc>
+          <w:tcPr>
+            <w:tcW w:w="4261" w:type="dxa"/>
+          </w:tcPr>
+          <w:p>
+            <w:pPr>
+              <w:rPr>
+                <w:rFonts w:hint="eastAsia"/>
+              </w:rPr>
+            </w:pPr>
+            <w:r>
+              <w:rPr>
+                <w:rFonts w:hint="eastAsia"/>
+              </w:rPr>
+              <w:t>添加获取单个课程的信息，包括课件的详细内容</w:t>
+            </w:r>
+          </w:p>
+        </w:tc>
+      </w:tr>
     </w:tbl>
     <w:p>
       <w:pPr>
         <w:pStyle w:val="2"/>
-      </w:pPr>
-      <w:r>
         <w:rPr>
           <w:rFonts w:hint="eastAsia"/>
         </w:rPr>
-        <w:t>用户登录</w:t>
-      </w:r>
+      </w:pPr>
+      <w:bookmarkStart w:id="0" w:name="_GoBack"/>
+      <w:bookmarkEnd w:id="0"/>
     </w:p>
     <w:p>
       <w:pPr>
+        <w:pStyle w:val="2"/>
+      </w:pPr>
+      <w:r>
+        <w:rPr>
+          <w:rFonts w:hint="eastAsia"/>
+        </w:rPr>
+        <w:t>用户登录</w:t>
+      </w:r>
+    </w:p>
+    <w:p>
+      <w:pPr>
         <w:pStyle w:val="4"/>
       </w:pPr>
+      <w:proofErr w:type="gramStart"/>
       <w:r>
         <w:rPr>
           <w:rFonts w:hint="eastAsia"/>
         </w:rPr>
-        <w:t xml:space="preserve">URL : </w:t>
+        <w:t>URL :</w:t>
+      </w:r>
+      <w:proofErr w:type="gramEnd"/>
+      <w:r>
+        <w:rPr>
+          <w:rFonts w:hint="eastAsia"/>
+        </w:rPr>
+        <w:t xml:space="preserve"> </w:t>
       </w:r>
       <w:hyperlink w:history="1">
         <w:r>
@@ -365,12 +527,14 @@
         </w:rPr>
         <w:t>操作，都必须在用户成功登录后，获取系统随机分配的</w:t>
       </w:r>
+      <w:proofErr w:type="spellStart"/>
       <w:r>
         <w:rPr>
           <w:rFonts w:hint="eastAsia"/>
         </w:rPr>
         <w:t>user_key</w:t>
       </w:r>
+      <w:proofErr w:type="spellEnd"/>
       <w:r>
         <w:rPr>
           <w:rFonts w:hint="eastAsia"/>
@@ -459,9 +623,11 @@
             <w:tcW w:w="2840" w:type="dxa"/>
           </w:tcPr>
           <w:p>
+            <w:proofErr w:type="spellStart"/>
             <w:r>
               <w:t>system_no</w:t>
             </w:r>
+            <w:proofErr w:type="spellEnd"/>
           </w:p>
         </w:tc>
         <w:tc>
@@ -646,6 +812,7 @@
               <w:rPr>
                 <w:rFonts w:hint="eastAsia"/>
               </w:rPr>
+              <w:lastRenderedPageBreak/>
               <w:t xml:space="preserve">2 - </w:t>
             </w:r>
             <w:r>
@@ -687,6 +854,7 @@
               <w:rPr>
                 <w:rFonts w:hint="eastAsia"/>
               </w:rPr>
+              <w:lastRenderedPageBreak/>
               <w:t>u</w:t>
             </w:r>
             <w:r>
@@ -753,12 +921,14 @@
               </w:numPr>
               <w:ind w:firstLineChars="0"/>
             </w:pPr>
+            <w:proofErr w:type="spellStart"/>
             <w:r>
               <w:rPr>
                 <w:rFonts w:hint="eastAsia"/>
               </w:rPr>
               <w:t>system_no</w:t>
             </w:r>
+            <w:proofErr w:type="spellEnd"/>
           </w:p>
           <w:p>
             <w:pPr>
@@ -769,12 +939,14 @@
               </w:numPr>
               <w:ind w:firstLineChars="0"/>
             </w:pPr>
+            <w:proofErr w:type="spellStart"/>
             <w:r>
               <w:rPr>
                 <w:rFonts w:hint="eastAsia"/>
               </w:rPr>
               <w:t>name,gender</w:t>
             </w:r>
+            <w:proofErr w:type="spellEnd"/>
           </w:p>
           <w:p>
             <w:pPr>
@@ -785,12 +957,14 @@
               </w:numPr>
               <w:ind w:firstLineChars="0"/>
             </w:pPr>
+            <w:proofErr w:type="spellStart"/>
             <w:r>
               <w:rPr>
                 <w:rFonts w:hint="eastAsia"/>
               </w:rPr>
               <w:t>last_login_time</w:t>
             </w:r>
+            <w:proofErr w:type="spellEnd"/>
           </w:p>
         </w:tc>
       </w:tr>
@@ -800,10 +974,11 @@
             <w:tcW w:w="2840" w:type="dxa"/>
           </w:tcPr>
           <w:p>
-            <w:r>
-              <w:lastRenderedPageBreak/>
+            <w:proofErr w:type="spellStart"/>
+            <w:r>
               <w:t>user_key</w:t>
             </w:r>
+            <w:proofErr w:type="spellEnd"/>
           </w:p>
         </w:tc>
         <w:tc>
@@ -894,14 +1069,27 @@
         </w:rPr>
         <w:t>：</w:t>
       </w:r>
-      <w:hyperlink w:history="1">
-        <w:r>
-          <w:rPr>
-            <w:rStyle w:val="a4"/>
-          </w:rPr>
-          <w:t>http://{HOST}/index.php/API/v1/action</w:t>
-        </w:r>
-      </w:hyperlink>
+      <w:r>
+        <w:fldChar w:fldCharType="begin"/>
+      </w:r>
+      <w:r>
+        <w:instrText xml:space="preserve"> HYPERLINK </w:instrText>
+      </w:r>
+      <w:r>
+        <w:fldChar w:fldCharType="separate"/>
+      </w:r>
+      <w:r>
+        <w:rPr>
+          <w:rStyle w:val="a4"/>
+        </w:rPr>
+        <w:t>http://{HOST}/index.php/API/v1/action</w:t>
+      </w:r>
+      <w:r>
+        <w:rPr>
+          <w:rStyle w:val="a4"/>
+        </w:rPr>
+        <w:fldChar w:fldCharType="end"/>
+      </w:r>
     </w:p>
     <w:p>
       <w:pPr>
@@ -1047,6 +1235,7 @@
             <w:r>
               <w:t>“</w:t>
             </w:r>
+            <w:proofErr w:type="spellStart"/>
             <w:r>
               <w:rPr>
                 <w:b/>
@@ -1054,6 +1243,7 @@
               </w:rPr>
               <w:t>get_user_info</w:t>
             </w:r>
+            <w:proofErr w:type="spellEnd"/>
             <w:r>
               <w:t>”</w:t>
             </w:r>
@@ -1066,9 +1256,11 @@
             <w:tcW w:w="2840" w:type="dxa"/>
           </w:tcPr>
           <w:p>
+            <w:proofErr w:type="spellStart"/>
             <w:r>
               <w:t>user_key</w:t>
             </w:r>
+            <w:proofErr w:type="spellEnd"/>
           </w:p>
         </w:tc>
         <w:tc>
@@ -1104,9 +1296,11 @@
             <w:tcW w:w="2840" w:type="dxa"/>
           </w:tcPr>
           <w:p>
+            <w:proofErr w:type="spellStart"/>
             <w:r>
               <w:t>user_id</w:t>
             </w:r>
+            <w:proofErr w:type="spellEnd"/>
           </w:p>
         </w:tc>
         <w:tc>
@@ -1318,6 +1512,7 @@
               <w:rPr>
                 <w:rFonts w:hint="eastAsia"/>
               </w:rPr>
+              <w:lastRenderedPageBreak/>
               <w:t>d</w:t>
             </w:r>
             <w:r>
@@ -1393,12 +1588,14 @@
               </w:numPr>
               <w:ind w:firstLineChars="0"/>
             </w:pPr>
+            <w:proofErr w:type="spellStart"/>
             <w:r>
               <w:rPr>
                 <w:rFonts w:hint="eastAsia"/>
               </w:rPr>
               <w:t>system_no</w:t>
             </w:r>
+            <w:proofErr w:type="spellEnd"/>
           </w:p>
           <w:p>
             <w:pPr>
@@ -1441,12 +1638,14 @@
               </w:numPr>
               <w:ind w:firstLineChars="0"/>
             </w:pPr>
+            <w:proofErr w:type="spellStart"/>
             <w:r>
               <w:rPr>
                 <w:rFonts w:hint="eastAsia"/>
               </w:rPr>
               <w:t>last_login_time</w:t>
             </w:r>
+            <w:proofErr w:type="spellEnd"/>
           </w:p>
         </w:tc>
       </w:tr>
@@ -1460,7 +1659,6 @@
         <w:rPr>
           <w:rFonts w:hint="eastAsia"/>
         </w:rPr>
-        <w:lastRenderedPageBreak/>
         <w:t>根据用户</w:t>
       </w:r>
       <w:r>
@@ -1498,14 +1696,27 @@
         </w:rPr>
         <w:t>：</w:t>
       </w:r>
-      <w:hyperlink w:history="1">
-        <w:r>
-          <w:rPr>
-            <w:rStyle w:val="a4"/>
-          </w:rPr>
-          <w:t>http://{HOST}/index.php/API/v1/action</w:t>
-        </w:r>
-      </w:hyperlink>
+      <w:r>
+        <w:fldChar w:fldCharType="begin"/>
+      </w:r>
+      <w:r>
+        <w:instrText xml:space="preserve"> HYPERLINK </w:instrText>
+      </w:r>
+      <w:r>
+        <w:fldChar w:fldCharType="separate"/>
+      </w:r>
+      <w:r>
+        <w:rPr>
+          <w:rStyle w:val="a4"/>
+        </w:rPr>
+        <w:t>http://{HOST}/index.php/API/v1/action</w:t>
+      </w:r>
+      <w:r>
+        <w:rPr>
+          <w:rStyle w:val="a4"/>
+        </w:rPr>
+        <w:fldChar w:fldCharType="end"/>
+      </w:r>
     </w:p>
     <w:p>
       <w:pPr>
@@ -1651,6 +1862,7 @@
             <w:r>
               <w:t>“</w:t>
             </w:r>
+            <w:proofErr w:type="spellStart"/>
             <w:r>
               <w:rPr>
                 <w:b/>
@@ -1658,6 +1870,7 @@
               </w:rPr>
               <w:t>get_course_by_user</w:t>
             </w:r>
+            <w:proofErr w:type="spellEnd"/>
             <w:r>
               <w:t>”</w:t>
             </w:r>
@@ -1670,9 +1883,11 @@
             <w:tcW w:w="2840" w:type="dxa"/>
           </w:tcPr>
           <w:p>
+            <w:proofErr w:type="spellStart"/>
             <w:r>
               <w:t>user_key</w:t>
             </w:r>
+            <w:proofErr w:type="spellEnd"/>
           </w:p>
         </w:tc>
         <w:tc>
@@ -1708,9 +1923,11 @@
             <w:tcW w:w="2840" w:type="dxa"/>
           </w:tcPr>
           <w:p>
+            <w:proofErr w:type="spellStart"/>
             <w:r>
               <w:t>user_id</w:t>
             </w:r>
+            <w:proofErr w:type="spellEnd"/>
           </w:p>
         </w:tc>
         <w:tc>
@@ -2068,31 +2285,20 @@
                 <w:numId w:val="4"/>
               </w:numPr>
               <w:ind w:firstLineChars="0"/>
-              <w:rPr>
-                <w:rFonts w:hint="eastAsia"/>
-              </w:rPr>
             </w:pPr>
+            <w:proofErr w:type="spellStart"/>
             <w:r>
               <w:t>coursewares</w:t>
             </w:r>
-          </w:p>
-          <w:p>
-            <w:pPr>
-              <w:rPr>
-                <w:rFonts w:hint="eastAsia"/>
-              </w:rPr>
-            </w:pPr>
-          </w:p>
-          <w:p>
-            <w:pPr>
-              <w:rPr>
-                <w:rFonts w:hint="eastAsia"/>
-              </w:rPr>
-            </w:pPr>
-            <w:r>
-              <w:rPr>
-                <w:rFonts w:hint="eastAsia"/>
-              </w:rPr>
+            <w:proofErr w:type="spellEnd"/>
+          </w:p>
+          <w:p/>
+          <w:p>
+            <w:r>
+              <w:rPr>
+                <w:rFonts w:hint="eastAsia"/>
+              </w:rPr>
+              <w:lastRenderedPageBreak/>
               <w:t>name</w:t>
             </w:r>
             <w:r>
@@ -2103,14 +2309,11 @@
             </w:r>
           </w:p>
           <w:p>
-            <w:pPr>
-              <w:rPr>
-                <w:rFonts w:hint="eastAsia"/>
-              </w:rPr>
-            </w:pPr>
+            <w:proofErr w:type="spellStart"/>
             <w:r>
               <w:t>coursewares</w:t>
             </w:r>
+            <w:proofErr w:type="spellEnd"/>
             <w:r>
               <w:rPr>
                 <w:rFonts w:hint="eastAsia"/>
@@ -2150,9 +2353,6 @@
                 <w:numId w:val="6"/>
               </w:numPr>
               <w:ind w:firstLineChars="0"/>
-              <w:rPr>
-                <w:rFonts w:hint="eastAsia"/>
-              </w:rPr>
             </w:pPr>
             <w:r>
               <w:rPr>
@@ -2169,9 +2369,6 @@
                 <w:numId w:val="6"/>
               </w:numPr>
               <w:ind w:firstLineChars="0"/>
-              <w:rPr>
-                <w:rFonts w:hint="eastAsia"/>
-              </w:rPr>
             </w:pPr>
             <w:r>
               <w:rPr>
@@ -2188,16 +2385,15 @@
                 <w:numId w:val="6"/>
               </w:numPr>
               <w:ind w:firstLineChars="0"/>
-              <w:rPr>
-                <w:rFonts w:hint="eastAsia"/>
-              </w:rPr>
             </w:pPr>
+            <w:proofErr w:type="spellStart"/>
             <w:r>
               <w:rPr>
                 <w:rFonts w:hint="eastAsia"/>
               </w:rPr>
               <w:t>url</w:t>
             </w:r>
+            <w:proofErr w:type="spellEnd"/>
           </w:p>
           <w:p>
             <w:r>
@@ -2216,14 +2412,7 @@
               <w:rPr>
                 <w:rFonts w:hint="eastAsia"/>
               </w:rPr>
-              <w:t>就是每一个课件，也</w:t>
-            </w:r>
-            <w:r>
-              <w:rPr>
-                <w:rFonts w:hint="eastAsia"/>
-              </w:rPr>
-              <w:lastRenderedPageBreak/>
-              <w:t>就是动画的</w:t>
+              <w:t>就是每一个课件，也就是动画的</w:t>
             </w:r>
             <w:r>
               <w:rPr>
@@ -2249,12 +2438,14 @@
               </w:rPr>
               <w:t>就是每一个课件或者动画的名字，</w:t>
             </w:r>
+            <w:proofErr w:type="spellStart"/>
             <w:r>
               <w:rPr>
                 <w:rFonts w:hint="eastAsia"/>
               </w:rPr>
               <w:t>url</w:t>
             </w:r>
+            <w:proofErr w:type="spellEnd"/>
             <w:r>
               <w:rPr>
                 <w:rFonts w:hint="eastAsia"/>
@@ -2280,22 +2471,42 @@
     <w:p>
       <w:pPr>
         <w:pStyle w:val="2"/>
+        <w:rPr>
+          <w:rFonts w:hint="eastAsia"/>
+        </w:rPr>
       </w:pPr>
     </w:p>
     <w:p>
       <w:pPr>
-        <w:pStyle w:val="2"/>
+        <w:rPr>
+          <w:rFonts w:hint="eastAsia"/>
+        </w:rPr>
       </w:pPr>
     </w:p>
     <w:p>
       <w:pPr>
         <w:pStyle w:val="2"/>
-      </w:pPr>
-      <w:r>
         <w:rPr>
           <w:rFonts w:hint="eastAsia"/>
         </w:rPr>
-        <w:t>保存用户的课件或者游戏数据</w:t>
+      </w:pPr>
+      <w:r>
+        <w:rPr>
+          <w:rFonts w:hint="eastAsia"/>
+        </w:rPr>
+        <w:t>根据课程</w:t>
+      </w:r>
+      <w:r>
+        <w:rPr>
+          <w:rFonts w:hint="eastAsia"/>
+        </w:rPr>
+        <w:t>ID</w:t>
+      </w:r>
+      <w:r>
+        <w:rPr>
+          <w:rFonts w:hint="eastAsia"/>
+        </w:rPr>
+        <w:t>获取课程的具体信息</w:t>
       </w:r>
     </w:p>
     <w:p>
@@ -2314,18 +2525,34 @@
         </w:rPr>
         <w:t>：</w:t>
       </w:r>
-      <w:hyperlink w:history="1">
-        <w:r>
-          <w:rPr>
-            <w:rStyle w:val="a4"/>
-          </w:rPr>
-          <w:t>http://{HOST}/index.php/API/v1/action</w:t>
-        </w:r>
-      </w:hyperlink>
+      <w:r>
+        <w:fldChar w:fldCharType="begin"/>
+      </w:r>
+      <w:r>
+        <w:instrText xml:space="preserve"> HYPERLINK </w:instrText>
+      </w:r>
+      <w:r>
+        <w:fldChar w:fldCharType="separate"/>
+      </w:r>
+      <w:r>
+        <w:rPr>
+          <w:rStyle w:val="a4"/>
+        </w:rPr>
+        <w:t>http://{HOST}/index.php/API/v1/action</w:t>
+      </w:r>
+      <w:r>
+        <w:rPr>
+          <w:rStyle w:val="a4"/>
+        </w:rPr>
+        <w:fldChar w:fldCharType="end"/>
+      </w:r>
     </w:p>
     <w:p>
       <w:pPr>
         <w:pStyle w:val="4"/>
+        <w:rPr>
+          <w:rFonts w:hint="eastAsia"/>
+        </w:rPr>
       </w:pPr>
       <w:r>
         <w:rPr>
@@ -2335,16 +2562,48 @@
       </w:r>
     </w:p>
     <w:p>
-      <w:r>
+      <w:pPr>
         <w:rPr>
           <w:rFonts w:hint="eastAsia"/>
         </w:rPr>
-        <w:t>保存用户什么时间观看动画，做了游戏，以及游戏的得分等数据。</w:t>
+      </w:pPr>
+      <w:r>
+        <w:rPr>
+          <w:rFonts w:hint="eastAsia"/>
+        </w:rPr>
+        <w:t>通过提供课程的</w:t>
+      </w:r>
+      <w:r>
+        <w:rPr>
+          <w:rFonts w:hint="eastAsia"/>
+        </w:rPr>
+        <w:t>ID</w:t>
+      </w:r>
+      <w:r>
+        <w:rPr>
+          <w:rFonts w:hint="eastAsia"/>
+        </w:rPr>
+        <w:t>，取得课程的详细内容，另外也会返回与该课程相关联的课件的详细信息，包括</w:t>
+      </w:r>
+      <w:r>
+        <w:rPr>
+          <w:rFonts w:hint="eastAsia"/>
+        </w:rPr>
+        <w:t>ID,NAME,PATH</w:t>
+      </w:r>
+      <w:r>
+        <w:rPr>
+          <w:rFonts w:hint="eastAsia"/>
+        </w:rPr>
+        <w:t>等信息</w:t>
       </w:r>
     </w:p>
     <w:p>
       <w:pPr>
         <w:pStyle w:val="4"/>
+        <w:rPr>
+          <w:rFonts w:hint="eastAsia"/>
+        </w:rPr>
       </w:pPr>
       <w:r>
         <w:rPr>
@@ -2455,13 +2714,15 @@
             <w:r>
               <w:t>“</w:t>
             </w:r>
+            <w:proofErr w:type="spellStart"/>
             <w:r>
               <w:rPr>
                 <w:b/>
                 <w:color w:val="FF0000"/>
               </w:rPr>
-              <w:t>save_user_data</w:t>
-            </w:r>
+              <w:t>get_course_info</w:t>
+            </w:r>
+            <w:proofErr w:type="spellEnd"/>
             <w:r>
               <w:t>”</w:t>
             </w:r>
@@ -2474,9 +2735,11 @@
             <w:tcW w:w="2840" w:type="dxa"/>
           </w:tcPr>
           <w:p>
+            <w:proofErr w:type="spellStart"/>
             <w:r>
               <w:t>user_key</w:t>
             </w:r>
+            <w:proofErr w:type="spellEnd"/>
           </w:p>
         </w:tc>
         <w:tc>
@@ -2512,9 +2775,11 @@
             <w:tcW w:w="2840" w:type="dxa"/>
           </w:tcPr>
           <w:p>
-            <w:r>
-              <w:t>user_id</w:t>
-            </w:r>
+            <w:proofErr w:type="spellStart"/>
+            <w:r>
+              <w:t>course_id</w:t>
+            </w:r>
+            <w:proofErr w:type="spellEnd"/>
           </w:p>
         </w:tc>
         <w:tc>
@@ -2564,433 +2829,6 @@
                 <w:rFonts w:hint="eastAsia"/>
               </w:rPr>
               <w:t>对象中包含该信息。</w:t>
-            </w:r>
-          </w:p>
-        </w:tc>
-      </w:tr>
-      <w:tr>
-        <w:tc>
-          <w:tcPr>
-            <w:tcW w:w="2840" w:type="dxa"/>
-          </w:tcPr>
-          <w:p>
-            <w:r>
-              <w:rPr>
-                <w:rFonts w:hint="eastAsia"/>
-              </w:rPr>
-              <w:t>data_type</w:t>
-            </w:r>
-          </w:p>
-        </w:tc>
-        <w:tc>
-          <w:tcPr>
-            <w:tcW w:w="2841" w:type="dxa"/>
-          </w:tcPr>
-          <w:p>
-            <w:r>
-              <w:rPr>
-                <w:rFonts w:hint="eastAsia"/>
-              </w:rPr>
-              <w:t>字符串</w:t>
-            </w:r>
-          </w:p>
-        </w:tc>
-        <w:tc>
-          <w:tcPr>
-            <w:tcW w:w="2841" w:type="dxa"/>
-          </w:tcPr>
-          <w:p>
-            <w:r>
-              <w:rPr>
-                <w:rFonts w:hint="eastAsia"/>
-              </w:rPr>
-              <w:t>所保存的数据类型，包含以下可选值：</w:t>
-            </w:r>
-          </w:p>
-          <w:p>
-            <w:r>
-              <w:t>“</w:t>
-            </w:r>
-            <w:r>
-              <w:rPr>
-                <w:rFonts w:hint="eastAsia"/>
-                <w:color w:val="FF0000"/>
-              </w:rPr>
-              <w:t>C</w:t>
-            </w:r>
-            <w:r>
-              <w:t>”</w:t>
-            </w:r>
-            <w:r>
-              <w:rPr>
-                <w:rFonts w:hint="eastAsia"/>
-              </w:rPr>
-              <w:t xml:space="preserve"> </w:t>
-            </w:r>
-            <w:r>
-              <w:t>–</w:t>
-            </w:r>
-            <w:r>
-              <w:rPr>
-                <w:rFonts w:hint="eastAsia"/>
-              </w:rPr>
-              <w:t xml:space="preserve"> </w:t>
-            </w:r>
-            <w:r>
-              <w:rPr>
-                <w:rFonts w:hint="eastAsia"/>
-              </w:rPr>
-              <w:t>单独</w:t>
-            </w:r>
-            <w:r>
-              <w:rPr>
-                <w:rFonts w:hint="eastAsia"/>
-              </w:rPr>
-              <w:t>课件</w:t>
-            </w:r>
-          </w:p>
-          <w:p>
-            <w:pPr>
-              <w:rPr>
-                <w:rFonts w:hint="eastAsia"/>
-              </w:rPr>
-            </w:pPr>
-            <w:r>
-              <w:t>“</w:t>
-            </w:r>
-            <w:r>
-              <w:rPr>
-                <w:rFonts w:hint="eastAsia"/>
-                <w:color w:val="FF0000"/>
-              </w:rPr>
-              <w:t>D</w:t>
-            </w:r>
-            <w:r>
-              <w:t>”</w:t>
-            </w:r>
-            <w:r>
-              <w:rPr>
-                <w:rFonts w:hint="eastAsia"/>
-              </w:rPr>
-              <w:t xml:space="preserve"> </w:t>
-            </w:r>
-            <w:r>
-              <w:t>–</w:t>
-            </w:r>
-            <w:r>
-              <w:rPr>
-                <w:rFonts w:hint="eastAsia"/>
-              </w:rPr>
-              <w:t xml:space="preserve"> </w:t>
-            </w:r>
-            <w:r>
-              <w:rPr>
-                <w:rFonts w:hint="eastAsia"/>
-              </w:rPr>
-              <w:t>单独</w:t>
-            </w:r>
-            <w:r>
-              <w:rPr>
-                <w:rFonts w:hint="eastAsia"/>
-              </w:rPr>
-              <w:t>游戏</w:t>
-            </w:r>
-          </w:p>
-          <w:p>
-            <w:r>
-              <w:t>“</w:t>
-            </w:r>
-            <w:r>
-              <w:rPr>
-                <w:rFonts w:hint="eastAsia"/>
-                <w:color w:val="FF0000"/>
-              </w:rPr>
-              <w:t>P</w:t>
-            </w:r>
-            <w:r>
-              <w:t>”</w:t>
-            </w:r>
-            <w:r>
-              <w:rPr>
-                <w:rFonts w:hint="eastAsia"/>
-              </w:rPr>
-              <w:t xml:space="preserve"> </w:t>
-            </w:r>
-            <w:r>
-              <w:t>–</w:t>
-            </w:r>
-            <w:r>
-              <w:rPr>
-                <w:rFonts w:hint="eastAsia"/>
-              </w:rPr>
-              <w:t xml:space="preserve"> </w:t>
-            </w:r>
-            <w:r>
-              <w:rPr>
-                <w:rFonts w:hint="eastAsia"/>
-              </w:rPr>
-              <w:t>课程</w:t>
-            </w:r>
-          </w:p>
-        </w:tc>
-      </w:tr>
-      <w:tr>
-        <w:tc>
-          <w:tcPr>
-            <w:tcW w:w="2840" w:type="dxa"/>
-          </w:tcPr>
-          <w:p>
-            <w:r>
-              <w:rPr>
-                <w:rFonts w:hint="eastAsia"/>
-              </w:rPr>
-              <w:t>obj_id</w:t>
-            </w:r>
-          </w:p>
-        </w:tc>
-        <w:tc>
-          <w:tcPr>
-            <w:tcW w:w="2841" w:type="dxa"/>
-          </w:tcPr>
-          <w:p>
-            <w:r>
-              <w:rPr>
-                <w:rFonts w:hint="eastAsia"/>
-              </w:rPr>
-              <w:t>字符串</w:t>
-            </w:r>
-          </w:p>
-        </w:tc>
-        <w:tc>
-          <w:tcPr>
-            <w:tcW w:w="2841" w:type="dxa"/>
-          </w:tcPr>
-          <w:p>
-            <w:r>
-              <w:rPr>
-                <w:rFonts w:hint="eastAsia"/>
-              </w:rPr>
-              <w:t>该课件或者游戏所对应的</w:t>
-            </w:r>
-            <w:r>
-              <w:rPr>
-                <w:rFonts w:hint="eastAsia"/>
-              </w:rPr>
-              <w:t>ID</w:t>
-            </w:r>
-            <w:r>
-              <w:rPr>
-                <w:rFonts w:hint="eastAsia"/>
-              </w:rPr>
-              <w:t>。</w:t>
-            </w:r>
-          </w:p>
-        </w:tc>
-      </w:tr>
-      <w:tr>
-        <w:tc>
-          <w:tcPr>
-            <w:tcW w:w="2840" w:type="dxa"/>
-          </w:tcPr>
-          <w:p>
-            <w:pPr>
-              <w:rPr>
-                <w:rFonts w:hint="eastAsia"/>
-              </w:rPr>
-            </w:pPr>
-            <w:r>
-              <w:t>begin_or_end</w:t>
-            </w:r>
-          </w:p>
-        </w:tc>
-        <w:tc>
-          <w:tcPr>
-            <w:tcW w:w="2841" w:type="dxa"/>
-          </w:tcPr>
-          <w:p>
-            <w:pPr>
-              <w:rPr>
-                <w:rFonts w:hint="eastAsia"/>
-              </w:rPr>
-            </w:pPr>
-            <w:r>
-              <w:rPr>
-                <w:rFonts w:hint="eastAsia"/>
-              </w:rPr>
-              <w:t>字符串</w:t>
-            </w:r>
-          </w:p>
-        </w:tc>
-        <w:tc>
-          <w:tcPr>
-            <w:tcW w:w="2841" w:type="dxa"/>
-          </w:tcPr>
-          <w:p>
-            <w:pPr>
-              <w:rPr>
-                <w:rFonts w:hint="eastAsia"/>
-              </w:rPr>
-            </w:pPr>
-            <w:r>
-              <w:rPr>
-                <w:rFonts w:hint="eastAsia"/>
-              </w:rPr>
-              <w:t>可选值为</w:t>
-            </w:r>
-            <w:r>
-              <w:rPr>
-                <w:rFonts w:hint="eastAsia"/>
-              </w:rPr>
-              <w:t xml:space="preserve"> </w:t>
-            </w:r>
-            <w:r>
-              <w:t>“</w:t>
-            </w:r>
-            <w:r>
-              <w:rPr>
-                <w:rFonts w:hint="eastAsia"/>
-              </w:rPr>
-              <w:t>BEGIN</w:t>
-            </w:r>
-            <w:r>
-              <w:t>”</w:t>
-            </w:r>
-            <w:r>
-              <w:rPr>
-                <w:rFonts w:hint="eastAsia"/>
-              </w:rPr>
-              <w:t xml:space="preserve"> </w:t>
-            </w:r>
-            <w:r>
-              <w:rPr>
-                <w:rFonts w:hint="eastAsia"/>
-              </w:rPr>
-              <w:t>和</w:t>
-            </w:r>
-            <w:r>
-              <w:rPr>
-                <w:rFonts w:hint="eastAsia"/>
-              </w:rPr>
-              <w:t xml:space="preserve"> </w:t>
-            </w:r>
-            <w:r>
-              <w:t>“</w:t>
-            </w:r>
-            <w:r>
-              <w:rPr>
-                <w:rFonts w:hint="eastAsia"/>
-              </w:rPr>
-              <w:t>END</w:t>
-            </w:r>
-            <w:r>
-              <w:t>”</w:t>
-            </w:r>
-            <w:r>
-              <w:rPr>
-                <w:rFonts w:hint="eastAsia"/>
-              </w:rPr>
-              <w:t>。表示这个动作是动画，游戏，课程的开始还是结束的触发事件。</w:t>
-            </w:r>
-          </w:p>
-        </w:tc>
-      </w:tr>
-      <w:tr>
-        <w:tc>
-          <w:tcPr>
-            <w:tcW w:w="2840" w:type="dxa"/>
-          </w:tcPr>
-          <w:p>
-            <w:r>
-              <w:rPr>
-                <w:rFonts w:hint="eastAsia"/>
-              </w:rPr>
-              <w:t>s</w:t>
-            </w:r>
-            <w:r>
-              <w:t>core</w:t>
-            </w:r>
-          </w:p>
-        </w:tc>
-        <w:tc>
-          <w:tcPr>
-            <w:tcW w:w="2841" w:type="dxa"/>
-          </w:tcPr>
-          <w:p>
-            <w:r>
-              <w:rPr>
-                <w:rFonts w:hint="eastAsia"/>
-              </w:rPr>
-              <w:t>字符串</w:t>
-            </w:r>
-          </w:p>
-        </w:tc>
-        <w:tc>
-          <w:tcPr>
-            <w:tcW w:w="2841" w:type="dxa"/>
-          </w:tcPr>
-          <w:p>
-            <w:r>
-              <w:rPr>
-                <w:rFonts w:hint="eastAsia"/>
-              </w:rPr>
-              <w:t>如果</w:t>
-            </w:r>
-            <w:r>
-              <w:rPr>
-                <w:rFonts w:hint="eastAsia"/>
-              </w:rPr>
-              <w:t xml:space="preserve"> data_type </w:t>
-            </w:r>
-            <w:r>
-              <w:rPr>
-                <w:rFonts w:hint="eastAsia"/>
-              </w:rPr>
-              <w:t>是</w:t>
-            </w:r>
-            <w:r>
-              <w:rPr>
-                <w:rFonts w:hint="eastAsia"/>
-              </w:rPr>
-              <w:t xml:space="preserve"> D</w:t>
-            </w:r>
-            <w:r>
-              <w:rPr>
-                <w:rFonts w:hint="eastAsia"/>
-              </w:rPr>
-              <w:t>或者</w:t>
-            </w:r>
-            <w:r>
-              <w:rPr>
-                <w:rFonts w:hint="eastAsia"/>
-              </w:rPr>
-              <w:t>P</w:t>
-            </w:r>
-            <w:r>
-              <w:rPr>
-                <w:rFonts w:hint="eastAsia"/>
-              </w:rPr>
-              <w:t>，也就是该操作是针对游戏</w:t>
-            </w:r>
-            <w:r>
-              <w:rPr>
-                <w:rFonts w:hint="eastAsia"/>
-              </w:rPr>
-              <w:t>或</w:t>
-            </w:r>
-            <w:r>
-              <w:rPr>
-                <w:rFonts w:hint="eastAsia"/>
-              </w:rPr>
-              <w:lastRenderedPageBreak/>
-              <w:t>者课程</w:t>
-            </w:r>
-            <w:bookmarkStart w:id="0" w:name="_GoBack"/>
-            <w:bookmarkEnd w:id="0"/>
-            <w:r>
-              <w:rPr>
-                <w:rFonts w:hint="eastAsia"/>
-              </w:rPr>
-              <w:t>的话，还需要提供用户游戏的得分。该得分只会记录一次，如果多次提交，则以最后一次提交分类为准。</w:t>
             </w:r>
           </w:p>
         </w:tc>
@@ -2999,12 +2837,14 @@
     <w:p>
       <w:pPr>
         <w:pStyle w:val="4"/>
-      </w:pPr>
-      <w:r>
         <w:rPr>
           <w:rFonts w:hint="eastAsia"/>
         </w:rPr>
-        <w:lastRenderedPageBreak/>
+      </w:pPr>
+      <w:r>
+        <w:rPr>
+          <w:rFonts w:hint="eastAsia"/>
+        </w:rPr>
         <w:t>返回结果</w:t>
       </w:r>
     </w:p>
@@ -3070,13 +2910,8 @@
               <w:rPr>
                 <w:rFonts w:hint="eastAsia"/>
               </w:rPr>
-              <w:t>f</w:t>
-            </w:r>
-            <w:r>
-              <w:rPr>
-                <w:rFonts w:hint="eastAsia"/>
-              </w:rPr>
-              <w:t>lag</w:t>
+              <w:lastRenderedPageBreak/>
+              <w:t>flag</w:t>
             </w:r>
           </w:p>
         </w:tc>
@@ -3160,6 +2995,405 @@
                 <w:rFonts w:hint="eastAsia"/>
               </w:rPr>
               <w:t>没有该操作类型</w:t>
+            </w:r>
+          </w:p>
+        </w:tc>
+      </w:tr>
+      <w:tr>
+        <w:tc>
+          <w:tcPr>
+            <w:tcW w:w="2840" w:type="dxa"/>
+          </w:tcPr>
+          <w:p>
+            <w:pPr>
+              <w:rPr>
+                <w:rFonts w:hint="eastAsia"/>
+              </w:rPr>
+            </w:pPr>
+            <w:r>
+              <w:rPr>
+                <w:rFonts w:hint="eastAsia"/>
+              </w:rPr>
+              <w:t>data</w:t>
+            </w:r>
+          </w:p>
+        </w:tc>
+        <w:tc>
+          <w:tcPr>
+            <w:tcW w:w="2841" w:type="dxa"/>
+          </w:tcPr>
+          <w:p>
+            <w:pPr>
+              <w:rPr>
+                <w:rFonts w:hint="eastAsia"/>
+              </w:rPr>
+            </w:pPr>
+            <w:r>
+              <w:rPr>
+                <w:rFonts w:hint="eastAsia"/>
+              </w:rPr>
+              <w:t>JSON</w:t>
+            </w:r>
+            <w:r>
+              <w:rPr>
+                <w:rFonts w:hint="eastAsia"/>
+              </w:rPr>
+              <w:t>对象</w:t>
+            </w:r>
+          </w:p>
+        </w:tc>
+        <w:tc>
+          <w:tcPr>
+            <w:tcW w:w="2841" w:type="dxa"/>
+          </w:tcPr>
+          <w:p>
+            <w:pPr>
+              <w:rPr>
+                <w:rFonts w:hint="eastAsia"/>
+              </w:rPr>
+            </w:pPr>
+            <w:r>
+              <w:rPr>
+                <w:rFonts w:hint="eastAsia"/>
+              </w:rPr>
+              <w:t>该</w:t>
+            </w:r>
+            <w:r>
+              <w:rPr>
+                <w:rFonts w:hint="eastAsia"/>
+              </w:rPr>
+              <w:t>JSON</w:t>
+            </w:r>
+            <w:r>
+              <w:rPr>
+                <w:rFonts w:hint="eastAsia"/>
+              </w:rPr>
+              <w:t>对象包含以下的属性：</w:t>
+            </w:r>
+          </w:p>
+          <w:p>
+            <w:pPr>
+              <w:pStyle w:val="a5"/>
+              <w:numPr>
+                <w:ilvl w:val="0"/>
+                <w:numId w:val="7"/>
+              </w:numPr>
+              <w:ind w:firstLineChars="0"/>
+              <w:rPr>
+                <w:rFonts w:hint="eastAsia"/>
+              </w:rPr>
+            </w:pPr>
+            <w:r>
+              <w:t>I</w:t>
+            </w:r>
+            <w:r>
+              <w:rPr>
+                <w:rFonts w:hint="eastAsia"/>
+              </w:rPr>
+              <w:t xml:space="preserve">d  - </w:t>
+            </w:r>
+            <w:r>
+              <w:rPr>
+                <w:rFonts w:hint="eastAsia"/>
+              </w:rPr>
+              <w:t>课程的</w:t>
+            </w:r>
+            <w:r>
+              <w:rPr>
+                <w:rFonts w:hint="eastAsia"/>
+              </w:rPr>
+              <w:t>ID</w:t>
+            </w:r>
+          </w:p>
+          <w:p>
+            <w:pPr>
+              <w:pStyle w:val="a5"/>
+              <w:numPr>
+                <w:ilvl w:val="0"/>
+                <w:numId w:val="7"/>
+              </w:numPr>
+              <w:ind w:firstLineChars="0"/>
+              <w:rPr>
+                <w:rFonts w:hint="eastAsia"/>
+              </w:rPr>
+            </w:pPr>
+            <w:r>
+              <w:rPr>
+                <w:rFonts w:hint="eastAsia"/>
+              </w:rPr>
+              <w:t xml:space="preserve">name </w:t>
+            </w:r>
+            <w:r>
+              <w:t>–</w:t>
+            </w:r>
+            <w:r>
+              <w:rPr>
+                <w:rFonts w:hint="eastAsia"/>
+              </w:rPr>
+              <w:t xml:space="preserve"> </w:t>
+            </w:r>
+            <w:r>
+              <w:rPr>
+                <w:rFonts w:hint="eastAsia"/>
+              </w:rPr>
+              <w:t>课程的名字</w:t>
+            </w:r>
+          </w:p>
+          <w:p>
+            <w:pPr>
+              <w:pStyle w:val="a5"/>
+              <w:numPr>
+                <w:ilvl w:val="0"/>
+                <w:numId w:val="7"/>
+              </w:numPr>
+              <w:ind w:firstLineChars="0"/>
+              <w:rPr>
+                <w:rFonts w:hint="eastAsia"/>
+              </w:rPr>
+            </w:pPr>
+            <w:proofErr w:type="spellStart"/>
+            <w:r>
+              <w:rPr>
+                <w:rFonts w:hint="eastAsia"/>
+              </w:rPr>
+              <w:t>desc</w:t>
+            </w:r>
+            <w:proofErr w:type="spellEnd"/>
+            <w:r>
+              <w:rPr>
+                <w:rFonts w:hint="eastAsia"/>
+              </w:rPr>
+              <w:t xml:space="preserve"> </w:t>
+            </w:r>
+            <w:r>
+              <w:t>–</w:t>
+            </w:r>
+            <w:r>
+              <w:rPr>
+                <w:rFonts w:hint="eastAsia"/>
+              </w:rPr>
+              <w:t xml:space="preserve"> </w:t>
+            </w:r>
+            <w:r>
+              <w:rPr>
+                <w:rFonts w:hint="eastAsia"/>
+              </w:rPr>
+              <w:t>课程的描述</w:t>
+            </w:r>
+          </w:p>
+          <w:p>
+            <w:pPr>
+              <w:pStyle w:val="a5"/>
+              <w:numPr>
+                <w:ilvl w:val="0"/>
+                <w:numId w:val="7"/>
+              </w:numPr>
+              <w:ind w:firstLineChars="0"/>
+              <w:rPr>
+                <w:rFonts w:hint="eastAsia"/>
+              </w:rPr>
+            </w:pPr>
+            <w:proofErr w:type="spellStart"/>
+            <w:r>
+              <w:t>coursewares</w:t>
+            </w:r>
+            <w:proofErr w:type="spellEnd"/>
+            <w:r>
+              <w:rPr>
+                <w:rFonts w:hint="eastAsia"/>
+              </w:rPr>
+              <w:t xml:space="preserve"> </w:t>
+            </w:r>
+          </w:p>
+          <w:p>
+            <w:pPr>
+              <w:rPr>
+                <w:rFonts w:hint="eastAsia"/>
+              </w:rPr>
+            </w:pPr>
+            <w:r>
+              <w:rPr>
+                <w:rFonts w:hint="eastAsia"/>
+              </w:rPr>
+              <w:t>其中</w:t>
+            </w:r>
+            <w:proofErr w:type="spellStart"/>
+            <w:r>
+              <w:t>coursewares</w:t>
+            </w:r>
+            <w:proofErr w:type="spellEnd"/>
+            <w:r>
+              <w:rPr>
+                <w:rFonts w:hint="eastAsia"/>
+              </w:rPr>
+              <w:t xml:space="preserve"> </w:t>
+            </w:r>
+            <w:r>
+              <w:rPr>
+                <w:rFonts w:hint="eastAsia"/>
+              </w:rPr>
+              <w:t>是一个</w:t>
+            </w:r>
+            <w:r>
+              <w:rPr>
+                <w:rFonts w:hint="eastAsia"/>
+              </w:rPr>
+              <w:t>JSON</w:t>
+            </w:r>
+            <w:r>
+              <w:rPr>
+                <w:rFonts w:hint="eastAsia"/>
+              </w:rPr>
+              <w:t>对象的列表，每一个</w:t>
+            </w:r>
+            <w:r>
+              <w:rPr>
+                <w:rFonts w:hint="eastAsia"/>
+              </w:rPr>
+              <w:t>JSON</w:t>
+            </w:r>
+            <w:r>
+              <w:rPr>
+                <w:rFonts w:hint="eastAsia"/>
+              </w:rPr>
+              <w:t>对象包含以下的属性：</w:t>
+            </w:r>
+          </w:p>
+          <w:p>
+            <w:pPr>
+              <w:pStyle w:val="a5"/>
+              <w:numPr>
+                <w:ilvl w:val="0"/>
+                <w:numId w:val="8"/>
+              </w:numPr>
+              <w:ind w:firstLineChars="0"/>
+              <w:rPr>
+                <w:rFonts w:hint="eastAsia"/>
+              </w:rPr>
+            </w:pPr>
+            <w:r>
+              <w:rPr>
+                <w:rFonts w:hint="eastAsia"/>
+              </w:rPr>
+              <w:t xml:space="preserve">id  - </w:t>
+            </w:r>
+            <w:r>
+              <w:rPr>
+                <w:rFonts w:hint="eastAsia"/>
+              </w:rPr>
+              <w:t>课件的</w:t>
+            </w:r>
+            <w:r>
+              <w:rPr>
+                <w:rFonts w:hint="eastAsia"/>
+              </w:rPr>
+              <w:t>ID</w:t>
+            </w:r>
+          </w:p>
+          <w:p>
+            <w:pPr>
+              <w:pStyle w:val="a5"/>
+              <w:numPr>
+                <w:ilvl w:val="0"/>
+                <w:numId w:val="8"/>
+              </w:numPr>
+              <w:ind w:firstLineChars="0"/>
+              <w:rPr>
+                <w:rFonts w:hint="eastAsia"/>
+              </w:rPr>
+            </w:pPr>
+            <w:r>
+              <w:rPr>
+                <w:rFonts w:hint="eastAsia"/>
+              </w:rPr>
+              <w:t xml:space="preserve">name  </w:t>
+            </w:r>
+            <w:r>
+              <w:t>–</w:t>
+            </w:r>
+            <w:r>
+              <w:rPr>
+                <w:rFonts w:hint="eastAsia"/>
+              </w:rPr>
+              <w:t xml:space="preserve"> </w:t>
+            </w:r>
+            <w:r>
+              <w:rPr>
+                <w:rFonts w:hint="eastAsia"/>
+              </w:rPr>
+              <w:t>课件的名称</w:t>
+            </w:r>
+          </w:p>
+          <w:p>
+            <w:pPr>
+              <w:pStyle w:val="a5"/>
+              <w:numPr>
+                <w:ilvl w:val="0"/>
+                <w:numId w:val="8"/>
+              </w:numPr>
+              <w:ind w:firstLineChars="0"/>
+              <w:rPr>
+                <w:rFonts w:hint="eastAsia"/>
+              </w:rPr>
+            </w:pPr>
+            <w:proofErr w:type="spellStart"/>
+            <w:r>
+              <w:rPr>
+                <w:rFonts w:hint="eastAsia"/>
+              </w:rPr>
+              <w:t>desc</w:t>
+            </w:r>
+            <w:proofErr w:type="spellEnd"/>
+            <w:r>
+              <w:rPr>
+                <w:rFonts w:hint="eastAsia"/>
+              </w:rPr>
+              <w:t xml:space="preserve">  -- </w:t>
+            </w:r>
+            <w:r>
+              <w:rPr>
+                <w:rFonts w:hint="eastAsia"/>
+              </w:rPr>
+              <w:t>课件的描述</w:t>
+            </w:r>
+          </w:p>
+          <w:p>
+            <w:pPr>
+              <w:pStyle w:val="a5"/>
+              <w:numPr>
+                <w:ilvl w:val="0"/>
+                <w:numId w:val="8"/>
+              </w:numPr>
+              <w:ind w:firstLineChars="0"/>
+              <w:rPr>
+                <w:rFonts w:hint="eastAsia"/>
+              </w:rPr>
+            </w:pPr>
+            <w:proofErr w:type="spellStart"/>
+            <w:r>
+              <w:rPr>
+                <w:rFonts w:hint="eastAsia"/>
+              </w:rPr>
+              <w:t>url</w:t>
+            </w:r>
+            <w:proofErr w:type="spellEnd"/>
+            <w:r>
+              <w:rPr>
+                <w:rFonts w:hint="eastAsia"/>
+              </w:rPr>
+              <w:t xml:space="preserve">  -- </w:t>
+            </w:r>
+            <w:r>
+              <w:rPr>
+                <w:rFonts w:hint="eastAsia"/>
+              </w:rPr>
+              <w:t>课件的</w:t>
+            </w:r>
+            <w:r>
+              <w:rPr>
+                <w:rFonts w:hint="eastAsia"/>
+              </w:rPr>
+              <w:t>URL</w:t>
             </w:r>
           </w:p>
         </w:tc>
@@ -3167,85 +3401,78 @@
     </w:tbl>
     <w:p>
       <w:pPr>
+        <w:rPr>
+          <w:rFonts w:hint="eastAsia"/>
+        </w:rPr>
+      </w:pPr>
+    </w:p>
+    <w:p/>
+    <w:p>
+      <w:pPr>
         <w:pStyle w:val="2"/>
       </w:pPr>
+      <w:r>
+        <w:rPr>
+          <w:rFonts w:hint="eastAsia"/>
+        </w:rPr>
+        <w:t>保存用户的课件或者游戏数据</w:t>
+      </w:r>
     </w:p>
     <w:p>
       <w:pPr>
-        <w:pStyle w:val="2"/>
-      </w:pPr>
+        <w:pStyle w:val="4"/>
+      </w:pPr>
+      <w:r>
+        <w:rPr>
+          <w:rFonts w:hint="eastAsia"/>
+        </w:rPr>
+        <w:t xml:space="preserve">URL </w:t>
+      </w:r>
+      <w:r>
+        <w:rPr>
+          <w:rFonts w:hint="eastAsia"/>
+        </w:rPr>
+        <w:t>：</w:t>
+      </w:r>
+      <w:r>
+        <w:fldChar w:fldCharType="begin"/>
+      </w:r>
+      <w:r>
+        <w:instrText xml:space="preserve"> HYPERLINK </w:instrText>
+      </w:r>
+      <w:r>
+        <w:fldChar w:fldCharType="separate"/>
+      </w:r>
+      <w:r>
+        <w:rPr>
+          <w:rStyle w:val="a4"/>
+        </w:rPr>
+        <w:t>http://{HOST}/index.php/API/v1/action</w:t>
+      </w:r>
+      <w:r>
+        <w:rPr>
+          <w:rStyle w:val="a4"/>
+        </w:rPr>
+        <w:fldChar w:fldCharType="end"/>
+      </w:r>
     </w:p>
     <w:p>
       <w:pPr>
-        <w:pStyle w:val="2"/>
+        <w:pStyle w:val="4"/>
       </w:pPr>
       <w:r>
         <w:rPr>
           <w:rFonts w:hint="eastAsia"/>
         </w:rPr>
-        <w:t>随机</w:t>
-      </w:r>
-      <w:r>
-        <w:rPr>
-          <w:rFonts w:hint="eastAsia"/>
-        </w:rPr>
-        <w:t>获取游戏的问题</w:t>
+        <w:t>说明：</w:t>
       </w:r>
     </w:p>
     <w:p>
-      <w:pPr>
-        <w:pStyle w:val="4"/>
-      </w:pPr>
       <w:r>
         <w:rPr>
           <w:rFonts w:hint="eastAsia"/>
         </w:rPr>
-        <w:t xml:space="preserve">URL </w:t>
-      </w:r>
-      <w:r>
-        <w:rPr>
-          <w:rFonts w:hint="eastAsia"/>
-        </w:rPr>
-        <w:t>：</w:t>
-      </w:r>
-      <w:hyperlink w:history="1">
-        <w:r>
-          <w:rPr>
-            <w:rStyle w:val="a4"/>
-          </w:rPr>
-          <w:t>http://{HOST}/index.php/API/v1/action</w:t>
-        </w:r>
-      </w:hyperlink>
-    </w:p>
-    <w:p>
-      <w:pPr>
-        <w:pStyle w:val="4"/>
-      </w:pPr>
-      <w:r>
-        <w:rPr>
-          <w:rFonts w:hint="eastAsia"/>
-        </w:rPr>
-        <w:t>说明</w:t>
-      </w:r>
-      <w:r>
-        <w:rPr>
-          <w:rFonts w:hint="eastAsia"/>
-        </w:rPr>
-        <w:t xml:space="preserve"> </w:t>
-      </w:r>
-      <w:r>
-        <w:rPr>
-          <w:rFonts w:hint="eastAsia"/>
-        </w:rPr>
-        <w:t>：</w:t>
-      </w:r>
-    </w:p>
-    <w:p>
-      <w:r>
-        <w:rPr>
-          <w:rFonts w:hint="eastAsia"/>
-        </w:rPr>
-        <w:t>根据不同的游戏分类，随机返回指定数目的问题，供前台游戏展示。</w:t>
+        <w:t>保存用户什么时间观看动画，做了游戏，以及游戏的得分等数据。</w:t>
       </w:r>
     </w:p>
     <w:p>
@@ -3361,13 +3588,15 @@
             <w:r>
               <w:t>“</w:t>
             </w:r>
+            <w:proofErr w:type="spellStart"/>
             <w:r>
               <w:rPr>
                 <w:b/>
                 <w:color w:val="FF0000"/>
               </w:rPr>
-              <w:t>get_questions</w:t>
-            </w:r>
+              <w:t>save_user_data</w:t>
+            </w:r>
+            <w:proofErr w:type="spellEnd"/>
             <w:r>
               <w:t>”</w:t>
             </w:r>
@@ -3380,9 +3609,11 @@
             <w:tcW w:w="2840" w:type="dxa"/>
           </w:tcPr>
           <w:p>
+            <w:proofErr w:type="spellStart"/>
             <w:r>
               <w:t>user_key</w:t>
             </w:r>
+            <w:proofErr w:type="spellEnd"/>
           </w:p>
         </w:tc>
         <w:tc>
@@ -3418,9 +3649,11 @@
             <w:tcW w:w="2840" w:type="dxa"/>
           </w:tcPr>
           <w:p>
-            <w:r>
-              <w:t>course_id</w:t>
-            </w:r>
+            <w:proofErr w:type="spellStart"/>
+            <w:r>
+              <w:t>user_id</w:t>
+            </w:r>
+            <w:proofErr w:type="spellEnd"/>
           </w:p>
         </w:tc>
         <w:tc>
@@ -3445,19 +3678,31 @@
               <w:rPr>
                 <w:rFonts w:hint="eastAsia"/>
               </w:rPr>
-              <w:t>课程</w:t>
-            </w:r>
-            <w:r>
-              <w:rPr>
-                <w:rFonts w:hint="eastAsia"/>
-              </w:rPr>
-              <w:t>的</w:t>
+              <w:t>用户的</w:t>
             </w:r>
             <w:r>
               <w:rPr>
                 <w:rFonts w:hint="eastAsia"/>
               </w:rPr>
               <w:t>ID</w:t>
+            </w:r>
+            <w:r>
+              <w:rPr>
+                <w:rFonts w:hint="eastAsia"/>
+              </w:rPr>
+              <w:t>，在用户成功登录后返回的信息中的</w:t>
+            </w:r>
+            <w:r>
+              <w:rPr>
+                <w:rFonts w:hint="eastAsia"/>
+              </w:rPr>
+              <w:t xml:space="preserve">user </w:t>
+            </w:r>
+            <w:r>
+              <w:rPr>
+                <w:rFonts w:hint="eastAsia"/>
+              </w:rPr>
+              <w:t>对象中包含该信息。</w:t>
             </w:r>
           </w:p>
         </w:tc>
@@ -3468,40 +3713,416 @@
             <w:tcW w:w="2840" w:type="dxa"/>
           </w:tcPr>
           <w:p>
-            <w:r>
-              <w:rPr>
-                <w:rFonts w:hint="eastAsia"/>
-              </w:rPr>
-              <w:t>t</w:t>
-            </w:r>
-            <w:r>
-              <w:t>otal</w:t>
-            </w:r>
-          </w:p>
-        </w:tc>
-        <w:tc>
-          <w:tcPr>
-            <w:tcW w:w="2841" w:type="dxa"/>
-          </w:tcPr>
-          <w:p>
-            <w:r>
-              <w:rPr>
-                <w:rFonts w:hint="eastAsia"/>
-              </w:rPr>
-              <w:t>整型</w:t>
-            </w:r>
-          </w:p>
-        </w:tc>
-        <w:tc>
-          <w:tcPr>
-            <w:tcW w:w="2841" w:type="dxa"/>
-          </w:tcPr>
-          <w:p>
-            <w:r>
-              <w:rPr>
-                <w:rFonts w:hint="eastAsia"/>
-              </w:rPr>
-              <w:t>可选。要求返回的题目的数量，如果数据库没有足够数量的题目，则会返回少于该参数要求的实际数量</w:t>
+            <w:proofErr w:type="spellStart"/>
+            <w:r>
+              <w:rPr>
+                <w:rFonts w:hint="eastAsia"/>
+              </w:rPr>
+              <w:t>data_type</w:t>
+            </w:r>
+            <w:proofErr w:type="spellEnd"/>
+          </w:p>
+        </w:tc>
+        <w:tc>
+          <w:tcPr>
+            <w:tcW w:w="2841" w:type="dxa"/>
+          </w:tcPr>
+          <w:p>
+            <w:r>
+              <w:rPr>
+                <w:rFonts w:hint="eastAsia"/>
+              </w:rPr>
+              <w:t>字符串</w:t>
+            </w:r>
+          </w:p>
+        </w:tc>
+        <w:tc>
+          <w:tcPr>
+            <w:tcW w:w="2841" w:type="dxa"/>
+          </w:tcPr>
+          <w:p>
+            <w:r>
+              <w:rPr>
+                <w:rFonts w:hint="eastAsia"/>
+              </w:rPr>
+              <w:t>所保存的数据类型，包含以下可选值：</w:t>
+            </w:r>
+          </w:p>
+          <w:p>
+            <w:r>
+              <w:t>“</w:t>
+            </w:r>
+            <w:r>
+              <w:rPr>
+                <w:rFonts w:hint="eastAsia"/>
+                <w:color w:val="FF0000"/>
+              </w:rPr>
+              <w:t>C</w:t>
+            </w:r>
+            <w:r>
+              <w:t>”</w:t>
+            </w:r>
+            <w:r>
+              <w:rPr>
+                <w:rFonts w:hint="eastAsia"/>
+              </w:rPr>
+              <w:t xml:space="preserve"> </w:t>
+            </w:r>
+            <w:r>
+              <w:t>–</w:t>
+            </w:r>
+            <w:r>
+              <w:rPr>
+                <w:rFonts w:hint="eastAsia"/>
+              </w:rPr>
+              <w:t xml:space="preserve"> </w:t>
+            </w:r>
+            <w:r>
+              <w:rPr>
+                <w:rFonts w:hint="eastAsia"/>
+              </w:rPr>
+              <w:t>单独</w:t>
+            </w:r>
+            <w:r>
+              <w:rPr>
+                <w:rFonts w:hint="eastAsia"/>
+              </w:rPr>
+              <w:t>课件</w:t>
+            </w:r>
+          </w:p>
+          <w:p>
+            <w:r>
+              <w:lastRenderedPageBreak/>
+              <w:t>“</w:t>
+            </w:r>
+            <w:r>
+              <w:rPr>
+                <w:rFonts w:hint="eastAsia"/>
+                <w:color w:val="FF0000"/>
+              </w:rPr>
+              <w:t>D</w:t>
+            </w:r>
+            <w:r>
+              <w:t>”</w:t>
+            </w:r>
+            <w:r>
+              <w:rPr>
+                <w:rFonts w:hint="eastAsia"/>
+              </w:rPr>
+              <w:t xml:space="preserve"> </w:t>
+            </w:r>
+            <w:r>
+              <w:t>–</w:t>
+            </w:r>
+            <w:r>
+              <w:rPr>
+                <w:rFonts w:hint="eastAsia"/>
+              </w:rPr>
+              <w:t xml:space="preserve"> </w:t>
+            </w:r>
+            <w:r>
+              <w:rPr>
+                <w:rFonts w:hint="eastAsia"/>
+              </w:rPr>
+              <w:t>单独</w:t>
+            </w:r>
+            <w:r>
+              <w:rPr>
+                <w:rFonts w:hint="eastAsia"/>
+              </w:rPr>
+              <w:t>游戏</w:t>
+            </w:r>
+          </w:p>
+          <w:p>
+            <w:r>
+              <w:t>“</w:t>
+            </w:r>
+            <w:r>
+              <w:rPr>
+                <w:rFonts w:hint="eastAsia"/>
+                <w:color w:val="FF0000"/>
+              </w:rPr>
+              <w:t>P</w:t>
+            </w:r>
+            <w:r>
+              <w:t>”</w:t>
+            </w:r>
+            <w:r>
+              <w:rPr>
+                <w:rFonts w:hint="eastAsia"/>
+              </w:rPr>
+              <w:t xml:space="preserve"> </w:t>
+            </w:r>
+            <w:r>
+              <w:t>–</w:t>
+            </w:r>
+            <w:r>
+              <w:rPr>
+                <w:rFonts w:hint="eastAsia"/>
+              </w:rPr>
+              <w:t xml:space="preserve"> </w:t>
+            </w:r>
+            <w:r>
+              <w:rPr>
+                <w:rFonts w:hint="eastAsia"/>
+              </w:rPr>
+              <w:t>课程</w:t>
+            </w:r>
+          </w:p>
+        </w:tc>
+      </w:tr>
+      <w:tr>
+        <w:tc>
+          <w:tcPr>
+            <w:tcW w:w="2840" w:type="dxa"/>
+          </w:tcPr>
+          <w:p>
+            <w:proofErr w:type="spellStart"/>
+            <w:r>
+              <w:rPr>
+                <w:rFonts w:hint="eastAsia"/>
+              </w:rPr>
+              <w:lastRenderedPageBreak/>
+              <w:t>obj_id</w:t>
+            </w:r>
+            <w:proofErr w:type="spellEnd"/>
+          </w:p>
+        </w:tc>
+        <w:tc>
+          <w:tcPr>
+            <w:tcW w:w="2841" w:type="dxa"/>
+          </w:tcPr>
+          <w:p>
+            <w:r>
+              <w:rPr>
+                <w:rFonts w:hint="eastAsia"/>
+              </w:rPr>
+              <w:t>字符串</w:t>
+            </w:r>
+          </w:p>
+        </w:tc>
+        <w:tc>
+          <w:tcPr>
+            <w:tcW w:w="2841" w:type="dxa"/>
+          </w:tcPr>
+          <w:p>
+            <w:r>
+              <w:rPr>
+                <w:rFonts w:hint="eastAsia"/>
+              </w:rPr>
+              <w:t>该课件或者游戏所对应的</w:t>
+            </w:r>
+            <w:r>
+              <w:rPr>
+                <w:rFonts w:hint="eastAsia"/>
+              </w:rPr>
+              <w:t>ID</w:t>
+            </w:r>
+            <w:r>
+              <w:rPr>
+                <w:rFonts w:hint="eastAsia"/>
+              </w:rPr>
+              <w:t>。</w:t>
+            </w:r>
+          </w:p>
+        </w:tc>
+      </w:tr>
+      <w:tr>
+        <w:tc>
+          <w:tcPr>
+            <w:tcW w:w="2840" w:type="dxa"/>
+          </w:tcPr>
+          <w:p>
+            <w:proofErr w:type="spellStart"/>
+            <w:r>
+              <w:t>begin_or_end</w:t>
+            </w:r>
+            <w:proofErr w:type="spellEnd"/>
+          </w:p>
+        </w:tc>
+        <w:tc>
+          <w:tcPr>
+            <w:tcW w:w="2841" w:type="dxa"/>
+          </w:tcPr>
+          <w:p>
+            <w:r>
+              <w:rPr>
+                <w:rFonts w:hint="eastAsia"/>
+              </w:rPr>
+              <w:t>字符串</w:t>
+            </w:r>
+          </w:p>
+        </w:tc>
+        <w:tc>
+          <w:tcPr>
+            <w:tcW w:w="2841" w:type="dxa"/>
+          </w:tcPr>
+          <w:p>
+            <w:r>
+              <w:rPr>
+                <w:rFonts w:hint="eastAsia"/>
+              </w:rPr>
+              <w:t>可选值为</w:t>
+            </w:r>
+            <w:r>
+              <w:rPr>
+                <w:rFonts w:hint="eastAsia"/>
+              </w:rPr>
+              <w:t xml:space="preserve"> </w:t>
+            </w:r>
+            <w:r>
+              <w:t>“</w:t>
+            </w:r>
+            <w:r>
+              <w:rPr>
+                <w:rFonts w:hint="eastAsia"/>
+              </w:rPr>
+              <w:t>BEGIN</w:t>
+            </w:r>
+            <w:r>
+              <w:t>”</w:t>
+            </w:r>
+            <w:r>
+              <w:rPr>
+                <w:rFonts w:hint="eastAsia"/>
+              </w:rPr>
+              <w:t xml:space="preserve"> </w:t>
+            </w:r>
+            <w:r>
+              <w:rPr>
+                <w:rFonts w:hint="eastAsia"/>
+              </w:rPr>
+              <w:t>和</w:t>
+            </w:r>
+            <w:r>
+              <w:rPr>
+                <w:rFonts w:hint="eastAsia"/>
+              </w:rPr>
+              <w:t xml:space="preserve"> </w:t>
+            </w:r>
+            <w:r>
+              <w:t>“</w:t>
+            </w:r>
+            <w:r>
+              <w:rPr>
+                <w:rFonts w:hint="eastAsia"/>
+              </w:rPr>
+              <w:t>END</w:t>
+            </w:r>
+            <w:r>
+              <w:t>”</w:t>
+            </w:r>
+            <w:r>
+              <w:rPr>
+                <w:rFonts w:hint="eastAsia"/>
+              </w:rPr>
+              <w:t>。表示这个动作是动画，游戏，课程的开始还是结束的触发事件。</w:t>
+            </w:r>
+          </w:p>
+        </w:tc>
+      </w:tr>
+      <w:tr>
+        <w:tc>
+          <w:tcPr>
+            <w:tcW w:w="2840" w:type="dxa"/>
+          </w:tcPr>
+          <w:p>
+            <w:r>
+              <w:rPr>
+                <w:rFonts w:hint="eastAsia"/>
+              </w:rPr>
+              <w:t>s</w:t>
+            </w:r>
+            <w:r>
+              <w:t>core</w:t>
+            </w:r>
+          </w:p>
+        </w:tc>
+        <w:tc>
+          <w:tcPr>
+            <w:tcW w:w="2841" w:type="dxa"/>
+          </w:tcPr>
+          <w:p>
+            <w:r>
+              <w:rPr>
+                <w:rFonts w:hint="eastAsia"/>
+              </w:rPr>
+              <w:t>字符串</w:t>
+            </w:r>
+          </w:p>
+        </w:tc>
+        <w:tc>
+          <w:tcPr>
+            <w:tcW w:w="2841" w:type="dxa"/>
+          </w:tcPr>
+          <w:p>
+            <w:r>
+              <w:rPr>
+                <w:rFonts w:hint="eastAsia"/>
+              </w:rPr>
+              <w:t>如果</w:t>
+            </w:r>
+            <w:r>
+              <w:rPr>
+                <w:rFonts w:hint="eastAsia"/>
+              </w:rPr>
+              <w:t xml:space="preserve"> </w:t>
+            </w:r>
+            <w:proofErr w:type="spellStart"/>
+            <w:r>
+              <w:rPr>
+                <w:rFonts w:hint="eastAsia"/>
+              </w:rPr>
+              <w:t>data_type</w:t>
+            </w:r>
+            <w:proofErr w:type="spellEnd"/>
+            <w:r>
+              <w:rPr>
+                <w:rFonts w:hint="eastAsia"/>
+              </w:rPr>
+              <w:t xml:space="preserve"> </w:t>
+            </w:r>
+            <w:r>
+              <w:rPr>
+                <w:rFonts w:hint="eastAsia"/>
+              </w:rPr>
+              <w:t>是</w:t>
+            </w:r>
+            <w:r>
+              <w:rPr>
+                <w:rFonts w:hint="eastAsia"/>
+              </w:rPr>
+              <w:t xml:space="preserve"> D</w:t>
+            </w:r>
+            <w:r>
+              <w:rPr>
+                <w:rFonts w:hint="eastAsia"/>
+              </w:rPr>
+              <w:t>或者</w:t>
+            </w:r>
+            <w:r>
+              <w:rPr>
+                <w:rFonts w:hint="eastAsia"/>
+              </w:rPr>
+              <w:t>P</w:t>
+            </w:r>
+            <w:r>
+              <w:rPr>
+                <w:rFonts w:hint="eastAsia"/>
+              </w:rPr>
+              <w:t>，也就是该操作是针对游戏</w:t>
+            </w:r>
+            <w:r>
+              <w:rPr>
+                <w:rFonts w:hint="eastAsia"/>
+              </w:rPr>
+              <w:t>或者课程</w:t>
+            </w:r>
+            <w:r>
+              <w:rPr>
+                <w:rFonts w:hint="eastAsia"/>
+              </w:rPr>
+              <w:t>的话，还需要提供用户游戏的得分。该得分只会记录一次，如果多次提交，则以最后一次提交分类为准。</w:t>
             </w:r>
           </w:p>
         </w:tc>
@@ -3515,7 +4136,6 @@
         <w:rPr>
           <w:rFonts w:hint="eastAsia"/>
         </w:rPr>
-        <w:lastRenderedPageBreak/>
         <w:t>返回结果</w:t>
       </w:r>
     </w:p>
@@ -3581,6 +4201,543 @@
               <w:rPr>
                 <w:rFonts w:hint="eastAsia"/>
               </w:rPr>
+              <w:t>f</w:t>
+            </w:r>
+            <w:r>
+              <w:rPr>
+                <w:rFonts w:hint="eastAsia"/>
+              </w:rPr>
+              <w:t>lag</w:t>
+            </w:r>
+          </w:p>
+        </w:tc>
+        <w:tc>
+          <w:tcPr>
+            <w:tcW w:w="2841" w:type="dxa"/>
+          </w:tcPr>
+          <w:p>
+            <w:r>
+              <w:rPr>
+                <w:rFonts w:hint="eastAsia"/>
+              </w:rPr>
+              <w:t>整型</w:t>
+            </w:r>
+          </w:p>
+        </w:tc>
+        <w:tc>
+          <w:tcPr>
+            <w:tcW w:w="2841" w:type="dxa"/>
+          </w:tcPr>
+          <w:p>
+            <w:r>
+              <w:rPr>
+                <w:rFonts w:hint="eastAsia"/>
+              </w:rPr>
+              <w:t xml:space="preserve">0 </w:t>
+            </w:r>
+            <w:r>
+              <w:t>–</w:t>
+            </w:r>
+            <w:r>
+              <w:rPr>
+                <w:rFonts w:hint="eastAsia"/>
+              </w:rPr>
+              <w:t xml:space="preserve"> </w:t>
+            </w:r>
+            <w:r>
+              <w:rPr>
+                <w:rFonts w:hint="eastAsia"/>
+              </w:rPr>
+              <w:t>操作成功</w:t>
+            </w:r>
+          </w:p>
+          <w:p>
+            <w:r>
+              <w:rPr>
+                <w:rFonts w:hint="eastAsia"/>
+              </w:rPr>
+              <w:t xml:space="preserve">1 - </w:t>
+            </w:r>
+            <w:r>
+              <w:rPr>
+                <w:rFonts w:hint="eastAsia"/>
+              </w:rPr>
+              <w:t>该记录不存在</w:t>
+            </w:r>
+          </w:p>
+          <w:p>
+            <w:r>
+              <w:rPr>
+                <w:rFonts w:hint="eastAsia"/>
+              </w:rPr>
+              <w:t xml:space="preserve">2 - </w:t>
+            </w:r>
+            <w:r>
+              <w:rPr>
+                <w:rFonts w:hint="eastAsia"/>
+              </w:rPr>
+              <w:t>没有提供必须的参数</w:t>
+            </w:r>
+          </w:p>
+          <w:p>
+            <w:r>
+              <w:rPr>
+                <w:rFonts w:hint="eastAsia"/>
+              </w:rPr>
+              <w:t xml:space="preserve">4 - </w:t>
+            </w:r>
+            <w:r>
+              <w:rPr>
+                <w:rFonts w:hint="eastAsia"/>
+              </w:rPr>
+              <w:t>没有该操作类型</w:t>
+            </w:r>
+          </w:p>
+        </w:tc>
+      </w:tr>
+    </w:tbl>
+    <w:p>
+      <w:pPr>
+        <w:pStyle w:val="2"/>
+      </w:pPr>
+    </w:p>
+    <w:p>
+      <w:pPr>
+        <w:pStyle w:val="2"/>
+      </w:pPr>
+    </w:p>
+    <w:p>
+      <w:pPr>
+        <w:pStyle w:val="2"/>
+      </w:pPr>
+      <w:r>
+        <w:rPr>
+          <w:rFonts w:hint="eastAsia"/>
+        </w:rPr>
+        <w:t>随机</w:t>
+      </w:r>
+      <w:r>
+        <w:rPr>
+          <w:rFonts w:hint="eastAsia"/>
+        </w:rPr>
+        <w:t>获取游戏的问题</w:t>
+      </w:r>
+    </w:p>
+    <w:p>
+      <w:pPr>
+        <w:pStyle w:val="4"/>
+      </w:pPr>
+      <w:r>
+        <w:rPr>
+          <w:rFonts w:hint="eastAsia"/>
+        </w:rPr>
+        <w:t xml:space="preserve">URL </w:t>
+      </w:r>
+      <w:r>
+        <w:rPr>
+          <w:rFonts w:hint="eastAsia"/>
+        </w:rPr>
+        <w:t>：</w:t>
+      </w:r>
+      <w:r>
+        <w:fldChar w:fldCharType="begin"/>
+      </w:r>
+      <w:r>
+        <w:instrText xml:space="preserve"> HYPERLINK </w:instrText>
+      </w:r>
+      <w:r>
+        <w:fldChar w:fldCharType="separate"/>
+      </w:r>
+      <w:r>
+        <w:rPr>
+          <w:rStyle w:val="a4"/>
+        </w:rPr>
+        <w:t>http://{HOST}/index.php/API/v1/action</w:t>
+      </w:r>
+      <w:r>
+        <w:rPr>
+          <w:rStyle w:val="a4"/>
+        </w:rPr>
+        <w:fldChar w:fldCharType="end"/>
+      </w:r>
+    </w:p>
+    <w:p>
+      <w:pPr>
+        <w:pStyle w:val="4"/>
+      </w:pPr>
+      <w:r>
+        <w:rPr>
+          <w:rFonts w:hint="eastAsia"/>
+        </w:rPr>
+        <w:t>说明</w:t>
+      </w:r>
+      <w:r>
+        <w:rPr>
+          <w:rFonts w:hint="eastAsia"/>
+        </w:rPr>
+        <w:t xml:space="preserve"> </w:t>
+      </w:r>
+      <w:r>
+        <w:rPr>
+          <w:rFonts w:hint="eastAsia"/>
+        </w:rPr>
+        <w:t>：</w:t>
+      </w:r>
+    </w:p>
+    <w:p>
+      <w:r>
+        <w:rPr>
+          <w:rFonts w:hint="eastAsia"/>
+        </w:rPr>
+        <w:t>根据不同的游戏分类，随机返回指定数目的问题，供前台游戏展示。</w:t>
+      </w:r>
+    </w:p>
+    <w:p>
+      <w:pPr>
+        <w:pStyle w:val="4"/>
+      </w:pPr>
+      <w:r>
+        <w:rPr>
+          <w:rFonts w:hint="eastAsia"/>
+        </w:rPr>
+        <w:t>输入参数</w:t>
+      </w:r>
+    </w:p>
+    <w:tbl>
+      <w:tblPr>
+        <w:tblStyle w:val="a3"/>
+        <w:tblW w:w="0" w:type="auto"/>
+        <w:tblLook w:val="04A0" w:firstRow="1" w:lastRow="0" w:firstColumn="1" w:lastColumn="0" w:noHBand="0" w:noVBand="1"/>
+      </w:tblPr>
+      <w:tblGrid>
+        <w:gridCol w:w="2840"/>
+        <w:gridCol w:w="2841"/>
+        <w:gridCol w:w="2841"/>
+      </w:tblGrid>
+      <w:tr>
+        <w:tc>
+          <w:tcPr>
+            <w:tcW w:w="2840" w:type="dxa"/>
+          </w:tcPr>
+          <w:p>
+            <w:r>
+              <w:rPr>
+                <w:rFonts w:hint="eastAsia"/>
+              </w:rPr>
+              <w:t>参数名称</w:t>
+            </w:r>
+          </w:p>
+        </w:tc>
+        <w:tc>
+          <w:tcPr>
+            <w:tcW w:w="2841" w:type="dxa"/>
+          </w:tcPr>
+          <w:p>
+            <w:r>
+              <w:rPr>
+                <w:rFonts w:hint="eastAsia"/>
+              </w:rPr>
+              <w:t>参数类型</w:t>
+            </w:r>
+          </w:p>
+        </w:tc>
+        <w:tc>
+          <w:tcPr>
+            <w:tcW w:w="2841" w:type="dxa"/>
+          </w:tcPr>
+          <w:p>
+            <w:r>
+              <w:rPr>
+                <w:rFonts w:hint="eastAsia"/>
+              </w:rPr>
+              <w:t>参数说明</w:t>
+            </w:r>
+          </w:p>
+        </w:tc>
+      </w:tr>
+      <w:tr>
+        <w:tc>
+          <w:tcPr>
+            <w:tcW w:w="2840" w:type="dxa"/>
+          </w:tcPr>
+          <w:p>
+            <w:r>
+              <w:rPr>
+                <w:rFonts w:hint="eastAsia"/>
+              </w:rPr>
+              <w:t>_q</w:t>
+            </w:r>
+          </w:p>
+        </w:tc>
+        <w:tc>
+          <w:tcPr>
+            <w:tcW w:w="2841" w:type="dxa"/>
+          </w:tcPr>
+          <w:p>
+            <w:r>
+              <w:rPr>
+                <w:rFonts w:hint="eastAsia"/>
+              </w:rPr>
+              <w:t>字符串</w:t>
+            </w:r>
+          </w:p>
+        </w:tc>
+        <w:tc>
+          <w:tcPr>
+            <w:tcW w:w="2841" w:type="dxa"/>
+          </w:tcPr>
+          <w:p>
+            <w:r>
+              <w:rPr>
+                <w:rFonts w:hint="eastAsia"/>
+              </w:rPr>
+              <w:t>API</w:t>
+            </w:r>
+            <w:r>
+              <w:rPr>
+                <w:rFonts w:hint="eastAsia"/>
+              </w:rPr>
+              <w:t>的操作类型，在这里为字</w:t>
+            </w:r>
+            <w:r>
+              <w:rPr>
+                <w:rFonts w:hint="eastAsia"/>
+              </w:rPr>
+              <w:lastRenderedPageBreak/>
+              <w:t>符串</w:t>
+            </w:r>
+            <w:r>
+              <w:t xml:space="preserve"> </w:t>
+            </w:r>
+            <w:r>
+              <w:t>“</w:t>
+            </w:r>
+            <w:proofErr w:type="spellStart"/>
+            <w:r>
+              <w:rPr>
+                <w:b/>
+                <w:color w:val="FF0000"/>
+              </w:rPr>
+              <w:t>get_questions</w:t>
+            </w:r>
+            <w:proofErr w:type="spellEnd"/>
+            <w:r>
+              <w:t>”</w:t>
+            </w:r>
+          </w:p>
+        </w:tc>
+      </w:tr>
+      <w:tr>
+        <w:tc>
+          <w:tcPr>
+            <w:tcW w:w="2840" w:type="dxa"/>
+          </w:tcPr>
+          <w:p>
+            <w:proofErr w:type="spellStart"/>
+            <w:r>
+              <w:lastRenderedPageBreak/>
+              <w:t>user_key</w:t>
+            </w:r>
+            <w:proofErr w:type="spellEnd"/>
+          </w:p>
+        </w:tc>
+        <w:tc>
+          <w:tcPr>
+            <w:tcW w:w="2841" w:type="dxa"/>
+          </w:tcPr>
+          <w:p>
+            <w:r>
+              <w:rPr>
+                <w:rFonts w:hint="eastAsia"/>
+              </w:rPr>
+              <w:t>字符串</w:t>
+            </w:r>
+          </w:p>
+        </w:tc>
+        <w:tc>
+          <w:tcPr>
+            <w:tcW w:w="2841" w:type="dxa"/>
+          </w:tcPr>
+          <w:p>
+            <w:r>
+              <w:rPr>
+                <w:rFonts w:hint="eastAsia"/>
+              </w:rPr>
+              <w:t>用户成功登录后系统返回的用户标志。</w:t>
+            </w:r>
+          </w:p>
+        </w:tc>
+      </w:tr>
+      <w:tr>
+        <w:tc>
+          <w:tcPr>
+            <w:tcW w:w="2840" w:type="dxa"/>
+          </w:tcPr>
+          <w:p>
+            <w:proofErr w:type="spellStart"/>
+            <w:r>
+              <w:t>course_id</w:t>
+            </w:r>
+            <w:proofErr w:type="spellEnd"/>
+          </w:p>
+        </w:tc>
+        <w:tc>
+          <w:tcPr>
+            <w:tcW w:w="2841" w:type="dxa"/>
+          </w:tcPr>
+          <w:p>
+            <w:r>
+              <w:rPr>
+                <w:rFonts w:hint="eastAsia"/>
+              </w:rPr>
+              <w:t>字符串</w:t>
+            </w:r>
+          </w:p>
+        </w:tc>
+        <w:tc>
+          <w:tcPr>
+            <w:tcW w:w="2841" w:type="dxa"/>
+          </w:tcPr>
+          <w:p>
+            <w:r>
+              <w:rPr>
+                <w:rFonts w:hint="eastAsia"/>
+              </w:rPr>
+              <w:t>课程</w:t>
+            </w:r>
+            <w:r>
+              <w:rPr>
+                <w:rFonts w:hint="eastAsia"/>
+              </w:rPr>
+              <w:t>的</w:t>
+            </w:r>
+            <w:r>
+              <w:rPr>
+                <w:rFonts w:hint="eastAsia"/>
+              </w:rPr>
+              <w:t>ID</w:t>
+            </w:r>
+          </w:p>
+        </w:tc>
+      </w:tr>
+      <w:tr>
+        <w:tc>
+          <w:tcPr>
+            <w:tcW w:w="2840" w:type="dxa"/>
+          </w:tcPr>
+          <w:p>
+            <w:r>
+              <w:rPr>
+                <w:rFonts w:hint="eastAsia"/>
+              </w:rPr>
+              <w:t>t</w:t>
+            </w:r>
+            <w:r>
+              <w:t>otal</w:t>
+            </w:r>
+          </w:p>
+        </w:tc>
+        <w:tc>
+          <w:tcPr>
+            <w:tcW w:w="2841" w:type="dxa"/>
+          </w:tcPr>
+          <w:p>
+            <w:r>
+              <w:rPr>
+                <w:rFonts w:hint="eastAsia"/>
+              </w:rPr>
+              <w:t>整型</w:t>
+            </w:r>
+          </w:p>
+        </w:tc>
+        <w:tc>
+          <w:tcPr>
+            <w:tcW w:w="2841" w:type="dxa"/>
+          </w:tcPr>
+          <w:p>
+            <w:r>
+              <w:rPr>
+                <w:rFonts w:hint="eastAsia"/>
+              </w:rPr>
+              <w:t>可选。要求返回的题目的数量，如果数据库没有足够数量的题目，则会返回少于该参数要求的实际数量</w:t>
+            </w:r>
+          </w:p>
+        </w:tc>
+      </w:tr>
+    </w:tbl>
+    <w:p>
+      <w:pPr>
+        <w:pStyle w:val="4"/>
+      </w:pPr>
+      <w:r>
+        <w:rPr>
+          <w:rFonts w:hint="eastAsia"/>
+        </w:rPr>
+        <w:t>返回结果</w:t>
+      </w:r>
+    </w:p>
+    <w:tbl>
+      <w:tblPr>
+        <w:tblStyle w:val="a3"/>
+        <w:tblW w:w="0" w:type="auto"/>
+        <w:tblLook w:val="04A0" w:firstRow="1" w:lastRow="0" w:firstColumn="1" w:lastColumn="0" w:noHBand="0" w:noVBand="1"/>
+      </w:tblPr>
+      <w:tblGrid>
+        <w:gridCol w:w="2840"/>
+        <w:gridCol w:w="2841"/>
+        <w:gridCol w:w="2841"/>
+      </w:tblGrid>
+      <w:tr>
+        <w:tc>
+          <w:tcPr>
+            <w:tcW w:w="2840" w:type="dxa"/>
+          </w:tcPr>
+          <w:p>
+            <w:r>
+              <w:rPr>
+                <w:rFonts w:hint="eastAsia"/>
+              </w:rPr>
+              <w:t>参数名称</w:t>
+            </w:r>
+          </w:p>
+        </w:tc>
+        <w:tc>
+          <w:tcPr>
+            <w:tcW w:w="2841" w:type="dxa"/>
+          </w:tcPr>
+          <w:p>
+            <w:r>
+              <w:rPr>
+                <w:rFonts w:hint="eastAsia"/>
+              </w:rPr>
+              <w:t>参数类型</w:t>
+            </w:r>
+          </w:p>
+        </w:tc>
+        <w:tc>
+          <w:tcPr>
+            <w:tcW w:w="2841" w:type="dxa"/>
+          </w:tcPr>
+          <w:p>
+            <w:r>
+              <w:rPr>
+                <w:rFonts w:hint="eastAsia"/>
+              </w:rPr>
+              <w:t>参数说明</w:t>
+            </w:r>
+          </w:p>
+        </w:tc>
+      </w:tr>
+      <w:tr>
+        <w:tc>
+          <w:tcPr>
+            <w:tcW w:w="2840" w:type="dxa"/>
+          </w:tcPr>
+          <w:p>
+            <w:r>
+              <w:rPr>
+                <w:rFonts w:hint="eastAsia"/>
+              </w:rPr>
               <w:t>flag</w:t>
             </w:r>
           </w:p>
@@ -3789,9 +4946,11 @@
               </w:numPr>
               <w:ind w:firstLineChars="0"/>
             </w:pPr>
+            <w:proofErr w:type="spellStart"/>
             <w:r>
               <w:t>correct_answer</w:t>
             </w:r>
+            <w:proofErr w:type="spellEnd"/>
             <w:r>
               <w:rPr>
                 <w:rFonts w:hint="eastAsia"/>
@@ -4347,7 +5506,14 @@
               <w:rPr>
                 <w:rFonts w:hint="eastAsia"/>
               </w:rPr>
-              <w:t>的标志，例如‘</w:t>
+              <w:t>的标</w:t>
+            </w:r>
+            <w:r>
+              <w:rPr>
+                <w:rFonts w:hint="eastAsia"/>
+              </w:rPr>
+              <w:lastRenderedPageBreak/>
+              <w:t>志，例如‘</w:t>
             </w:r>
             <w:r>
               <w:rPr>
@@ -4574,7 +5740,6 @@
               <w:ind w:firstLineChars="0"/>
             </w:pPr>
             <w:r>
-              <w:lastRenderedPageBreak/>
               <w:t>answer0</w:t>
             </w:r>
             <w:r>
@@ -4799,6 +5964,826 @@
                 <w:rFonts w:hint="eastAsia"/>
               </w:rPr>
               <w:t>相应的表述）</w:t>
+            </w:r>
+          </w:p>
+        </w:tc>
+      </w:tr>
+    </w:tbl>
+    <w:p>
+      <w:pPr>
+        <w:rPr>
+          <w:rFonts w:hint="eastAsia"/>
+        </w:rPr>
+      </w:pPr>
+    </w:p>
+    <w:p>
+      <w:pPr>
+        <w:rPr>
+          <w:rFonts w:hint="eastAsia"/>
+        </w:rPr>
+      </w:pPr>
+    </w:p>
+    <w:p>
+      <w:pPr>
+        <w:rPr>
+          <w:rFonts w:hint="eastAsia"/>
+        </w:rPr>
+      </w:pPr>
+      <w:r>
+        <w:rPr>
+          <w:rFonts w:hint="eastAsia"/>
+        </w:rPr>
+        <w:t>获取用户的学习记录</w:t>
+      </w:r>
+    </w:p>
+    <w:p>
+      <w:pPr>
+        <w:rPr>
+          <w:rFonts w:hint="eastAsia"/>
+        </w:rPr>
+      </w:pPr>
+      <w:r>
+        <w:rPr>
+          <w:rFonts w:hint="eastAsia"/>
+        </w:rPr>
+        <w:t>说明：</w:t>
+      </w:r>
+    </w:p>
+    <w:p>
+      <w:pPr>
+        <w:rPr>
+          <w:rFonts w:hint="eastAsia"/>
+        </w:rPr>
+      </w:pPr>
+      <w:r>
+        <w:rPr>
+          <w:rFonts w:hint="eastAsia"/>
+        </w:rPr>
+        <w:t>通过提供用户的</w:t>
+      </w:r>
+      <w:r>
+        <w:rPr>
+          <w:rFonts w:hint="eastAsia"/>
+        </w:rPr>
+        <w:t>ID</w:t>
+      </w:r>
+      <w:r>
+        <w:rPr>
+          <w:rFonts w:hint="eastAsia"/>
+        </w:rPr>
+        <w:t>，取得用户的学习记录，包括课程，单个课件，以及游戏的开始时间，完成时间，得分等信息。</w:t>
+      </w:r>
+    </w:p>
+    <w:p>
+      <w:pPr>
+        <w:pStyle w:val="4"/>
+      </w:pPr>
+      <w:r>
+        <w:rPr>
+          <w:rFonts w:hint="eastAsia"/>
+        </w:rPr>
+        <w:t>输入参数</w:t>
+      </w:r>
+    </w:p>
+    <w:tbl>
+      <w:tblPr>
+        <w:tblStyle w:val="a3"/>
+        <w:tblW w:w="0" w:type="auto"/>
+        <w:tblLook w:val="04A0" w:firstRow="1" w:lastRow="0" w:firstColumn="1" w:lastColumn="0" w:noHBand="0" w:noVBand="1"/>
+      </w:tblPr>
+      <w:tblGrid>
+        <w:gridCol w:w="2840"/>
+        <w:gridCol w:w="2841"/>
+        <w:gridCol w:w="2841"/>
+      </w:tblGrid>
+      <w:tr>
+        <w:tc>
+          <w:tcPr>
+            <w:tcW w:w="2840" w:type="dxa"/>
+          </w:tcPr>
+          <w:p>
+            <w:r>
+              <w:rPr>
+                <w:rFonts w:hint="eastAsia"/>
+              </w:rPr>
+              <w:t>参数名称</w:t>
+            </w:r>
+          </w:p>
+        </w:tc>
+        <w:tc>
+          <w:tcPr>
+            <w:tcW w:w="2841" w:type="dxa"/>
+          </w:tcPr>
+          <w:p>
+            <w:r>
+              <w:rPr>
+                <w:rFonts w:hint="eastAsia"/>
+              </w:rPr>
+              <w:t>参数类型</w:t>
+            </w:r>
+          </w:p>
+        </w:tc>
+        <w:tc>
+          <w:tcPr>
+            <w:tcW w:w="2841" w:type="dxa"/>
+          </w:tcPr>
+          <w:p>
+            <w:r>
+              <w:rPr>
+                <w:rFonts w:hint="eastAsia"/>
+              </w:rPr>
+              <w:t>参数说明</w:t>
+            </w:r>
+          </w:p>
+        </w:tc>
+      </w:tr>
+      <w:tr>
+        <w:tc>
+          <w:tcPr>
+            <w:tcW w:w="2840" w:type="dxa"/>
+          </w:tcPr>
+          <w:p>
+            <w:r>
+              <w:rPr>
+                <w:rFonts w:hint="eastAsia"/>
+              </w:rPr>
+              <w:t>_q</w:t>
+            </w:r>
+          </w:p>
+        </w:tc>
+        <w:tc>
+          <w:tcPr>
+            <w:tcW w:w="2841" w:type="dxa"/>
+          </w:tcPr>
+          <w:p>
+            <w:r>
+              <w:rPr>
+                <w:rFonts w:hint="eastAsia"/>
+              </w:rPr>
+              <w:t>字符串</w:t>
+            </w:r>
+          </w:p>
+        </w:tc>
+        <w:tc>
+          <w:tcPr>
+            <w:tcW w:w="2841" w:type="dxa"/>
+          </w:tcPr>
+          <w:p>
+            <w:r>
+              <w:rPr>
+                <w:rFonts w:hint="eastAsia"/>
+              </w:rPr>
+              <w:t>API</w:t>
+            </w:r>
+            <w:r>
+              <w:rPr>
+                <w:rFonts w:hint="eastAsia"/>
+              </w:rPr>
+              <w:t>的操作类型，在这里为字符串</w:t>
+            </w:r>
+            <w:r>
+              <w:t xml:space="preserve"> </w:t>
+            </w:r>
+            <w:r>
+              <w:t>“</w:t>
+            </w:r>
+            <w:proofErr w:type="spellStart"/>
+            <w:r>
+              <w:rPr>
+                <w:b/>
+                <w:color w:val="FF0000"/>
+              </w:rPr>
+              <w:t>get_questions</w:t>
+            </w:r>
+            <w:proofErr w:type="spellEnd"/>
+            <w:r>
+              <w:t>”</w:t>
+            </w:r>
+          </w:p>
+        </w:tc>
+      </w:tr>
+      <w:tr>
+        <w:tc>
+          <w:tcPr>
+            <w:tcW w:w="2840" w:type="dxa"/>
+          </w:tcPr>
+          <w:p>
+            <w:proofErr w:type="spellStart"/>
+            <w:r>
+              <w:t>user_key</w:t>
+            </w:r>
+            <w:proofErr w:type="spellEnd"/>
+          </w:p>
+        </w:tc>
+        <w:tc>
+          <w:tcPr>
+            <w:tcW w:w="2841" w:type="dxa"/>
+          </w:tcPr>
+          <w:p>
+            <w:r>
+              <w:rPr>
+                <w:rFonts w:hint="eastAsia"/>
+              </w:rPr>
+              <w:t>字符串</w:t>
+            </w:r>
+          </w:p>
+        </w:tc>
+        <w:tc>
+          <w:tcPr>
+            <w:tcW w:w="2841" w:type="dxa"/>
+          </w:tcPr>
+          <w:p>
+            <w:r>
+              <w:rPr>
+                <w:rFonts w:hint="eastAsia"/>
+              </w:rPr>
+              <w:t>用户成功登录后系统返回的用户标志。</w:t>
+            </w:r>
+          </w:p>
+        </w:tc>
+      </w:tr>
+      <w:tr>
+        <w:tc>
+          <w:tcPr>
+            <w:tcW w:w="2840" w:type="dxa"/>
+          </w:tcPr>
+          <w:p>
+            <w:proofErr w:type="spellStart"/>
+            <w:r>
+              <w:t>user_id</w:t>
+            </w:r>
+            <w:proofErr w:type="spellEnd"/>
+          </w:p>
+        </w:tc>
+        <w:tc>
+          <w:tcPr>
+            <w:tcW w:w="2841" w:type="dxa"/>
+          </w:tcPr>
+          <w:p>
+            <w:r>
+              <w:rPr>
+                <w:rFonts w:hint="eastAsia"/>
+              </w:rPr>
+              <w:t>字符串</w:t>
+            </w:r>
+          </w:p>
+        </w:tc>
+        <w:tc>
+          <w:tcPr>
+            <w:tcW w:w="2841" w:type="dxa"/>
+          </w:tcPr>
+          <w:p>
+            <w:r>
+              <w:rPr>
+                <w:rFonts w:hint="eastAsia"/>
+              </w:rPr>
+              <w:t>用户</w:t>
+            </w:r>
+            <w:r>
+              <w:rPr>
+                <w:rFonts w:hint="eastAsia"/>
+              </w:rPr>
+              <w:t>的</w:t>
+            </w:r>
+            <w:r>
+              <w:rPr>
+                <w:rFonts w:hint="eastAsia"/>
+              </w:rPr>
+              <w:t>ID</w:t>
+            </w:r>
+          </w:p>
+        </w:tc>
+      </w:tr>
+    </w:tbl>
+    <w:p>
+      <w:pPr>
+        <w:pStyle w:val="4"/>
+      </w:pPr>
+      <w:r>
+        <w:rPr>
+          <w:rFonts w:hint="eastAsia"/>
+        </w:rPr>
+        <w:t>返回结果</w:t>
+      </w:r>
+    </w:p>
+    <w:tbl>
+      <w:tblPr>
+        <w:tblStyle w:val="a3"/>
+        <w:tblW w:w="0" w:type="auto"/>
+        <w:tblLook w:val="04A0" w:firstRow="1" w:lastRow="0" w:firstColumn="1" w:lastColumn="0" w:noHBand="0" w:noVBand="1"/>
+      </w:tblPr>
+      <w:tblGrid>
+        <w:gridCol w:w="2840"/>
+        <w:gridCol w:w="2841"/>
+        <w:gridCol w:w="2841"/>
+      </w:tblGrid>
+      <w:tr>
+        <w:tc>
+          <w:tcPr>
+            <w:tcW w:w="2840" w:type="dxa"/>
+          </w:tcPr>
+          <w:p>
+            <w:r>
+              <w:rPr>
+                <w:rFonts w:hint="eastAsia"/>
+              </w:rPr>
+              <w:t>参数名称</w:t>
+            </w:r>
+          </w:p>
+        </w:tc>
+        <w:tc>
+          <w:tcPr>
+            <w:tcW w:w="2841" w:type="dxa"/>
+          </w:tcPr>
+          <w:p>
+            <w:r>
+              <w:rPr>
+                <w:rFonts w:hint="eastAsia"/>
+              </w:rPr>
+              <w:t>参数类型</w:t>
+            </w:r>
+          </w:p>
+        </w:tc>
+        <w:tc>
+          <w:tcPr>
+            <w:tcW w:w="2841" w:type="dxa"/>
+          </w:tcPr>
+          <w:p>
+            <w:r>
+              <w:rPr>
+                <w:rFonts w:hint="eastAsia"/>
+              </w:rPr>
+              <w:t>参数说明</w:t>
+            </w:r>
+          </w:p>
+        </w:tc>
+      </w:tr>
+      <w:tr>
+        <w:tc>
+          <w:tcPr>
+            <w:tcW w:w="2840" w:type="dxa"/>
+          </w:tcPr>
+          <w:p>
+            <w:r>
+              <w:rPr>
+                <w:rFonts w:hint="eastAsia"/>
+              </w:rPr>
+              <w:t>flag</w:t>
+            </w:r>
+          </w:p>
+        </w:tc>
+        <w:tc>
+          <w:tcPr>
+            <w:tcW w:w="2841" w:type="dxa"/>
+          </w:tcPr>
+          <w:p>
+            <w:r>
+              <w:rPr>
+                <w:rFonts w:hint="eastAsia"/>
+              </w:rPr>
+              <w:t>整型</w:t>
+            </w:r>
+          </w:p>
+        </w:tc>
+        <w:tc>
+          <w:tcPr>
+            <w:tcW w:w="2841" w:type="dxa"/>
+          </w:tcPr>
+          <w:p>
+            <w:r>
+              <w:rPr>
+                <w:rFonts w:hint="eastAsia"/>
+              </w:rPr>
+              <w:t xml:space="preserve">0 </w:t>
+            </w:r>
+            <w:r>
+              <w:t>–</w:t>
+            </w:r>
+            <w:r>
+              <w:rPr>
+                <w:rFonts w:hint="eastAsia"/>
+              </w:rPr>
+              <w:t xml:space="preserve"> </w:t>
+            </w:r>
+            <w:r>
+              <w:rPr>
+                <w:rFonts w:hint="eastAsia"/>
+              </w:rPr>
+              <w:t>操作成功</w:t>
+            </w:r>
+          </w:p>
+          <w:p>
+            <w:r>
+              <w:rPr>
+                <w:rFonts w:hint="eastAsia"/>
+              </w:rPr>
+              <w:t xml:space="preserve">1 - </w:t>
+            </w:r>
+            <w:r>
+              <w:rPr>
+                <w:rFonts w:hint="eastAsia"/>
+              </w:rPr>
+              <w:t>该记录不存在</w:t>
+            </w:r>
+          </w:p>
+          <w:p>
+            <w:r>
+              <w:rPr>
+                <w:rFonts w:hint="eastAsia"/>
+              </w:rPr>
+              <w:t xml:space="preserve">2 - </w:t>
+            </w:r>
+            <w:r>
+              <w:rPr>
+                <w:rFonts w:hint="eastAsia"/>
+              </w:rPr>
+              <w:t>没有提供必须的参数</w:t>
+            </w:r>
+          </w:p>
+          <w:p>
+            <w:r>
+              <w:rPr>
+                <w:rFonts w:hint="eastAsia"/>
+              </w:rPr>
+              <w:t xml:space="preserve">4 - </w:t>
+            </w:r>
+            <w:r>
+              <w:rPr>
+                <w:rFonts w:hint="eastAsia"/>
+              </w:rPr>
+              <w:t>没有该操作类型</w:t>
+            </w:r>
+          </w:p>
+        </w:tc>
+      </w:tr>
+      <w:tr>
+        <w:tc>
+          <w:tcPr>
+            <w:tcW w:w="2840" w:type="dxa"/>
+          </w:tcPr>
+          <w:p>
+            <w:pPr>
+              <w:rPr>
+                <w:rFonts w:hint="eastAsia"/>
+              </w:rPr>
+            </w:pPr>
+            <w:r>
+              <w:rPr>
+                <w:rFonts w:hint="eastAsia"/>
+              </w:rPr>
+              <w:lastRenderedPageBreak/>
+              <w:t>data</w:t>
+            </w:r>
+          </w:p>
+        </w:tc>
+        <w:tc>
+          <w:tcPr>
+            <w:tcW w:w="2841" w:type="dxa"/>
+          </w:tcPr>
+          <w:p>
+            <w:pPr>
+              <w:rPr>
+                <w:rFonts w:hint="eastAsia"/>
+              </w:rPr>
+            </w:pPr>
+            <w:r>
+              <w:rPr>
+                <w:rFonts w:hint="eastAsia"/>
+              </w:rPr>
+              <w:t>JSON</w:t>
+            </w:r>
+            <w:r>
+              <w:rPr>
+                <w:rFonts w:hint="eastAsia"/>
+              </w:rPr>
+              <w:t>对象的列表</w:t>
+            </w:r>
+          </w:p>
+        </w:tc>
+        <w:tc>
+          <w:tcPr>
+            <w:tcW w:w="2841" w:type="dxa"/>
+          </w:tcPr>
+          <w:p>
+            <w:pPr>
+              <w:rPr>
+                <w:rFonts w:hint="eastAsia"/>
+              </w:rPr>
+            </w:pPr>
+            <w:r>
+              <w:rPr>
+                <w:rFonts w:hint="eastAsia"/>
+              </w:rPr>
+              <w:t>每一个</w:t>
+            </w:r>
+            <w:r>
+              <w:rPr>
+                <w:rFonts w:hint="eastAsia"/>
+              </w:rPr>
+              <w:t>JSON</w:t>
+            </w:r>
+            <w:r>
+              <w:rPr>
+                <w:rFonts w:hint="eastAsia"/>
+              </w:rPr>
+              <w:t>包含以下属性：</w:t>
+            </w:r>
+          </w:p>
+          <w:p>
+            <w:pPr>
+              <w:rPr>
+                <w:rFonts w:hint="eastAsia"/>
+              </w:rPr>
+            </w:pPr>
+            <w:r>
+              <w:rPr>
+                <w:rFonts w:hint="eastAsia"/>
+              </w:rPr>
+              <w:t xml:space="preserve">id </w:t>
+            </w:r>
+            <w:r>
+              <w:t>–</w:t>
+            </w:r>
+            <w:r>
+              <w:rPr>
+                <w:rFonts w:hint="eastAsia"/>
+              </w:rPr>
+              <w:t xml:space="preserve"> </w:t>
+            </w:r>
+            <w:r>
+              <w:rPr>
+                <w:rFonts w:hint="eastAsia"/>
+              </w:rPr>
+              <w:t>记录的</w:t>
+            </w:r>
+            <w:r>
+              <w:rPr>
+                <w:rFonts w:hint="eastAsia"/>
+              </w:rPr>
+              <w:t xml:space="preserve">ID </w:t>
+            </w:r>
+          </w:p>
+          <w:p>
+            <w:pPr>
+              <w:rPr>
+                <w:rFonts w:hint="eastAsia"/>
+              </w:rPr>
+            </w:pPr>
+            <w:r>
+              <w:t>t</w:t>
+            </w:r>
+            <w:r>
+              <w:rPr>
+                <w:rFonts w:hint="eastAsia"/>
+              </w:rPr>
+              <w:t xml:space="preserve">ype </w:t>
+            </w:r>
+            <w:r>
+              <w:t>–</w:t>
+            </w:r>
+            <w:r>
+              <w:rPr>
+                <w:rFonts w:hint="eastAsia"/>
+              </w:rPr>
+              <w:t xml:space="preserve"> </w:t>
+            </w:r>
+            <w:r>
+              <w:rPr>
+                <w:rFonts w:hint="eastAsia"/>
+              </w:rPr>
+              <w:t>记录的类型，可能值为</w:t>
+            </w:r>
+            <w:r>
+              <w:rPr>
+                <w:rFonts w:hint="eastAsia"/>
+              </w:rPr>
+              <w:t xml:space="preserve"> G(</w:t>
+            </w:r>
+            <w:r>
+              <w:rPr>
+                <w:rFonts w:hint="eastAsia"/>
+              </w:rPr>
+              <w:t>游戏</w:t>
+            </w:r>
+            <w:r>
+              <w:rPr>
+                <w:rFonts w:hint="eastAsia"/>
+              </w:rPr>
+              <w:t>)</w:t>
+            </w:r>
+            <w:r>
+              <w:rPr>
+                <w:rFonts w:hint="eastAsia"/>
+              </w:rPr>
+              <w:t>，</w:t>
+            </w:r>
+            <w:r>
+              <w:rPr>
+                <w:rFonts w:hint="eastAsia"/>
+              </w:rPr>
+              <w:t>C(</w:t>
+            </w:r>
+            <w:r>
+              <w:rPr>
+                <w:rFonts w:hint="eastAsia"/>
+              </w:rPr>
+              <w:t>单个课件</w:t>
+            </w:r>
+            <w:r>
+              <w:rPr>
+                <w:rFonts w:hint="eastAsia"/>
+              </w:rPr>
+              <w:t>) P(</w:t>
+            </w:r>
+            <w:r>
+              <w:rPr>
+                <w:rFonts w:hint="eastAsia"/>
+              </w:rPr>
+              <w:t>课程</w:t>
+            </w:r>
+            <w:r>
+              <w:rPr>
+                <w:rFonts w:hint="eastAsia"/>
+              </w:rPr>
+              <w:t>)</w:t>
+            </w:r>
+          </w:p>
+          <w:p>
+            <w:pPr>
+              <w:rPr>
+                <w:rFonts w:hint="eastAsia"/>
+              </w:rPr>
+            </w:pPr>
+            <w:proofErr w:type="spellStart"/>
+            <w:r>
+              <w:rPr>
+                <w:rFonts w:hint="eastAsia"/>
+              </w:rPr>
+              <w:t>r</w:t>
+            </w:r>
+            <w:r>
+              <w:rPr>
+                <w:rFonts w:hint="eastAsia"/>
+              </w:rPr>
+              <w:t>efer_id</w:t>
+            </w:r>
+            <w:proofErr w:type="spellEnd"/>
+            <w:r>
+              <w:rPr>
+                <w:rFonts w:hint="eastAsia"/>
+              </w:rPr>
+              <w:t xml:space="preserve"> </w:t>
+            </w:r>
+            <w:r>
+              <w:t>–</w:t>
+            </w:r>
+            <w:r>
+              <w:rPr>
+                <w:rFonts w:hint="eastAsia"/>
+              </w:rPr>
+              <w:t xml:space="preserve"> </w:t>
+            </w:r>
+            <w:r>
+              <w:rPr>
+                <w:rFonts w:hint="eastAsia"/>
+              </w:rPr>
+              <w:t>对象的外键</w:t>
+            </w:r>
+            <w:r>
+              <w:rPr>
+                <w:rFonts w:hint="eastAsia"/>
+              </w:rPr>
+              <w:t>ID</w:t>
+            </w:r>
+          </w:p>
+          <w:p>
+            <w:pPr>
+              <w:rPr>
+                <w:rFonts w:hint="eastAsia"/>
+              </w:rPr>
+            </w:pPr>
+            <w:proofErr w:type="spellStart"/>
+            <w:r>
+              <w:rPr>
+                <w:rFonts w:hint="eastAsia"/>
+              </w:rPr>
+              <w:t>r</w:t>
+            </w:r>
+            <w:r>
+              <w:rPr>
+                <w:rFonts w:hint="eastAsia"/>
+              </w:rPr>
+              <w:t>efer_name</w:t>
+            </w:r>
+            <w:proofErr w:type="spellEnd"/>
+            <w:r>
+              <w:rPr>
+                <w:rFonts w:hint="eastAsia"/>
+              </w:rPr>
+              <w:t xml:space="preserve"> </w:t>
+            </w:r>
+            <w:r>
+              <w:t>–</w:t>
+            </w:r>
+            <w:r>
+              <w:rPr>
+                <w:rFonts w:hint="eastAsia"/>
+              </w:rPr>
+              <w:t>该对象的名称</w:t>
+            </w:r>
+          </w:p>
+          <w:p>
+            <w:pPr>
+              <w:rPr>
+                <w:rFonts w:hint="eastAsia"/>
+              </w:rPr>
+            </w:pPr>
+            <w:proofErr w:type="spellStart"/>
+            <w:r>
+              <w:t>S</w:t>
+            </w:r>
+            <w:r>
+              <w:rPr>
+                <w:rFonts w:hint="eastAsia"/>
+              </w:rPr>
+              <w:t>tart_time</w:t>
+            </w:r>
+            <w:proofErr w:type="spellEnd"/>
+            <w:r>
+              <w:rPr>
+                <w:rFonts w:hint="eastAsia"/>
+              </w:rPr>
+              <w:t xml:space="preserve"> </w:t>
+            </w:r>
+            <w:r>
+              <w:t>–</w:t>
+            </w:r>
+            <w:r>
+              <w:rPr>
+                <w:rFonts w:hint="eastAsia"/>
+              </w:rPr>
+              <w:t>学习开始的时间</w:t>
+            </w:r>
+          </w:p>
+          <w:p>
+            <w:pPr>
+              <w:rPr>
+                <w:rFonts w:hint="eastAsia"/>
+              </w:rPr>
+            </w:pPr>
+            <w:proofErr w:type="spellStart"/>
+            <w:r>
+              <w:t>C</w:t>
+            </w:r>
+            <w:r>
+              <w:rPr>
+                <w:rFonts w:hint="eastAsia"/>
+              </w:rPr>
+              <w:t>omplete_time</w:t>
+            </w:r>
+            <w:proofErr w:type="spellEnd"/>
+            <w:r>
+              <w:rPr>
+                <w:rFonts w:hint="eastAsia"/>
+              </w:rPr>
+              <w:t xml:space="preserve"> </w:t>
+            </w:r>
+            <w:r>
+              <w:t>–</w:t>
+            </w:r>
+            <w:r>
+              <w:rPr>
+                <w:rFonts w:hint="eastAsia"/>
+              </w:rPr>
+              <w:t>学习结束的时间</w:t>
+            </w:r>
+          </w:p>
+          <w:p>
+            <w:pPr>
+              <w:rPr>
+                <w:rFonts w:hint="eastAsia"/>
+              </w:rPr>
+            </w:pPr>
+            <w:r>
+              <w:t>S</w:t>
+            </w:r>
+            <w:r>
+              <w:rPr>
+                <w:rFonts w:hint="eastAsia"/>
+              </w:rPr>
+              <w:t>core</w:t>
+            </w:r>
+            <w:r>
+              <w:rPr>
+                <w:rFonts w:hint="eastAsia"/>
+              </w:rPr>
+              <w:t xml:space="preserve">  --</w:t>
+            </w:r>
+            <w:r>
+              <w:rPr>
+                <w:rFonts w:hint="eastAsia"/>
+              </w:rPr>
+              <w:t>游戏的得分</w:t>
             </w:r>
           </w:p>
         </w:tc>
@@ -4815,12 +6800,50 @@
 </w:document>
 </file>
 
+<file path=word/endnotes.xml><?xml version="1.0" encoding="utf-8"?>
+<w:endnotes xmlns:wpc="http://schemas.microsoft.com/office/word/2010/wordprocessingCanvas" xmlns:mc="http://schemas.openxmlformats.org/markup-compatibility/2006" xmlns:o="urn:schemas-microsoft-com:office:office" xmlns:r="http://schemas.openxmlformats.org/officeDocument/2006/relationships" xmlns:m="http://schemas.openxmlformats.org/officeDocument/2006/math" xmlns:v="urn:schemas-microsoft-com:vml" xmlns:wp14="http://schemas.microsoft.com/office/word/2010/wordprocessingDrawing" xmlns:wp="http://schemas.openxmlformats.org/drawingml/2006/wordprocessingDrawing" xmlns:w10="urn:schemas-microsoft-com:office:word" xmlns:w="http://schemas.openxmlformats.org/wordprocessingml/2006/main" xmlns:w14="http://schemas.microsoft.com/office/word/2010/wordml" xmlns:wpg="http://schemas.microsoft.com/office/word/2010/wordprocessingGroup" xmlns:wpi="http://schemas.microsoft.com/office/word/2010/wordprocessingInk" xmlns:wne="http://schemas.microsoft.com/office/word/2006/wordml" xmlns:wps="http://schemas.microsoft.com/office/word/2010/wordprocessingShape" mc:Ignorable="w14 wp14">
+  <w:endnote w:type="separator" w:id="-1">
+    <w:p>
+      <w:r>
+        <w:separator/>
+      </w:r>
+    </w:p>
+  </w:endnote>
+  <w:endnote w:type="continuationSeparator" w:id="0">
+    <w:p>
+      <w:r>
+        <w:continuationSeparator/>
+      </w:r>
+    </w:p>
+  </w:endnote>
+</w:endnotes>
+</file>
+
+<file path=word/footnotes.xml><?xml version="1.0" encoding="utf-8"?>
+<w:footnotes xmlns:wpc="http://schemas.microsoft.com/office/word/2010/wordprocessingCanvas" xmlns:mc="http://schemas.openxmlformats.org/markup-compatibility/2006" xmlns:o="urn:schemas-microsoft-com:office:office" xmlns:r="http://schemas.openxmlformats.org/officeDocument/2006/relationships" xmlns:m="http://schemas.openxmlformats.org/officeDocument/2006/math" xmlns:v="urn:schemas-microsoft-com:vml" xmlns:wp14="http://schemas.microsoft.com/office/word/2010/wordprocessingDrawing" xmlns:wp="http://schemas.openxmlformats.org/drawingml/2006/wordprocessingDrawing" xmlns:w10="urn:schemas-microsoft-com:office:word" xmlns:w="http://schemas.openxmlformats.org/wordprocessingml/2006/main" xmlns:w14="http://schemas.microsoft.com/office/word/2010/wordml" xmlns:wpg="http://schemas.microsoft.com/office/word/2010/wordprocessingGroup" xmlns:wpi="http://schemas.microsoft.com/office/word/2010/wordprocessingInk" xmlns:wne="http://schemas.microsoft.com/office/word/2006/wordml" xmlns:wps="http://schemas.microsoft.com/office/word/2010/wordprocessingShape" mc:Ignorable="w14 wp14">
+  <w:footnote w:type="separator" w:id="-1">
+    <w:p>
+      <w:r>
+        <w:separator/>
+      </w:r>
+    </w:p>
+  </w:footnote>
+  <w:footnote w:type="continuationSeparator" w:id="0">
+    <w:p>
+      <w:r>
+        <w:continuationSeparator/>
+      </w:r>
+    </w:p>
+  </w:footnote>
+</w:footnotes>
+</file>
+
 <file path=word/numbering.xml><?xml version="1.0" encoding="utf-8"?>
 <w:numbering xmlns:wpc="http://schemas.microsoft.com/office/word/2010/wordprocessingCanvas" xmlns:mc="http://schemas.openxmlformats.org/markup-compatibility/2006" xmlns:o="urn:schemas-microsoft-com:office:office" xmlns:r="http://schemas.openxmlformats.org/officeDocument/2006/relationships" xmlns:m="http://schemas.openxmlformats.org/officeDocument/2006/math" xmlns:v="urn:schemas-microsoft-com:vml" xmlns:wp14="http://schemas.microsoft.com/office/word/2010/wordprocessingDrawing" xmlns:wp="http://schemas.openxmlformats.org/drawingml/2006/wordprocessingDrawing" xmlns:w10="urn:schemas-microsoft-com:office:word" xmlns:w="http://schemas.openxmlformats.org/wordprocessingml/2006/main" xmlns:w14="http://schemas.microsoft.com/office/word/2010/wordml" xmlns:wpg="http://schemas.microsoft.com/office/word/2010/wordprocessingGroup" xmlns:wpi="http://schemas.microsoft.com/office/word/2010/wordprocessingInk" xmlns:wne="http://schemas.microsoft.com/office/word/2006/wordml" xmlns:wps="http://schemas.microsoft.com/office/word/2010/wordprocessingShape" mc:Ignorable="w14 wp14">
   <w:abstractNum w:abstractNumId="0">
-    <w:nsid w:val="1B8D2887"/>
+    <w:nsid w:val="137642ED"/>
     <w:multiLevelType w:val="hybridMultilevel"/>
-    <w:tmpl w:val="EEB8B1CC"/>
+    <w:tmpl w:val="6A803416"/>
     <w:lvl w:ilvl="0" w:tplc="04090001">
       <w:start w:val="1"/>
       <w:numFmt w:val="bullet"/>
@@ -4931,9 +6954,9 @@
     </w:lvl>
   </w:abstractNum>
   <w:abstractNum w:abstractNumId="1">
-    <w:nsid w:val="1F7452C9"/>
+    <w:nsid w:val="1B8D2887"/>
     <w:multiLevelType w:val="hybridMultilevel"/>
-    <w:tmpl w:val="3ED252B2"/>
+    <w:tmpl w:val="EEB8B1CC"/>
     <w:lvl w:ilvl="0" w:tplc="04090001">
       <w:start w:val="1"/>
       <w:numFmt w:val="bullet"/>
@@ -5044,6 +7067,119 @@
     </w:lvl>
   </w:abstractNum>
   <w:abstractNum w:abstractNumId="2">
+    <w:nsid w:val="1F7452C9"/>
+    <w:multiLevelType w:val="hybridMultilevel"/>
+    <w:tmpl w:val="3ED252B2"/>
+    <w:lvl w:ilvl="0" w:tplc="04090001">
+      <w:start w:val="1"/>
+      <w:numFmt w:val="bullet"/>
+      <w:lvlText w:val=""/>
+      <w:lvlJc w:val="left"/>
+      <w:pPr>
+        <w:ind w:left="420" w:hanging="420"/>
+      </w:pPr>
+      <w:rPr>
+        <w:rFonts w:ascii="Wingdings" w:hAnsi="Wingdings" w:hint="default"/>
+      </w:rPr>
+    </w:lvl>
+    <w:lvl w:ilvl="1" w:tplc="04090003" w:tentative="1">
+      <w:start w:val="1"/>
+      <w:numFmt w:val="bullet"/>
+      <w:lvlText w:val=""/>
+      <w:lvlJc w:val="left"/>
+      <w:pPr>
+        <w:ind w:left="840" w:hanging="420"/>
+      </w:pPr>
+      <w:rPr>
+        <w:rFonts w:ascii="Wingdings" w:hAnsi="Wingdings" w:hint="default"/>
+      </w:rPr>
+    </w:lvl>
+    <w:lvl w:ilvl="2" w:tplc="04090005" w:tentative="1">
+      <w:start w:val="1"/>
+      <w:numFmt w:val="bullet"/>
+      <w:lvlText w:val=""/>
+      <w:lvlJc w:val="left"/>
+      <w:pPr>
+        <w:ind w:left="1260" w:hanging="420"/>
+      </w:pPr>
+      <w:rPr>
+        <w:rFonts w:ascii="Wingdings" w:hAnsi="Wingdings" w:hint="default"/>
+      </w:rPr>
+    </w:lvl>
+    <w:lvl w:ilvl="3" w:tplc="04090001" w:tentative="1">
+      <w:start w:val="1"/>
+      <w:numFmt w:val="bullet"/>
+      <w:lvlText w:val=""/>
+      <w:lvlJc w:val="left"/>
+      <w:pPr>
+        <w:ind w:left="1680" w:hanging="420"/>
+      </w:pPr>
+      <w:rPr>
+        <w:rFonts w:ascii="Wingdings" w:hAnsi="Wingdings" w:hint="default"/>
+      </w:rPr>
+    </w:lvl>
+    <w:lvl w:ilvl="4" w:tplc="04090003" w:tentative="1">
+      <w:start w:val="1"/>
+      <w:numFmt w:val="bullet"/>
+      <w:lvlText w:val=""/>
+      <w:lvlJc w:val="left"/>
+      <w:pPr>
+        <w:ind w:left="2100" w:hanging="420"/>
+      </w:pPr>
+      <w:rPr>
+        <w:rFonts w:ascii="Wingdings" w:hAnsi="Wingdings" w:hint="default"/>
+      </w:rPr>
+    </w:lvl>
+    <w:lvl w:ilvl="5" w:tplc="04090005" w:tentative="1">
+      <w:start w:val="1"/>
+      <w:numFmt w:val="bullet"/>
+      <w:lvlText w:val=""/>
+      <w:lvlJc w:val="left"/>
+      <w:pPr>
+        <w:ind w:left="2520" w:hanging="420"/>
+      </w:pPr>
+      <w:rPr>
+        <w:rFonts w:ascii="Wingdings" w:hAnsi="Wingdings" w:hint="default"/>
+      </w:rPr>
+    </w:lvl>
+    <w:lvl w:ilvl="6" w:tplc="04090001" w:tentative="1">
+      <w:start w:val="1"/>
+      <w:numFmt w:val="bullet"/>
+      <w:lvlText w:val=""/>
+      <w:lvlJc w:val="left"/>
+      <w:pPr>
+        <w:ind w:left="2940" w:hanging="420"/>
+      </w:pPr>
+      <w:rPr>
+        <w:rFonts w:ascii="Wingdings" w:hAnsi="Wingdings" w:hint="default"/>
+      </w:rPr>
+    </w:lvl>
+    <w:lvl w:ilvl="7" w:tplc="04090003" w:tentative="1">
+      <w:start w:val="1"/>
+      <w:numFmt w:val="bullet"/>
+      <w:lvlText w:val=""/>
+      <w:lvlJc w:val="left"/>
+      <w:pPr>
+        <w:ind w:left="3360" w:hanging="420"/>
+      </w:pPr>
+      <w:rPr>
+        <w:rFonts w:ascii="Wingdings" w:hAnsi="Wingdings" w:hint="default"/>
+      </w:rPr>
+    </w:lvl>
+    <w:lvl w:ilvl="8" w:tplc="04090005" w:tentative="1">
+      <w:start w:val="1"/>
+      <w:numFmt w:val="bullet"/>
+      <w:lvlText w:val=""/>
+      <w:lvlJc w:val="left"/>
+      <w:pPr>
+        <w:ind w:left="3780" w:hanging="420"/>
+      </w:pPr>
+      <w:rPr>
+        <w:rFonts w:ascii="Wingdings" w:hAnsi="Wingdings" w:hint="default"/>
+      </w:rPr>
+    </w:lvl>
+  </w:abstractNum>
+  <w:abstractNum w:abstractNumId="3">
     <w:nsid w:val="525C6273"/>
     <w:multiLevelType w:val="hybridMultilevel"/>
     <w:tmpl w:val="99B2A76A"/>
@@ -5131,7 +7267,7 @@
       </w:pPr>
     </w:lvl>
   </w:abstractNum>
-  <w:abstractNum w:abstractNumId="3">
+  <w:abstractNum w:abstractNumId="4">
     <w:nsid w:val="6CF1168B"/>
     <w:multiLevelType w:val="hybridMultilevel"/>
     <w:tmpl w:val="311A35A6"/>
@@ -5244,7 +7380,7 @@
       </w:rPr>
     </w:lvl>
   </w:abstractNum>
-  <w:abstractNum w:abstractNumId="4">
+  <w:abstractNum w:abstractNumId="5">
     <w:nsid w:val="6F625869"/>
     <w:multiLevelType w:val="hybridMultilevel"/>
     <w:tmpl w:val="154E9250"/>
@@ -5357,7 +7493,7 @@
       </w:rPr>
     </w:lvl>
   </w:abstractNum>
-  <w:abstractNum w:abstractNumId="5">
+  <w:abstractNum w:abstractNumId="6">
     <w:nsid w:val="7273790B"/>
     <w:multiLevelType w:val="hybridMultilevel"/>
     <w:tmpl w:val="D21623F8"/>
@@ -5470,22 +7606,141 @@
       </w:rPr>
     </w:lvl>
   </w:abstractNum>
+  <w:abstractNum w:abstractNumId="7">
+    <w:nsid w:val="7C8831DD"/>
+    <w:multiLevelType w:val="hybridMultilevel"/>
+    <w:tmpl w:val="9B7C5E72"/>
+    <w:lvl w:ilvl="0" w:tplc="04090001">
+      <w:start w:val="1"/>
+      <w:numFmt w:val="bullet"/>
+      <w:lvlText w:val=""/>
+      <w:lvlJc w:val="left"/>
+      <w:pPr>
+        <w:ind w:left="420" w:hanging="420"/>
+      </w:pPr>
+      <w:rPr>
+        <w:rFonts w:ascii="Wingdings" w:hAnsi="Wingdings" w:hint="default"/>
+      </w:rPr>
+    </w:lvl>
+    <w:lvl w:ilvl="1" w:tplc="04090003" w:tentative="1">
+      <w:start w:val="1"/>
+      <w:numFmt w:val="bullet"/>
+      <w:lvlText w:val=""/>
+      <w:lvlJc w:val="left"/>
+      <w:pPr>
+        <w:ind w:left="840" w:hanging="420"/>
+      </w:pPr>
+      <w:rPr>
+        <w:rFonts w:ascii="Wingdings" w:hAnsi="Wingdings" w:hint="default"/>
+      </w:rPr>
+    </w:lvl>
+    <w:lvl w:ilvl="2" w:tplc="04090005" w:tentative="1">
+      <w:start w:val="1"/>
+      <w:numFmt w:val="bullet"/>
+      <w:lvlText w:val=""/>
+      <w:lvlJc w:val="left"/>
+      <w:pPr>
+        <w:ind w:left="1260" w:hanging="420"/>
+      </w:pPr>
+      <w:rPr>
+        <w:rFonts w:ascii="Wingdings" w:hAnsi="Wingdings" w:hint="default"/>
+      </w:rPr>
+    </w:lvl>
+    <w:lvl w:ilvl="3" w:tplc="04090001" w:tentative="1">
+      <w:start w:val="1"/>
+      <w:numFmt w:val="bullet"/>
+      <w:lvlText w:val=""/>
+      <w:lvlJc w:val="left"/>
+      <w:pPr>
+        <w:ind w:left="1680" w:hanging="420"/>
+      </w:pPr>
+      <w:rPr>
+        <w:rFonts w:ascii="Wingdings" w:hAnsi="Wingdings" w:hint="default"/>
+      </w:rPr>
+    </w:lvl>
+    <w:lvl w:ilvl="4" w:tplc="04090003" w:tentative="1">
+      <w:start w:val="1"/>
+      <w:numFmt w:val="bullet"/>
+      <w:lvlText w:val=""/>
+      <w:lvlJc w:val="left"/>
+      <w:pPr>
+        <w:ind w:left="2100" w:hanging="420"/>
+      </w:pPr>
+      <w:rPr>
+        <w:rFonts w:ascii="Wingdings" w:hAnsi="Wingdings" w:hint="default"/>
+      </w:rPr>
+    </w:lvl>
+    <w:lvl w:ilvl="5" w:tplc="04090005" w:tentative="1">
+      <w:start w:val="1"/>
+      <w:numFmt w:val="bullet"/>
+      <w:lvlText w:val=""/>
+      <w:lvlJc w:val="left"/>
+      <w:pPr>
+        <w:ind w:left="2520" w:hanging="420"/>
+      </w:pPr>
+      <w:rPr>
+        <w:rFonts w:ascii="Wingdings" w:hAnsi="Wingdings" w:hint="default"/>
+      </w:rPr>
+    </w:lvl>
+    <w:lvl w:ilvl="6" w:tplc="04090001" w:tentative="1">
+      <w:start w:val="1"/>
+      <w:numFmt w:val="bullet"/>
+      <w:lvlText w:val=""/>
+      <w:lvlJc w:val="left"/>
+      <w:pPr>
+        <w:ind w:left="2940" w:hanging="420"/>
+      </w:pPr>
+      <w:rPr>
+        <w:rFonts w:ascii="Wingdings" w:hAnsi="Wingdings" w:hint="default"/>
+      </w:rPr>
+    </w:lvl>
+    <w:lvl w:ilvl="7" w:tplc="04090003" w:tentative="1">
+      <w:start w:val="1"/>
+      <w:numFmt w:val="bullet"/>
+      <w:lvlText w:val=""/>
+      <w:lvlJc w:val="left"/>
+      <w:pPr>
+        <w:ind w:left="3360" w:hanging="420"/>
+      </w:pPr>
+      <w:rPr>
+        <w:rFonts w:ascii="Wingdings" w:hAnsi="Wingdings" w:hint="default"/>
+      </w:rPr>
+    </w:lvl>
+    <w:lvl w:ilvl="8" w:tplc="04090005" w:tentative="1">
+      <w:start w:val="1"/>
+      <w:numFmt w:val="bullet"/>
+      <w:lvlText w:val=""/>
+      <w:lvlJc w:val="left"/>
+      <w:pPr>
+        <w:ind w:left="3780" w:hanging="420"/>
+      </w:pPr>
+      <w:rPr>
+        <w:rFonts w:ascii="Wingdings" w:hAnsi="Wingdings" w:hint="default"/>
+      </w:rPr>
+    </w:lvl>
+  </w:abstractNum>
   <w:num w:numId="1">
+    <w:abstractNumId w:val="6"/>
+  </w:num>
+  <w:num w:numId="2">
+    <w:abstractNumId w:val="3"/>
+  </w:num>
+  <w:num w:numId="3">
+    <w:abstractNumId w:val="2"/>
+  </w:num>
+  <w:num w:numId="4">
+    <w:abstractNumId w:val="4"/>
+  </w:num>
+  <w:num w:numId="5">
     <w:abstractNumId w:val="5"/>
   </w:num>
-  <w:num w:numId="2">
-    <w:abstractNumId w:val="2"/>
-  </w:num>
-  <w:num w:numId="3">
+  <w:num w:numId="6">
     <w:abstractNumId w:val="1"/>
   </w:num>
-  <w:num w:numId="4">
-    <w:abstractNumId w:val="3"/>
+  <w:num w:numId="7">
+    <w:abstractNumId w:val="7"/>
   </w:num>
-  <w:num w:numId="5">
-    <w:abstractNumId w:val="4"/>
-  </w:num>
-  <w:num w:numId="6">
+  <w:num w:numId="8">
     <w:abstractNumId w:val="0"/>
   </w:num>
 </w:numbering>
@@ -5861,6 +8116,71 @@
       <w:szCs w:val="28"/>
     </w:rPr>
   </w:style>
+  <w:style w:type="paragraph" w:styleId="a6">
+    <w:name w:val="header"/>
+    <w:basedOn w:val="a"/>
+    <w:link w:val="Char"/>
+    <w:uiPriority w:val="99"/>
+    <w:unhideWhenUsed/>
+    <w:rsid w:val="003D364D"/>
+    <w:pPr>
+      <w:pBdr>
+        <w:bottom w:val="single" w:sz="6" w:space="1" w:color="auto"/>
+      </w:pBdr>
+      <w:tabs>
+        <w:tab w:val="center" w:pos="4153"/>
+        <w:tab w:val="right" w:pos="8306"/>
+      </w:tabs>
+      <w:snapToGrid w:val="0"/>
+      <w:jc w:val="center"/>
+    </w:pPr>
+    <w:rPr>
+      <w:sz w:val="18"/>
+      <w:szCs w:val="18"/>
+    </w:rPr>
+  </w:style>
+  <w:style w:type="character" w:customStyle="1" w:styleId="Char">
+    <w:name w:val="页眉 Char"/>
+    <w:basedOn w:val="a0"/>
+    <w:link w:val="a6"/>
+    <w:uiPriority w:val="99"/>
+    <w:rsid w:val="003D364D"/>
+    <w:rPr>
+      <w:sz w:val="18"/>
+      <w:szCs w:val="18"/>
+    </w:rPr>
+  </w:style>
+  <w:style w:type="paragraph" w:styleId="a7">
+    <w:name w:val="footer"/>
+    <w:basedOn w:val="a"/>
+    <w:link w:val="Char0"/>
+    <w:uiPriority w:val="99"/>
+    <w:unhideWhenUsed/>
+    <w:rsid w:val="003D364D"/>
+    <w:pPr>
+      <w:tabs>
+        <w:tab w:val="center" w:pos="4153"/>
+        <w:tab w:val="right" w:pos="8306"/>
+      </w:tabs>
+      <w:snapToGrid w:val="0"/>
+      <w:jc w:val="left"/>
+    </w:pPr>
+    <w:rPr>
+      <w:sz w:val="18"/>
+      <w:szCs w:val="18"/>
+    </w:rPr>
+  </w:style>
+  <w:style w:type="character" w:customStyle="1" w:styleId="Char0">
+    <w:name w:val="页脚 Char"/>
+    <w:basedOn w:val="a0"/>
+    <w:link w:val="a7"/>
+    <w:uiPriority w:val="99"/>
+    <w:rsid w:val="003D364D"/>
+    <w:rPr>
+      <w:sz w:val="18"/>
+      <w:szCs w:val="18"/>
+    </w:rPr>
+  </w:style>
 </w:styles>
 </file>
 
@@ -6234,6 +8554,71 @@
       <w:szCs w:val="28"/>
     </w:rPr>
   </w:style>
+  <w:style w:type="paragraph" w:styleId="a6">
+    <w:name w:val="header"/>
+    <w:basedOn w:val="a"/>
+    <w:link w:val="Char"/>
+    <w:uiPriority w:val="99"/>
+    <w:unhideWhenUsed/>
+    <w:rsid w:val="003D364D"/>
+    <w:pPr>
+      <w:pBdr>
+        <w:bottom w:val="single" w:sz="6" w:space="1" w:color="auto"/>
+      </w:pBdr>
+      <w:tabs>
+        <w:tab w:val="center" w:pos="4153"/>
+        <w:tab w:val="right" w:pos="8306"/>
+      </w:tabs>
+      <w:snapToGrid w:val="0"/>
+      <w:jc w:val="center"/>
+    </w:pPr>
+    <w:rPr>
+      <w:sz w:val="18"/>
+      <w:szCs w:val="18"/>
+    </w:rPr>
+  </w:style>
+  <w:style w:type="character" w:customStyle="1" w:styleId="Char">
+    <w:name w:val="页眉 Char"/>
+    <w:basedOn w:val="a0"/>
+    <w:link w:val="a6"/>
+    <w:uiPriority w:val="99"/>
+    <w:rsid w:val="003D364D"/>
+    <w:rPr>
+      <w:sz w:val="18"/>
+      <w:szCs w:val="18"/>
+    </w:rPr>
+  </w:style>
+  <w:style w:type="paragraph" w:styleId="a7">
+    <w:name w:val="footer"/>
+    <w:basedOn w:val="a"/>
+    <w:link w:val="Char0"/>
+    <w:uiPriority w:val="99"/>
+    <w:unhideWhenUsed/>
+    <w:rsid w:val="003D364D"/>
+    <w:pPr>
+      <w:tabs>
+        <w:tab w:val="center" w:pos="4153"/>
+        <w:tab w:val="right" w:pos="8306"/>
+      </w:tabs>
+      <w:snapToGrid w:val="0"/>
+      <w:jc w:val="left"/>
+    </w:pPr>
+    <w:rPr>
+      <w:sz w:val="18"/>
+      <w:szCs w:val="18"/>
+    </w:rPr>
+  </w:style>
+  <w:style w:type="character" w:customStyle="1" w:styleId="Char0">
+    <w:name w:val="页脚 Char"/>
+    <w:basedOn w:val="a0"/>
+    <w:link w:val="a7"/>
+    <w:uiPriority w:val="99"/>
+    <w:rsid w:val="003D364D"/>
+    <w:rPr>
+      <w:sz w:val="18"/>
+      <w:szCs w:val="18"/>
+    </w:rPr>
+  </w:style>
 </w:styles>
 </file>
 
@@ -6520,4 +8905,16 @@
   <a:objectDefaults/>
   <a:extraClrSchemeLst/>
 </a:theme>
+</file>
+
+<file path=customXml/item1.xml><?xml version="1.0" encoding="utf-8"?>
+<b:Sources xmlns:b="http://schemas.openxmlformats.org/officeDocument/2006/bibliography" xmlns="http://schemas.openxmlformats.org/officeDocument/2006/bibliography" SelectedStyle="\APA.XSL" StyleName="APA"/>
+</file>
+
+<file path=customXml/itemProps1.xml><?xml version="1.0" encoding="utf-8"?>
+<ds:datastoreItem xmlns:ds="http://schemas.openxmlformats.org/officeDocument/2006/customXml" ds:itemID="{68F9C564-41BD-4B77-B525-46C5288CB998}">
+  <ds:schemaRefs>
+    <ds:schemaRef ds:uri="http://schemas.openxmlformats.org/officeDocument/2006/bibliography"/>
+  </ds:schemaRefs>
+</ds:datastoreItem>
 </file>
</xml_diff>

<commit_message>
worked job on 2014/08/10
</commit_message>
<xml_diff>
--- a/anbels_api_doc.docx
+++ b/anbels_api_doc.docx
@@ -310,11 +310,6 @@
             <w:tcW w:w="4261" w:type="dxa"/>
           </w:tcPr>
           <w:p>
-            <w:pPr>
-              <w:rPr>
-                <w:rFonts w:hint="eastAsia"/>
-              </w:rPr>
-            </w:pPr>
             <w:r>
               <w:rPr>
                 <w:rFonts w:hint="eastAsia"/>
@@ -328,11 +323,6 @@
             <w:tcW w:w="4261" w:type="dxa"/>
           </w:tcPr>
           <w:p>
-            <w:pPr>
-              <w:rPr>
-                <w:rFonts w:hint="eastAsia"/>
-              </w:rPr>
-            </w:pPr>
             <w:r>
               <w:rPr>
                 <w:rFonts w:hint="eastAsia"/>
@@ -378,11 +368,6 @@
             <w:tcW w:w="4261" w:type="dxa"/>
           </w:tcPr>
           <w:p>
-            <w:pPr>
-              <w:rPr>
-                <w:rFonts w:hint="eastAsia"/>
-              </w:rPr>
-            </w:pPr>
             <w:r>
               <w:rPr>
                 <w:rFonts w:hint="eastAsia"/>
@@ -396,11 +381,6 @@
             <w:tcW w:w="4261" w:type="dxa"/>
           </w:tcPr>
           <w:p>
-            <w:pPr>
-              <w:rPr>
-                <w:rFonts w:hint="eastAsia"/>
-              </w:rPr>
-            </w:pPr>
             <w:r>
               <w:rPr>
                 <w:rFonts w:hint="eastAsia"/>
@@ -416,11 +396,6 @@
             <w:tcW w:w="4261" w:type="dxa"/>
           </w:tcPr>
           <w:p>
-            <w:pPr>
-              <w:rPr>
-                <w:rFonts w:hint="eastAsia"/>
-              </w:rPr>
-            </w:pPr>
             <w:r>
               <w:rPr>
                 <w:rFonts w:hint="eastAsia"/>
@@ -434,11 +409,6 @@
             <w:tcW w:w="4261" w:type="dxa"/>
           </w:tcPr>
           <w:p>
-            <w:pPr>
-              <w:rPr>
-                <w:rFonts w:hint="eastAsia"/>
-              </w:rPr>
-            </w:pPr>
             <w:r>
               <w:rPr>
                 <w:rFonts w:hint="eastAsia"/>
@@ -452,12 +422,7 @@
     <w:p>
       <w:pPr>
         <w:pStyle w:val="2"/>
-        <w:rPr>
-          <w:rFonts w:hint="eastAsia"/>
-        </w:rPr>
-      </w:pPr>
-      <w:bookmarkStart w:id="0" w:name="_GoBack"/>
-      <w:bookmarkEnd w:id="0"/>
+      </w:pPr>
     </w:p>
     <w:p>
       <w:pPr>
@@ -2471,24 +2436,12 @@
     <w:p>
       <w:pPr>
         <w:pStyle w:val="2"/>
-        <w:rPr>
-          <w:rFonts w:hint="eastAsia"/>
-        </w:rPr>
       </w:pPr>
     </w:p>
+    <w:p/>
     <w:p>
       <w:pPr>
-        <w:rPr>
-          <w:rFonts w:hint="eastAsia"/>
-        </w:rPr>
-      </w:pPr>
-    </w:p>
-    <w:p>
-      <w:pPr>
         <w:pStyle w:val="2"/>
-        <w:rPr>
-          <w:rFonts w:hint="eastAsia"/>
-        </w:rPr>
       </w:pPr>
       <w:r>
         <w:rPr>
@@ -2550,9 +2503,6 @@
     <w:p>
       <w:pPr>
         <w:pStyle w:val="4"/>
-        <w:rPr>
-          <w:rFonts w:hint="eastAsia"/>
-        </w:rPr>
       </w:pPr>
       <w:r>
         <w:rPr>
@@ -2562,11 +2512,6 @@
       </w:r>
     </w:p>
     <w:p>
-      <w:pPr>
-        <w:rPr>
-          <w:rFonts w:hint="eastAsia"/>
-        </w:rPr>
-      </w:pPr>
       <w:r>
         <w:rPr>
           <w:rFonts w:hint="eastAsia"/>
@@ -2601,9 +2546,6 @@
     <w:p>
       <w:pPr>
         <w:pStyle w:val="4"/>
-        <w:rPr>
-          <w:rFonts w:hint="eastAsia"/>
-        </w:rPr>
       </w:pPr>
       <w:r>
         <w:rPr>
@@ -2837,14 +2779,12 @@
     <w:p>
       <w:pPr>
         <w:pStyle w:val="4"/>
+      </w:pPr>
+      <w:r>
         <w:rPr>
           <w:rFonts w:hint="eastAsia"/>
         </w:rPr>
-      </w:pPr>
-      <w:r>
-        <w:rPr>
-          <w:rFonts w:hint="eastAsia"/>
-        </w:rPr>
+        <w:lastRenderedPageBreak/>
         <w:t>返回结果</w:t>
       </w:r>
     </w:p>
@@ -2910,7 +2850,6 @@
               <w:rPr>
                 <w:rFonts w:hint="eastAsia"/>
               </w:rPr>
-              <w:lastRenderedPageBreak/>
               <w:t>flag</w:t>
             </w:r>
           </w:p>
@@ -3005,11 +2944,6 @@
             <w:tcW w:w="2840" w:type="dxa"/>
           </w:tcPr>
           <w:p>
-            <w:pPr>
-              <w:rPr>
-                <w:rFonts w:hint="eastAsia"/>
-              </w:rPr>
-            </w:pPr>
             <w:r>
               <w:rPr>
                 <w:rFonts w:hint="eastAsia"/>
@@ -3023,11 +2957,6 @@
             <w:tcW w:w="2841" w:type="dxa"/>
           </w:tcPr>
           <w:p>
-            <w:pPr>
-              <w:rPr>
-                <w:rFonts w:hint="eastAsia"/>
-              </w:rPr>
-            </w:pPr>
             <w:r>
               <w:rPr>
                 <w:rFonts w:hint="eastAsia"/>
@@ -3047,11 +2976,6 @@
             <w:tcW w:w="2841" w:type="dxa"/>
           </w:tcPr>
           <w:p>
-            <w:pPr>
-              <w:rPr>
-                <w:rFonts w:hint="eastAsia"/>
-              </w:rPr>
-            </w:pPr>
             <w:r>
               <w:rPr>
                 <w:rFonts w:hint="eastAsia"/>
@@ -3079,9 +3003,6 @@
                 <w:numId w:val="7"/>
               </w:numPr>
               <w:ind w:firstLineChars="0"/>
-              <w:rPr>
-                <w:rFonts w:hint="eastAsia"/>
-              </w:rPr>
             </w:pPr>
             <w:r>
               <w:t>I</w:t>
@@ -3113,9 +3034,6 @@
                 <w:numId w:val="7"/>
               </w:numPr>
               <w:ind w:firstLineChars="0"/>
-              <w:rPr>
-                <w:rFonts w:hint="eastAsia"/>
-              </w:rPr>
             </w:pPr>
             <w:r>
               <w:rPr>
@@ -3147,9 +3065,6 @@
                 <w:numId w:val="7"/>
               </w:numPr>
               <w:ind w:firstLineChars="0"/>
-              <w:rPr>
-                <w:rFonts w:hint="eastAsia"/>
-              </w:rPr>
             </w:pPr>
             <w:proofErr w:type="spellStart"/>
             <w:r>
@@ -3189,9 +3104,6 @@
                 <w:numId w:val="7"/>
               </w:numPr>
               <w:ind w:firstLineChars="0"/>
-              <w:rPr>
-                <w:rFonts w:hint="eastAsia"/>
-              </w:rPr>
             </w:pPr>
             <w:proofErr w:type="spellStart"/>
             <w:r>
@@ -3206,11 +3118,6 @@
             </w:r>
           </w:p>
           <w:p>
-            <w:pPr>
-              <w:rPr>
-                <w:rFonts w:hint="eastAsia"/>
-              </w:rPr>
-            </w:pPr>
             <w:r>
               <w:rPr>
                 <w:rFonts w:hint="eastAsia"/>
@@ -3267,9 +3174,6 @@
                 <w:numId w:val="8"/>
               </w:numPr>
               <w:ind w:firstLineChars="0"/>
-              <w:rPr>
-                <w:rFonts w:hint="eastAsia"/>
-              </w:rPr>
             </w:pPr>
             <w:r>
               <w:rPr>
@@ -3298,9 +3202,6 @@
                 <w:numId w:val="8"/>
               </w:numPr>
               <w:ind w:firstLineChars="0"/>
-              <w:rPr>
-                <w:rFonts w:hint="eastAsia"/>
-              </w:rPr>
             </w:pPr>
             <w:r>
               <w:rPr>
@@ -3332,9 +3233,6 @@
                 <w:numId w:val="8"/>
               </w:numPr>
               <w:ind w:firstLineChars="0"/>
-              <w:rPr>
-                <w:rFonts w:hint="eastAsia"/>
-              </w:rPr>
             </w:pPr>
             <w:proofErr w:type="spellStart"/>
             <w:r>
@@ -3365,9 +3263,6 @@
                 <w:numId w:val="8"/>
               </w:numPr>
               <w:ind w:firstLineChars="0"/>
-              <w:rPr>
-                <w:rFonts w:hint="eastAsia"/>
-              </w:rPr>
             </w:pPr>
             <w:proofErr w:type="spellStart"/>
             <w:r>
@@ -3399,13 +3294,7 @@
         </w:tc>
       </w:tr>
     </w:tbl>
-    <w:p>
-      <w:pPr>
-        <w:rPr>
-          <w:rFonts w:hint="eastAsia"/>
-        </w:rPr>
-      </w:pPr>
-    </w:p>
+    <w:p/>
     <w:p/>
     <w:p>
       <w:pPr>
@@ -3702,7 +3591,14 @@
               <w:rPr>
                 <w:rFonts w:hint="eastAsia"/>
               </w:rPr>
-              <w:t>对象中包含该信息。</w:t>
+              <w:t>对象</w:t>
+            </w:r>
+            <w:r>
+              <w:rPr>
+                <w:rFonts w:hint="eastAsia"/>
+              </w:rPr>
+              <w:lastRenderedPageBreak/>
+              <w:t>中包含该信息。</w:t>
             </w:r>
           </w:p>
         </w:tc>
@@ -3718,6 +3614,7 @@
               <w:rPr>
                 <w:rFonts w:hint="eastAsia"/>
               </w:rPr>
+              <w:lastRenderedPageBreak/>
               <w:t>data_type</w:t>
             </w:r>
             <w:proofErr w:type="spellEnd"/>
@@ -3792,7 +3689,6 @@
           </w:p>
           <w:p>
             <w:r>
-              <w:lastRenderedPageBreak/>
               <w:t>“</w:t>
             </w:r>
             <w:r>
@@ -3800,7 +3696,7 @@
                 <w:rFonts w:hint="eastAsia"/>
                 <w:color w:val="FF0000"/>
               </w:rPr>
-              <w:t>D</w:t>
+              <w:t>G</w:t>
             </w:r>
             <w:r>
               <w:t>”</w:t>
@@ -3882,7 +3778,6 @@
               <w:rPr>
                 <w:rFonts w:hint="eastAsia"/>
               </w:rPr>
-              <w:lastRenderedPageBreak/>
               <w:t>obj_id</w:t>
             </w:r>
             <w:proofErr w:type="spellEnd"/>
@@ -4400,6 +4295,7 @@
         <w:rPr>
           <w:rFonts w:hint="eastAsia"/>
         </w:rPr>
+        <w:lastRenderedPageBreak/>
         <w:t>输入参数</w:t>
       </w:r>
     </w:p>
@@ -4497,14 +4393,7 @@
               <w:rPr>
                 <w:rFonts w:hint="eastAsia"/>
               </w:rPr>
-              <w:t>的操作类型，在这里为字</w:t>
-            </w:r>
-            <w:r>
-              <w:rPr>
-                <w:rFonts w:hint="eastAsia"/>
-              </w:rPr>
-              <w:lastRenderedPageBreak/>
-              <w:t>符串</w:t>
+              <w:t>的操作类型，在这里为字符串</w:t>
             </w:r>
             <w:r>
               <w:t xml:space="preserve"> </w:t>
@@ -4535,7 +4424,6 @@
           <w:p>
             <w:proofErr w:type="spellStart"/>
             <w:r>
-              <w:lastRenderedPageBreak/>
               <w:t>user_key</w:t>
             </w:r>
             <w:proofErr w:type="spellEnd"/>
@@ -5381,6 +5269,7 @@
               <w:ind w:firstLineChars="0"/>
             </w:pPr>
             <w:r>
+              <w:lastRenderedPageBreak/>
               <w:t>answer0</w:t>
             </w:r>
             <w:r>
@@ -5506,14 +5395,7 @@
               <w:rPr>
                 <w:rFonts w:hint="eastAsia"/>
               </w:rPr>
-              <w:t>的标</w:t>
-            </w:r>
-            <w:r>
-              <w:rPr>
-                <w:rFonts w:hint="eastAsia"/>
-              </w:rPr>
-              <w:lastRenderedPageBreak/>
-              <w:t>志，例如‘</w:t>
+              <w:t>的标志，例如‘</w:t>
             </w:r>
             <w:r>
               <w:rPr>
@@ -5969,25 +5851,11 @@
         </w:tc>
       </w:tr>
     </w:tbl>
+    <w:p/>
+    <w:p/>
     <w:p>
       <w:pPr>
-        <w:rPr>
-          <w:rFonts w:hint="eastAsia"/>
-        </w:rPr>
-      </w:pPr>
-    </w:p>
-    <w:p>
-      <w:pPr>
-        <w:rPr>
-          <w:rFonts w:hint="eastAsia"/>
-        </w:rPr>
-      </w:pPr>
-    </w:p>
-    <w:p>
-      <w:pPr>
-        <w:rPr>
-          <w:rFonts w:hint="eastAsia"/>
-        </w:rPr>
+        <w:pStyle w:val="2"/>
       </w:pPr>
       <w:r>
         <w:rPr>
@@ -5998,9 +5866,7 @@
     </w:p>
     <w:p>
       <w:pPr>
-        <w:rPr>
-          <w:rFonts w:hint="eastAsia"/>
-        </w:rPr>
+        <w:pStyle w:val="4"/>
       </w:pPr>
       <w:r>
         <w:rPr>
@@ -6010,11 +5876,6 @@
       </w:r>
     </w:p>
     <w:p>
-      <w:pPr>
-        <w:rPr>
-          <w:rFonts w:hint="eastAsia"/>
-        </w:rPr>
-      </w:pPr>
       <w:r>
         <w:rPr>
           <w:rFonts w:hint="eastAsia"/>
@@ -6031,7 +5892,15 @@
         <w:rPr>
           <w:rFonts w:hint="eastAsia"/>
         </w:rPr>
-        <w:t>，取得用户的学习记录，包括课程，单个课件，以及游戏的开始时间，完成时间，得分等信息。</w:t>
+        <w:t>，取得用户的学习记录，包括课程，单个课件，以及游戏的开始时间，完成时间，得</w:t>
+      </w:r>
+      <w:bookmarkStart w:id="0" w:name="_GoBack"/>
+      <w:bookmarkEnd w:id="0"/>
+      <w:r>
+        <w:rPr>
+          <w:rFonts w:hint="eastAsia"/>
+        </w:rPr>
+        <w:t>分等信息。</w:t>
       </w:r>
     </w:p>
     <w:p>
@@ -6153,7 +6022,7 @@
                 <w:b/>
                 <w:color w:val="FF0000"/>
               </w:rPr>
-              <w:t>get_questions</w:t>
+              <w:t>get_study_log</w:t>
             </w:r>
             <w:proofErr w:type="spellEnd"/>
             <w:r>
@@ -6237,13 +6106,7 @@
               <w:rPr>
                 <w:rFonts w:hint="eastAsia"/>
               </w:rPr>
-              <w:t>用户</w:t>
-            </w:r>
-            <w:r>
-              <w:rPr>
-                <w:rFonts w:hint="eastAsia"/>
-              </w:rPr>
-              <w:t>的</w:t>
+              <w:t>用户的</w:t>
             </w:r>
             <w:r>
               <w:rPr>
@@ -6263,6 +6126,7 @@
         <w:rPr>
           <w:rFonts w:hint="eastAsia"/>
         </w:rPr>
+        <w:lastRenderedPageBreak/>
         <w:t>返回结果</w:t>
       </w:r>
     </w:p>
@@ -6422,16 +6286,10 @@
             <w:tcW w:w="2840" w:type="dxa"/>
           </w:tcPr>
           <w:p>
-            <w:pPr>
-              <w:rPr>
-                <w:rFonts w:hint="eastAsia"/>
-              </w:rPr>
-            </w:pPr>
-            <w:r>
-              <w:rPr>
-                <w:rFonts w:hint="eastAsia"/>
-              </w:rPr>
-              <w:lastRenderedPageBreak/>
+            <w:r>
+              <w:rPr>
+                <w:rFonts w:hint="eastAsia"/>
+              </w:rPr>
               <w:t>data</w:t>
             </w:r>
           </w:p>
@@ -6441,11 +6299,6 @@
             <w:tcW w:w="2841" w:type="dxa"/>
           </w:tcPr>
           <w:p>
-            <w:pPr>
-              <w:rPr>
-                <w:rFonts w:hint="eastAsia"/>
-              </w:rPr>
-            </w:pPr>
             <w:r>
               <w:rPr>
                 <w:rFonts w:hint="eastAsia"/>
@@ -6465,11 +6318,6 @@
             <w:tcW w:w="2841" w:type="dxa"/>
           </w:tcPr>
           <w:p>
-            <w:pPr>
-              <w:rPr>
-                <w:rFonts w:hint="eastAsia"/>
-              </w:rPr>
-            </w:pPr>
             <w:r>
               <w:rPr>
                 <w:rFonts w:hint="eastAsia"/>
@@ -6490,11 +6338,6 @@
             </w:r>
           </w:p>
           <w:p>
-            <w:pPr>
-              <w:rPr>
-                <w:rFonts w:hint="eastAsia"/>
-              </w:rPr>
-            </w:pPr>
             <w:r>
               <w:rPr>
                 <w:rFonts w:hint="eastAsia"/>
@@ -6524,11 +6367,6 @@
             </w:r>
           </w:p>
           <w:p>
-            <w:pPr>
-              <w:rPr>
-                <w:rFonts w:hint="eastAsia"/>
-              </w:rPr>
-            </w:pPr>
             <w:r>
               <w:t>t</w:t>
             </w:r>
@@ -6609,11 +6447,6 @@
             </w:r>
           </w:p>
           <w:p>
-            <w:pPr>
-              <w:rPr>
-                <w:rFonts w:hint="eastAsia"/>
-              </w:rPr>
-            </w:pPr>
             <w:proofErr w:type="spellStart"/>
             <w:r>
               <w:rPr>
@@ -6657,11 +6490,6 @@
             </w:r>
           </w:p>
           <w:p>
-            <w:pPr>
-              <w:rPr>
-                <w:rFonts w:hint="eastAsia"/>
-              </w:rPr>
-            </w:pPr>
             <w:proofErr w:type="spellStart"/>
             <w:r>
               <w:rPr>
@@ -6693,14 +6521,12 @@
             </w:r>
           </w:p>
           <w:p>
-            <w:pPr>
-              <w:rPr>
-                <w:rFonts w:hint="eastAsia"/>
-              </w:rPr>
-            </w:pPr>
             <w:proofErr w:type="spellStart"/>
             <w:r>
-              <w:t>S</w:t>
+              <w:rPr>
+                <w:rFonts w:hint="eastAsia"/>
+              </w:rPr>
+              <w:t>s</w:t>
             </w:r>
             <w:r>
               <w:rPr>
@@ -6726,14 +6552,12 @@
             </w:r>
           </w:p>
           <w:p>
-            <w:pPr>
-              <w:rPr>
-                <w:rFonts w:hint="eastAsia"/>
-              </w:rPr>
-            </w:pPr>
             <w:proofErr w:type="spellStart"/>
             <w:r>
-              <w:t>C</w:t>
+              <w:rPr>
+                <w:rFonts w:hint="eastAsia"/>
+              </w:rPr>
+              <w:t>c</w:t>
             </w:r>
             <w:r>
               <w:rPr>
@@ -6759,11 +6583,6 @@
             </w:r>
           </w:p>
           <w:p>
-            <w:pPr>
-              <w:rPr>
-                <w:rFonts w:hint="eastAsia"/>
-              </w:rPr>
-            </w:pPr>
             <w:r>
               <w:t>S</w:t>
             </w:r>
@@ -8058,6 +7877,7 @@
     <w:uiPriority w:val="59"/>
     <w:rsid w:val="00A25012"/>
     <w:tblPr>
+      <w:tblInd w:w="0" w:type="dxa"/>
       <w:tblBorders>
         <w:top w:val="single" w:sz="4" w:space="0" w:color="auto"/>
         <w:left w:val="single" w:sz="4" w:space="0" w:color="auto"/>
@@ -8066,6 +7886,12 @@
         <w:insideH w:val="single" w:sz="4" w:space="0" w:color="auto"/>
         <w:insideV w:val="single" w:sz="4" w:space="0" w:color="auto"/>
       </w:tblBorders>
+      <w:tblCellMar>
+        <w:top w:w="0" w:type="dxa"/>
+        <w:left w:w="108" w:type="dxa"/>
+        <w:bottom w:w="0" w:type="dxa"/>
+        <w:right w:w="108" w:type="dxa"/>
+      </w:tblCellMar>
     </w:tblPr>
   </w:style>
   <w:style w:type="character" w:styleId="a4">
@@ -8496,6 +8322,7 @@
     <w:uiPriority w:val="59"/>
     <w:rsid w:val="00A25012"/>
     <w:tblPr>
+      <w:tblInd w:w="0" w:type="dxa"/>
       <w:tblBorders>
         <w:top w:val="single" w:sz="4" w:space="0" w:color="auto"/>
         <w:left w:val="single" w:sz="4" w:space="0" w:color="auto"/>
@@ -8504,6 +8331,12 @@
         <w:insideH w:val="single" w:sz="4" w:space="0" w:color="auto"/>
         <w:insideV w:val="single" w:sz="4" w:space="0" w:color="auto"/>
       </w:tblBorders>
+      <w:tblCellMar>
+        <w:top w:w="0" w:type="dxa"/>
+        <w:left w:w="108" w:type="dxa"/>
+        <w:bottom w:w="0" w:type="dxa"/>
+        <w:right w:w="108" w:type="dxa"/>
+      </w:tblCellMar>
     </w:tblPr>
   </w:style>
   <w:style w:type="character" w:styleId="a4">
@@ -8912,7 +8745,7 @@
 </file>
 
 <file path=customXml/itemProps1.xml><?xml version="1.0" encoding="utf-8"?>
-<ds:datastoreItem xmlns:ds="http://schemas.openxmlformats.org/officeDocument/2006/customXml" ds:itemID="{68F9C564-41BD-4B77-B525-46C5288CB998}">
+<ds:datastoreItem xmlns:ds="http://schemas.openxmlformats.org/officeDocument/2006/customXml" ds:itemID="{B164411D-D199-4BBC-B7BF-635E5111B5BF}">
   <ds:schemaRefs>
     <ds:schemaRef ds:uri="http://schemas.openxmlformats.org/officeDocument/2006/bibliography"/>
   </ds:schemaRefs>

</xml_diff>

<commit_message>
update the API function and model
</commit_message>
<xml_diff>
--- a/anbels_api_doc.docx
+++ b/anbels_api_doc.docx
@@ -59,7 +59,7 @@
               <w:rPr>
                 <w:rFonts w:hint="eastAsia"/>
               </w:rPr>
-              <w:t>0.2</w:t>
+              <w:t>0.3</w:t>
             </w:r>
           </w:p>
         </w:tc>
@@ -414,6 +414,166 @@
                 <w:rFonts w:hint="eastAsia"/>
               </w:rPr>
               <w:t>添加获取单个课程的信息，包括课件的详细内容</w:t>
+            </w:r>
+          </w:p>
+        </w:tc>
+      </w:tr>
+      <w:tr>
+        <w:tc>
+          <w:tcPr>
+            <w:tcW w:w="4261" w:type="dxa"/>
+          </w:tcPr>
+          <w:p>
+            <w:pPr>
+              <w:rPr>
+                <w:rFonts w:hint="eastAsia"/>
+              </w:rPr>
+            </w:pPr>
+            <w:r>
+              <w:rPr>
+                <w:rFonts w:hint="eastAsia"/>
+              </w:rPr>
+              <w:t>修改日期</w:t>
+            </w:r>
+          </w:p>
+        </w:tc>
+        <w:tc>
+          <w:tcPr>
+            <w:tcW w:w="4261" w:type="dxa"/>
+          </w:tcPr>
+          <w:p>
+            <w:pPr>
+              <w:rPr>
+                <w:rFonts w:hint="eastAsia"/>
+              </w:rPr>
+            </w:pPr>
+            <w:r>
+              <w:rPr>
+                <w:rFonts w:hint="eastAsia"/>
+              </w:rPr>
+              <w:t>2014</w:t>
+            </w:r>
+            <w:r>
+              <w:rPr>
+                <w:rFonts w:hint="eastAsia"/>
+              </w:rPr>
+              <w:t>年</w:t>
+            </w:r>
+            <w:r>
+              <w:rPr>
+                <w:rFonts w:hint="eastAsia"/>
+              </w:rPr>
+              <w:t>9</w:t>
+            </w:r>
+            <w:r>
+              <w:rPr>
+                <w:rFonts w:hint="eastAsia"/>
+              </w:rPr>
+              <w:t>月</w:t>
+            </w:r>
+            <w:r>
+              <w:rPr>
+                <w:rFonts w:hint="eastAsia"/>
+              </w:rPr>
+              <w:t>4</w:t>
+            </w:r>
+            <w:r>
+              <w:rPr>
+                <w:rFonts w:hint="eastAsia"/>
+              </w:rPr>
+              <w:t>日星期四</w:t>
+            </w:r>
+          </w:p>
+        </w:tc>
+      </w:tr>
+      <w:tr>
+        <w:tc>
+          <w:tcPr>
+            <w:tcW w:w="4261" w:type="dxa"/>
+          </w:tcPr>
+          <w:p>
+            <w:pPr>
+              <w:rPr>
+                <w:rFonts w:hint="eastAsia"/>
+              </w:rPr>
+            </w:pPr>
+            <w:r>
+              <w:rPr>
+                <w:rFonts w:hint="eastAsia"/>
+              </w:rPr>
+              <w:t>修改人</w:t>
+            </w:r>
+          </w:p>
+        </w:tc>
+        <w:tc>
+          <w:tcPr>
+            <w:tcW w:w="4261" w:type="dxa"/>
+          </w:tcPr>
+          <w:p>
+            <w:pPr>
+              <w:rPr>
+                <w:rFonts w:hint="eastAsia"/>
+              </w:rPr>
+            </w:pPr>
+            <w:proofErr w:type="gramStart"/>
+            <w:r>
+              <w:rPr>
+                <w:rFonts w:hint="eastAsia"/>
+              </w:rPr>
+              <w:t>林超良</w:t>
+            </w:r>
+            <w:proofErr w:type="gramEnd"/>
+          </w:p>
+        </w:tc>
+      </w:tr>
+      <w:tr>
+        <w:tc>
+          <w:tcPr>
+            <w:tcW w:w="4261" w:type="dxa"/>
+          </w:tcPr>
+          <w:p>
+            <w:pPr>
+              <w:rPr>
+                <w:rFonts w:hint="eastAsia"/>
+              </w:rPr>
+            </w:pPr>
+            <w:r>
+              <w:rPr>
+                <w:rFonts w:hint="eastAsia"/>
+              </w:rPr>
+              <w:t>修改描述</w:t>
+            </w:r>
+          </w:p>
+        </w:tc>
+        <w:tc>
+          <w:tcPr>
+            <w:tcW w:w="4261" w:type="dxa"/>
+          </w:tcPr>
+          <w:p>
+            <w:pPr>
+              <w:rPr>
+                <w:rFonts w:hint="eastAsia"/>
+              </w:rPr>
+            </w:pPr>
+            <w:r>
+              <w:rPr>
+                <w:rFonts w:hint="eastAsia"/>
+              </w:rPr>
+              <w:t>返回用户基本信息中添加了学校，年纪，教学计划等信息，同时要求保存用户数据的时候也需要多增加以上字段，目的</w:t>
+            </w:r>
+            <w:r>
+              <w:rPr>
+                <w:rFonts w:hint="eastAsia"/>
+              </w:rPr>
+              <w:t>是</w:t>
+            </w:r>
+            <w:bookmarkStart w:id="0" w:name="_GoBack"/>
+            <w:bookmarkEnd w:id="0"/>
+            <w:r>
+              <w:rPr>
+                <w:rFonts w:hint="eastAsia"/>
+              </w:rPr>
+              <w:t>为了更容易地做统计数据。</w:t>
             </w:r>
           </w:p>
         </w:tc>
@@ -655,6 +815,7 @@
         <w:rPr>
           <w:rFonts w:hint="eastAsia"/>
         </w:rPr>
+        <w:lastRenderedPageBreak/>
         <w:t>返回结果</w:t>
       </w:r>
     </w:p>
@@ -777,7 +938,6 @@
               <w:rPr>
                 <w:rFonts w:hint="eastAsia"/>
               </w:rPr>
-              <w:lastRenderedPageBreak/>
               <w:t xml:space="preserve">2 - </w:t>
             </w:r>
             <w:r>
@@ -819,7 +979,6 @@
               <w:rPr>
                 <w:rFonts w:hint="eastAsia"/>
               </w:rPr>
-              <w:lastRenderedPageBreak/>
               <w:t>u</w:t>
             </w:r>
             <w:r>
@@ -921,6 +1080,9 @@
                 <w:numId w:val="3"/>
               </w:numPr>
               <w:ind w:firstLineChars="0"/>
+              <w:rPr>
+                <w:rFonts w:hint="eastAsia"/>
+              </w:rPr>
             </w:pPr>
             <w:proofErr w:type="spellStart"/>
             <w:r>
@@ -928,6 +1090,82 @@
                 <w:rFonts w:hint="eastAsia"/>
               </w:rPr>
               <w:t>last_login_time</w:t>
+            </w:r>
+            <w:proofErr w:type="spellEnd"/>
+          </w:p>
+          <w:p>
+            <w:pPr>
+              <w:pStyle w:val="a5"/>
+              <w:numPr>
+                <w:ilvl w:val="0"/>
+                <w:numId w:val="3"/>
+              </w:numPr>
+              <w:ind w:firstLineChars="0"/>
+              <w:rPr>
+                <w:rFonts w:hint="eastAsia"/>
+              </w:rPr>
+            </w:pPr>
+            <w:proofErr w:type="spellStart"/>
+            <w:r>
+              <w:t>school_id</w:t>
+            </w:r>
+            <w:proofErr w:type="spellEnd"/>
+          </w:p>
+          <w:p>
+            <w:pPr>
+              <w:pStyle w:val="a5"/>
+              <w:numPr>
+                <w:ilvl w:val="0"/>
+                <w:numId w:val="3"/>
+              </w:numPr>
+              <w:ind w:firstLineChars="0"/>
+              <w:rPr>
+                <w:rFonts w:hint="eastAsia"/>
+              </w:rPr>
+            </w:pPr>
+            <w:r>
+              <w:rPr>
+                <w:rFonts w:hint="eastAsia"/>
+              </w:rPr>
+              <w:t>grade</w:t>
+            </w:r>
+          </w:p>
+          <w:p>
+            <w:pPr>
+              <w:pStyle w:val="a5"/>
+              <w:numPr>
+                <w:ilvl w:val="0"/>
+                <w:numId w:val="3"/>
+              </w:numPr>
+              <w:ind w:firstLineChars="0"/>
+              <w:rPr>
+                <w:rFonts w:hint="eastAsia"/>
+              </w:rPr>
+            </w:pPr>
+            <w:proofErr w:type="spellStart"/>
+            <w:r>
+              <w:rPr>
+                <w:rFonts w:hint="eastAsia"/>
+              </w:rPr>
+              <w:t>class_id</w:t>
+            </w:r>
+            <w:proofErr w:type="spellEnd"/>
+          </w:p>
+          <w:p>
+            <w:pPr>
+              <w:pStyle w:val="a5"/>
+              <w:numPr>
+                <w:ilvl w:val="0"/>
+                <w:numId w:val="3"/>
+              </w:numPr>
+              <w:ind w:firstLineChars="0"/>
+            </w:pPr>
+            <w:proofErr w:type="spellStart"/>
+            <w:r>
+              <w:rPr>
+                <w:rFonts w:hint="eastAsia"/>
+              </w:rPr>
+              <w:t>plan_id</w:t>
             </w:r>
             <w:proofErr w:type="spellEnd"/>
           </w:p>
@@ -1302,7 +1540,14 @@
               <w:rPr>
                 <w:rFonts w:hint="eastAsia"/>
               </w:rPr>
-              <w:t>，在用户成功登录后返回的信息中的</w:t>
+              <w:t>，在用户成功登录</w:t>
+            </w:r>
+            <w:r>
+              <w:rPr>
+                <w:rFonts w:hint="eastAsia"/>
+              </w:rPr>
+              <w:lastRenderedPageBreak/>
+              <w:t>后返回的信息中的</w:t>
             </w:r>
             <w:r>
               <w:rPr>
@@ -1328,6 +1573,7 @@
         <w:rPr>
           <w:rFonts w:hint="eastAsia"/>
         </w:rPr>
+        <w:lastRenderedPageBreak/>
         <w:t>返回结果</w:t>
       </w:r>
     </w:p>
@@ -1477,7 +1723,6 @@
               <w:rPr>
                 <w:rFonts w:hint="eastAsia"/>
               </w:rPr>
-              <w:lastRenderedPageBreak/>
               <w:t>d</w:t>
             </w:r>
             <w:r>
@@ -2020,6 +2265,7 @@
               <w:rPr>
                 <w:rFonts w:hint="eastAsia"/>
               </w:rPr>
+              <w:lastRenderedPageBreak/>
               <w:t>flag</w:t>
             </w:r>
           </w:p>
@@ -2263,7 +2509,6 @@
               <w:rPr>
                 <w:rFonts w:hint="eastAsia"/>
               </w:rPr>
-              <w:lastRenderedPageBreak/>
               <w:t>name</w:t>
             </w:r>
             <w:r>
@@ -2648,7 +2893,14 @@
               <w:rPr>
                 <w:rFonts w:hint="eastAsia"/>
               </w:rPr>
-              <w:t>的操作类型，在这里为字符串</w:t>
+              <w:t>的操作类型，在这里为字</w:t>
+            </w:r>
+            <w:r>
+              <w:rPr>
+                <w:rFonts w:hint="eastAsia"/>
+              </w:rPr>
+              <w:lastRenderedPageBreak/>
+              <w:t>符串</w:t>
             </w:r>
             <w:r>
               <w:t xml:space="preserve"> </w:t>
@@ -2679,6 +2931,7 @@
           <w:p>
             <w:proofErr w:type="spellStart"/>
             <w:r>
+              <w:lastRenderedPageBreak/>
               <w:t>user_key</w:t>
             </w:r>
             <w:proofErr w:type="spellEnd"/>
@@ -2784,7 +3037,6 @@
         <w:rPr>
           <w:rFonts w:hint="eastAsia"/>
         </w:rPr>
-        <w:lastRenderedPageBreak/>
         <w:t>返回结果</w:t>
       </w:r>
     </w:p>
@@ -3372,6 +3624,7 @@
         <w:rPr>
           <w:rFonts w:hint="eastAsia"/>
         </w:rPr>
+        <w:lastRenderedPageBreak/>
         <w:t>输入参数</w:t>
       </w:r>
     </w:p>
@@ -3591,14 +3844,7 @@
               <w:rPr>
                 <w:rFonts w:hint="eastAsia"/>
               </w:rPr>
-              <w:t>对象</w:t>
-            </w:r>
-            <w:r>
-              <w:rPr>
-                <w:rFonts w:hint="eastAsia"/>
-              </w:rPr>
-              <w:lastRenderedPageBreak/>
-              <w:t>中包含该信息。</w:t>
+              <w:t>对象中包含该信息。</w:t>
             </w:r>
           </w:p>
         </w:tc>
@@ -3614,7 +3860,6 @@
               <w:rPr>
                 <w:rFonts w:hint="eastAsia"/>
               </w:rPr>
-              <w:lastRenderedPageBreak/>
               <w:t>data_type</w:t>
             </w:r>
             <w:proofErr w:type="spellEnd"/>
@@ -4018,6 +4263,355 @@
                 <w:rFonts w:hint="eastAsia"/>
               </w:rPr>
               <w:t>的话，还需要提供用户游戏的得分。该得分只会记录一次，如果多次提交，则以最后一次提交分类为准。</w:t>
+            </w:r>
+          </w:p>
+        </w:tc>
+      </w:tr>
+      <w:tr>
+        <w:tc>
+          <w:tcPr>
+            <w:tcW w:w="2840" w:type="dxa"/>
+          </w:tcPr>
+          <w:p>
+            <w:pPr>
+              <w:rPr>
+                <w:rFonts w:hint="eastAsia"/>
+              </w:rPr>
+            </w:pPr>
+            <w:proofErr w:type="spellStart"/>
+            <w:r>
+              <w:rPr>
+                <w:rFonts w:hint="eastAsia"/>
+              </w:rPr>
+              <w:t>plan_id</w:t>
+            </w:r>
+            <w:proofErr w:type="spellEnd"/>
+          </w:p>
+        </w:tc>
+        <w:tc>
+          <w:tcPr>
+            <w:tcW w:w="2841" w:type="dxa"/>
+          </w:tcPr>
+          <w:p>
+            <w:pPr>
+              <w:rPr>
+                <w:rFonts w:hint="eastAsia"/>
+              </w:rPr>
+            </w:pPr>
+            <w:r>
+              <w:rPr>
+                <w:rFonts w:hint="eastAsia"/>
+              </w:rPr>
+              <w:t>字符串</w:t>
+            </w:r>
+          </w:p>
+        </w:tc>
+        <w:tc>
+          <w:tcPr>
+            <w:tcW w:w="2841" w:type="dxa"/>
+          </w:tcPr>
+          <w:p>
+            <w:pPr>
+              <w:rPr>
+                <w:rFonts w:hint="eastAsia"/>
+              </w:rPr>
+            </w:pPr>
+            <w:r>
+              <w:rPr>
+                <w:rFonts w:hint="eastAsia"/>
+              </w:rPr>
+              <w:t>该用户所在的学校</w:t>
+            </w:r>
+            <w:r>
+              <w:rPr>
+                <w:rFonts w:hint="eastAsia"/>
+              </w:rPr>
+              <w:t>的教学计划</w:t>
+            </w:r>
+            <w:r>
+              <w:rPr>
+                <w:rFonts w:hint="eastAsia"/>
+              </w:rPr>
+              <w:t>，可从上面的</w:t>
+            </w:r>
+            <w:r>
+              <w:rPr>
+                <w:rFonts w:hint="eastAsia"/>
+              </w:rPr>
+              <w:t>API</w:t>
+            </w:r>
+            <w:r>
+              <w:rPr>
+                <w:rFonts w:hint="eastAsia"/>
+              </w:rPr>
+              <w:t>方法</w:t>
+            </w:r>
+            <w:proofErr w:type="spellStart"/>
+            <w:r>
+              <w:rPr>
+                <w:b/>
+                <w:color w:val="FF0000"/>
+              </w:rPr>
+              <w:t>get_user_info</w:t>
+            </w:r>
+            <w:proofErr w:type="spellEnd"/>
+            <w:r>
+              <w:rPr>
+                <w:rFonts w:hint="eastAsia"/>
+              </w:rPr>
+              <w:t>获得。</w:t>
+            </w:r>
+          </w:p>
+        </w:tc>
+      </w:tr>
+      <w:tr>
+        <w:tc>
+          <w:tcPr>
+            <w:tcW w:w="2840" w:type="dxa"/>
+          </w:tcPr>
+          <w:p>
+            <w:pPr>
+              <w:rPr>
+                <w:rFonts w:hint="eastAsia"/>
+              </w:rPr>
+            </w:pPr>
+            <w:proofErr w:type="spellStart"/>
+            <w:r>
+              <w:t>school_id</w:t>
+            </w:r>
+            <w:proofErr w:type="spellEnd"/>
+          </w:p>
+        </w:tc>
+        <w:tc>
+          <w:tcPr>
+            <w:tcW w:w="2841" w:type="dxa"/>
+          </w:tcPr>
+          <w:p>
+            <w:pPr>
+              <w:rPr>
+                <w:rFonts w:hint="eastAsia"/>
+              </w:rPr>
+            </w:pPr>
+            <w:r>
+              <w:rPr>
+                <w:rFonts w:hint="eastAsia"/>
+              </w:rPr>
+              <w:t>字符串</w:t>
+            </w:r>
+          </w:p>
+        </w:tc>
+        <w:tc>
+          <w:tcPr>
+            <w:tcW w:w="2841" w:type="dxa"/>
+          </w:tcPr>
+          <w:p>
+            <w:pPr>
+              <w:rPr>
+                <w:rFonts w:hint="eastAsia"/>
+              </w:rPr>
+            </w:pPr>
+            <w:r>
+              <w:rPr>
+                <w:rFonts w:hint="eastAsia"/>
+              </w:rPr>
+              <w:t>该用户所在的学校，可从上面的</w:t>
+            </w:r>
+            <w:r>
+              <w:rPr>
+                <w:rFonts w:hint="eastAsia"/>
+              </w:rPr>
+              <w:t>API</w:t>
+            </w:r>
+            <w:r>
+              <w:rPr>
+                <w:rFonts w:hint="eastAsia"/>
+              </w:rPr>
+              <w:t>方法</w:t>
+            </w:r>
+            <w:proofErr w:type="spellStart"/>
+            <w:r>
+              <w:rPr>
+                <w:b/>
+                <w:color w:val="FF0000"/>
+              </w:rPr>
+              <w:t>get_user_info</w:t>
+            </w:r>
+            <w:proofErr w:type="spellEnd"/>
+            <w:r>
+              <w:rPr>
+                <w:rFonts w:hint="eastAsia"/>
+              </w:rPr>
+              <w:t>获得。</w:t>
+            </w:r>
+          </w:p>
+        </w:tc>
+      </w:tr>
+      <w:tr>
+        <w:tc>
+          <w:tcPr>
+            <w:tcW w:w="2840" w:type="dxa"/>
+          </w:tcPr>
+          <w:p>
+            <w:r>
+              <w:rPr>
+                <w:rFonts w:hint="eastAsia"/>
+              </w:rPr>
+              <w:t>grade</w:t>
+            </w:r>
+          </w:p>
+        </w:tc>
+        <w:tc>
+          <w:tcPr>
+            <w:tcW w:w="2841" w:type="dxa"/>
+          </w:tcPr>
+          <w:p>
+            <w:pPr>
+              <w:rPr>
+                <w:rFonts w:hint="eastAsia"/>
+              </w:rPr>
+            </w:pPr>
+            <w:r>
+              <w:rPr>
+                <w:rFonts w:hint="eastAsia"/>
+              </w:rPr>
+              <w:t>字符串</w:t>
+            </w:r>
+          </w:p>
+        </w:tc>
+        <w:tc>
+          <w:tcPr>
+            <w:tcW w:w="2841" w:type="dxa"/>
+          </w:tcPr>
+          <w:p>
+            <w:pPr>
+              <w:rPr>
+                <w:rFonts w:hint="eastAsia"/>
+              </w:rPr>
+            </w:pPr>
+            <w:r>
+              <w:rPr>
+                <w:rFonts w:hint="eastAsia"/>
+              </w:rPr>
+              <w:t>该用户所在的年级</w:t>
+            </w:r>
+            <w:r>
+              <w:rPr>
+                <w:rFonts w:hint="eastAsia"/>
+              </w:rPr>
+              <w:t>，可从上面的</w:t>
+            </w:r>
+            <w:r>
+              <w:rPr>
+                <w:rFonts w:hint="eastAsia"/>
+              </w:rPr>
+              <w:t>API</w:t>
+            </w:r>
+            <w:r>
+              <w:rPr>
+                <w:rFonts w:hint="eastAsia"/>
+              </w:rPr>
+              <w:t>方法</w:t>
+            </w:r>
+            <w:proofErr w:type="spellStart"/>
+            <w:r>
+              <w:rPr>
+                <w:b/>
+                <w:color w:val="FF0000"/>
+              </w:rPr>
+              <w:t>get_user_info</w:t>
+            </w:r>
+            <w:proofErr w:type="spellEnd"/>
+            <w:r>
+              <w:rPr>
+                <w:rFonts w:hint="eastAsia"/>
+              </w:rPr>
+              <w:t>获得。</w:t>
+            </w:r>
+          </w:p>
+        </w:tc>
+      </w:tr>
+      <w:tr>
+        <w:tc>
+          <w:tcPr>
+            <w:tcW w:w="2840" w:type="dxa"/>
+          </w:tcPr>
+          <w:p>
+            <w:proofErr w:type="spellStart"/>
+            <w:r>
+              <w:rPr>
+                <w:rFonts w:hint="eastAsia"/>
+              </w:rPr>
+              <w:t>class_id</w:t>
+            </w:r>
+            <w:proofErr w:type="spellEnd"/>
+          </w:p>
+        </w:tc>
+        <w:tc>
+          <w:tcPr>
+            <w:tcW w:w="2841" w:type="dxa"/>
+          </w:tcPr>
+          <w:p>
+            <w:pPr>
+              <w:rPr>
+                <w:rFonts w:hint="eastAsia"/>
+              </w:rPr>
+            </w:pPr>
+            <w:r>
+              <w:rPr>
+                <w:rFonts w:hint="eastAsia"/>
+              </w:rPr>
+              <w:t>字符串</w:t>
+            </w:r>
+          </w:p>
+        </w:tc>
+        <w:tc>
+          <w:tcPr>
+            <w:tcW w:w="2841" w:type="dxa"/>
+          </w:tcPr>
+          <w:p>
+            <w:pPr>
+              <w:rPr>
+                <w:rFonts w:hint="eastAsia"/>
+              </w:rPr>
+            </w:pPr>
+            <w:r>
+              <w:rPr>
+                <w:rFonts w:hint="eastAsia"/>
+              </w:rPr>
+              <w:t>该用户所在的班级</w:t>
+            </w:r>
+            <w:r>
+              <w:rPr>
+                <w:rFonts w:hint="eastAsia"/>
+              </w:rPr>
+              <w:t>，可从上面的</w:t>
+            </w:r>
+            <w:r>
+              <w:rPr>
+                <w:rFonts w:hint="eastAsia"/>
+              </w:rPr>
+              <w:t>API</w:t>
+            </w:r>
+            <w:r>
+              <w:rPr>
+                <w:rFonts w:hint="eastAsia"/>
+              </w:rPr>
+              <w:t>方法</w:t>
+            </w:r>
+            <w:proofErr w:type="spellStart"/>
+            <w:r>
+              <w:rPr>
+                <w:b/>
+                <w:color w:val="FF0000"/>
+              </w:rPr>
+              <w:t>get_user_info</w:t>
+            </w:r>
+            <w:proofErr w:type="spellEnd"/>
+            <w:r>
+              <w:rPr>
+                <w:rFonts w:hint="eastAsia"/>
+              </w:rPr>
+              <w:t>获得。</w:t>
             </w:r>
           </w:p>
         </w:tc>
@@ -4096,6 +4690,7 @@
               <w:rPr>
                 <w:rFonts w:hint="eastAsia"/>
               </w:rPr>
+              <w:lastRenderedPageBreak/>
               <w:t>f</w:t>
             </w:r>
             <w:r>
@@ -4295,7 +4890,6 @@
         <w:rPr>
           <w:rFonts w:hint="eastAsia"/>
         </w:rPr>
-        <w:lastRenderedPageBreak/>
         <w:t>输入参数</w:t>
       </w:r>
     </w:p>
@@ -4769,6 +5363,7 @@
               <w:rPr>
                 <w:rFonts w:hint="eastAsia"/>
               </w:rPr>
+              <w:lastRenderedPageBreak/>
               <w:t>对象包含以下字段：</w:t>
             </w:r>
           </w:p>
@@ -5269,7 +5864,6 @@
               <w:ind w:firstLineChars="0"/>
             </w:pPr>
             <w:r>
-              <w:lastRenderedPageBreak/>
               <w:t>answer0</w:t>
             </w:r>
             <w:r>
@@ -5833,7 +6427,14 @@
               <w:rPr>
                 <w:rFonts w:hint="eastAsia"/>
               </w:rPr>
-              <w:t>（选项</w:t>
+              <w:t>（选</w:t>
+            </w:r>
+            <w:r>
+              <w:rPr>
+                <w:rFonts w:hint="eastAsia"/>
+              </w:rPr>
+              <w:lastRenderedPageBreak/>
+              <w:t>项</w:t>
             </w:r>
             <w:r>
               <w:rPr>
@@ -5892,15 +6493,7 @@
         <w:rPr>
           <w:rFonts w:hint="eastAsia"/>
         </w:rPr>
-        <w:t>，取得用户的学习记录，包括课程，单个课件，以及游戏的开始时间，完成时间，得</w:t>
-      </w:r>
-      <w:bookmarkStart w:id="0" w:name="_GoBack"/>
-      <w:bookmarkEnd w:id="0"/>
-      <w:r>
-        <w:rPr>
-          <w:rFonts w:hint="eastAsia"/>
-        </w:rPr>
-        <w:t>分等信息。</w:t>
+        <w:t>，取得用户的学习记录，包括课程，单个课件，以及游戏的开始时间，完成时间，得分等信息。</w:t>
       </w:r>
     </w:p>
     <w:p>
@@ -6126,7 +6719,6 @@
         <w:rPr>
           <w:rFonts w:hint="eastAsia"/>
         </w:rPr>
-        <w:lastRenderedPageBreak/>
         <w:t>返回结果</w:t>
       </w:r>
     </w:p>
@@ -7877,7 +8469,6 @@
     <w:uiPriority w:val="59"/>
     <w:rsid w:val="00A25012"/>
     <w:tblPr>
-      <w:tblInd w:w="0" w:type="dxa"/>
       <w:tblBorders>
         <w:top w:val="single" w:sz="4" w:space="0" w:color="auto"/>
         <w:left w:val="single" w:sz="4" w:space="0" w:color="auto"/>
@@ -7886,12 +8477,6 @@
         <w:insideH w:val="single" w:sz="4" w:space="0" w:color="auto"/>
         <w:insideV w:val="single" w:sz="4" w:space="0" w:color="auto"/>
       </w:tblBorders>
-      <w:tblCellMar>
-        <w:top w:w="0" w:type="dxa"/>
-        <w:left w:w="108" w:type="dxa"/>
-        <w:bottom w:w="0" w:type="dxa"/>
-        <w:right w:w="108" w:type="dxa"/>
-      </w:tblCellMar>
     </w:tblPr>
   </w:style>
   <w:style w:type="character" w:styleId="a4">
@@ -8322,7 +8907,6 @@
     <w:uiPriority w:val="59"/>
     <w:rsid w:val="00A25012"/>
     <w:tblPr>
-      <w:tblInd w:w="0" w:type="dxa"/>
       <w:tblBorders>
         <w:top w:val="single" w:sz="4" w:space="0" w:color="auto"/>
         <w:left w:val="single" w:sz="4" w:space="0" w:color="auto"/>
@@ -8331,12 +8915,6 @@
         <w:insideH w:val="single" w:sz="4" w:space="0" w:color="auto"/>
         <w:insideV w:val="single" w:sz="4" w:space="0" w:color="auto"/>
       </w:tblBorders>
-      <w:tblCellMar>
-        <w:top w:w="0" w:type="dxa"/>
-        <w:left w:w="108" w:type="dxa"/>
-        <w:bottom w:w="0" w:type="dxa"/>
-        <w:right w:w="108" w:type="dxa"/>
-      </w:tblCellMar>
     </w:tblPr>
   </w:style>
   <w:style w:type="character" w:styleId="a4">
@@ -8745,7 +9323,7 @@
 </file>
 
 <file path=customXml/itemProps1.xml><?xml version="1.0" encoding="utf-8"?>
-<ds:datastoreItem xmlns:ds="http://schemas.openxmlformats.org/officeDocument/2006/customXml" ds:itemID="{B164411D-D199-4BBC-B7BF-635E5111B5BF}">
+<ds:datastoreItem xmlns:ds="http://schemas.openxmlformats.org/officeDocument/2006/customXml" ds:itemID="{1718F101-1509-475A-BA67-DA069A42A07E}">
   <ds:schemaRefs>
     <ds:schemaRef ds:uri="http://schemas.openxmlformats.org/officeDocument/2006/bibliography"/>
   </ds:schemaRefs>

</xml_diff>

<commit_message>
fix the teacher open flash bug
</commit_message>
<xml_diff>
--- a/anbels_api_doc.docx
+++ b/anbels_api_doc.docx
@@ -424,11 +424,6 @@
             <w:tcW w:w="4261" w:type="dxa"/>
           </w:tcPr>
           <w:p>
-            <w:pPr>
-              <w:rPr>
-                <w:rFonts w:hint="eastAsia"/>
-              </w:rPr>
-            </w:pPr>
             <w:r>
               <w:rPr>
                 <w:rFonts w:hint="eastAsia"/>
@@ -442,11 +437,6 @@
             <w:tcW w:w="4261" w:type="dxa"/>
           </w:tcPr>
           <w:p>
-            <w:pPr>
-              <w:rPr>
-                <w:rFonts w:hint="eastAsia"/>
-              </w:rPr>
-            </w:pPr>
             <w:r>
               <w:rPr>
                 <w:rFonts w:hint="eastAsia"/>
@@ -492,11 +482,6 @@
             <w:tcW w:w="4261" w:type="dxa"/>
           </w:tcPr>
           <w:p>
-            <w:pPr>
-              <w:rPr>
-                <w:rFonts w:hint="eastAsia"/>
-              </w:rPr>
-            </w:pPr>
             <w:r>
               <w:rPr>
                 <w:rFonts w:hint="eastAsia"/>
@@ -510,19 +495,12 @@
             <w:tcW w:w="4261" w:type="dxa"/>
           </w:tcPr>
           <w:p>
-            <w:pPr>
-              <w:rPr>
-                <w:rFonts w:hint="eastAsia"/>
-              </w:rPr>
-            </w:pPr>
-            <w:proofErr w:type="gramStart"/>
             <w:r>
               <w:rPr>
                 <w:rFonts w:hint="eastAsia"/>
               </w:rPr>
               <w:t>林超良</w:t>
             </w:r>
-            <w:proofErr w:type="gramEnd"/>
           </w:p>
         </w:tc>
       </w:tr>
@@ -532,11 +510,6 @@
             <w:tcW w:w="4261" w:type="dxa"/>
           </w:tcPr>
           <w:p>
-            <w:pPr>
-              <w:rPr>
-                <w:rFonts w:hint="eastAsia"/>
-              </w:rPr>
-            </w:pPr>
             <w:r>
               <w:rPr>
                 <w:rFonts w:hint="eastAsia"/>
@@ -550,11 +523,6 @@
             <w:tcW w:w="4261" w:type="dxa"/>
           </w:tcPr>
           <w:p>
-            <w:pPr>
-              <w:rPr>
-                <w:rFonts w:hint="eastAsia"/>
-              </w:rPr>
-            </w:pPr>
             <w:r>
               <w:rPr>
                 <w:rFonts w:hint="eastAsia"/>
@@ -567,8 +535,6 @@
               </w:rPr>
               <w:t>是</w:t>
             </w:r>
-            <w:bookmarkStart w:id="0" w:name="_GoBack"/>
-            <w:bookmarkEnd w:id="0"/>
             <w:r>
               <w:rPr>
                 <w:rFonts w:hint="eastAsia"/>
@@ -599,19 +565,11 @@
       <w:pPr>
         <w:pStyle w:val="4"/>
       </w:pPr>
-      <w:proofErr w:type="gramStart"/>
       <w:r>
         <w:rPr>
           <w:rFonts w:hint="eastAsia"/>
         </w:rPr>
-        <w:t>URL :</w:t>
-      </w:r>
-      <w:proofErr w:type="gramEnd"/>
-      <w:r>
-        <w:rPr>
-          <w:rFonts w:hint="eastAsia"/>
-        </w:rPr>
-        <w:t xml:space="preserve"> </w:t>
+        <w:t xml:space="preserve">URL : </w:t>
       </w:r>
       <w:hyperlink w:history="1">
         <w:r>
@@ -652,14 +610,12 @@
         </w:rPr>
         <w:t>操作，都必须在用户成功登录后，获取系统随机分配的</w:t>
       </w:r>
-      <w:proofErr w:type="spellStart"/>
       <w:r>
         <w:rPr>
           <w:rFonts w:hint="eastAsia"/>
         </w:rPr>
         <w:t>user_key</w:t>
       </w:r>
-      <w:proofErr w:type="spellEnd"/>
       <w:r>
         <w:rPr>
           <w:rFonts w:hint="eastAsia"/>
@@ -748,11 +704,9 @@
             <w:tcW w:w="2840" w:type="dxa"/>
           </w:tcPr>
           <w:p>
-            <w:proofErr w:type="spellStart"/>
             <w:r>
               <w:t>system_no</w:t>
             </w:r>
-            <w:proofErr w:type="spellEnd"/>
           </w:p>
         </w:tc>
         <w:tc>
@@ -1045,14 +999,12 @@
               </w:numPr>
               <w:ind w:firstLineChars="0"/>
             </w:pPr>
-            <w:proofErr w:type="spellStart"/>
             <w:r>
               <w:rPr>
                 <w:rFonts w:hint="eastAsia"/>
               </w:rPr>
               <w:t>system_no</w:t>
             </w:r>
-            <w:proofErr w:type="spellEnd"/>
           </w:p>
           <w:p>
             <w:pPr>
@@ -1063,93 +1015,12 @@
               </w:numPr>
               <w:ind w:firstLineChars="0"/>
             </w:pPr>
-            <w:proofErr w:type="spellStart"/>
             <w:r>
               <w:rPr>
                 <w:rFonts w:hint="eastAsia"/>
               </w:rPr>
               <w:t>name,gender</w:t>
             </w:r>
-            <w:proofErr w:type="spellEnd"/>
-          </w:p>
-          <w:p>
-            <w:pPr>
-              <w:pStyle w:val="a5"/>
-              <w:numPr>
-                <w:ilvl w:val="0"/>
-                <w:numId w:val="3"/>
-              </w:numPr>
-              <w:ind w:firstLineChars="0"/>
-              <w:rPr>
-                <w:rFonts w:hint="eastAsia"/>
-              </w:rPr>
-            </w:pPr>
-            <w:proofErr w:type="spellStart"/>
-            <w:r>
-              <w:rPr>
-                <w:rFonts w:hint="eastAsia"/>
-              </w:rPr>
-              <w:t>last_login_time</w:t>
-            </w:r>
-            <w:proofErr w:type="spellEnd"/>
-          </w:p>
-          <w:p>
-            <w:pPr>
-              <w:pStyle w:val="a5"/>
-              <w:numPr>
-                <w:ilvl w:val="0"/>
-                <w:numId w:val="3"/>
-              </w:numPr>
-              <w:ind w:firstLineChars="0"/>
-              <w:rPr>
-                <w:rFonts w:hint="eastAsia"/>
-              </w:rPr>
-            </w:pPr>
-            <w:proofErr w:type="spellStart"/>
-            <w:r>
-              <w:t>school_id</w:t>
-            </w:r>
-            <w:proofErr w:type="spellEnd"/>
-          </w:p>
-          <w:p>
-            <w:pPr>
-              <w:pStyle w:val="a5"/>
-              <w:numPr>
-                <w:ilvl w:val="0"/>
-                <w:numId w:val="3"/>
-              </w:numPr>
-              <w:ind w:firstLineChars="0"/>
-              <w:rPr>
-                <w:rFonts w:hint="eastAsia"/>
-              </w:rPr>
-            </w:pPr>
-            <w:r>
-              <w:rPr>
-                <w:rFonts w:hint="eastAsia"/>
-              </w:rPr>
-              <w:t>grade</w:t>
-            </w:r>
-          </w:p>
-          <w:p>
-            <w:pPr>
-              <w:pStyle w:val="a5"/>
-              <w:numPr>
-                <w:ilvl w:val="0"/>
-                <w:numId w:val="3"/>
-              </w:numPr>
-              <w:ind w:firstLineChars="0"/>
-              <w:rPr>
-                <w:rFonts w:hint="eastAsia"/>
-              </w:rPr>
-            </w:pPr>
-            <w:proofErr w:type="spellStart"/>
-            <w:r>
-              <w:rPr>
-                <w:rFonts w:hint="eastAsia"/>
-              </w:rPr>
-              <w:t>class_id</w:t>
-            </w:r>
-            <w:proofErr w:type="spellEnd"/>
           </w:p>
           <w:p>
             <w:pPr>
@@ -1160,14 +1031,73 @@
               </w:numPr>
               <w:ind w:firstLineChars="0"/>
             </w:pPr>
-            <w:proofErr w:type="spellStart"/>
+            <w:r>
+              <w:rPr>
+                <w:rFonts w:hint="eastAsia"/>
+              </w:rPr>
+              <w:t>last_login_time</w:t>
+            </w:r>
+          </w:p>
+          <w:p>
+            <w:pPr>
+              <w:pStyle w:val="a5"/>
+              <w:numPr>
+                <w:ilvl w:val="0"/>
+                <w:numId w:val="3"/>
+              </w:numPr>
+              <w:ind w:firstLineChars="0"/>
+            </w:pPr>
+            <w:r>
+              <w:t>school_id</w:t>
+            </w:r>
+          </w:p>
+          <w:p>
+            <w:pPr>
+              <w:pStyle w:val="a5"/>
+              <w:numPr>
+                <w:ilvl w:val="0"/>
+                <w:numId w:val="3"/>
+              </w:numPr>
+              <w:ind w:firstLineChars="0"/>
+            </w:pPr>
+            <w:r>
+              <w:rPr>
+                <w:rFonts w:hint="eastAsia"/>
+              </w:rPr>
+              <w:t>grade</w:t>
+            </w:r>
+          </w:p>
+          <w:p>
+            <w:pPr>
+              <w:pStyle w:val="a5"/>
+              <w:numPr>
+                <w:ilvl w:val="0"/>
+                <w:numId w:val="3"/>
+              </w:numPr>
+              <w:ind w:firstLineChars="0"/>
+            </w:pPr>
+            <w:r>
+              <w:rPr>
+                <w:rFonts w:hint="eastAsia"/>
+              </w:rPr>
+              <w:t>class_id</w:t>
+            </w:r>
+          </w:p>
+          <w:p>
+            <w:pPr>
+              <w:pStyle w:val="a5"/>
+              <w:numPr>
+                <w:ilvl w:val="0"/>
+                <w:numId w:val="3"/>
+              </w:numPr>
+              <w:ind w:firstLineChars="0"/>
+            </w:pPr>
             <w:r>
               <w:rPr>
                 <w:rFonts w:hint="eastAsia"/>
               </w:rPr>
               <w:t>plan_id</w:t>
             </w:r>
-            <w:proofErr w:type="spellEnd"/>
           </w:p>
         </w:tc>
       </w:tr>
@@ -1177,11 +1107,9 @@
             <w:tcW w:w="2840" w:type="dxa"/>
           </w:tcPr>
           <w:p>
-            <w:proofErr w:type="spellStart"/>
             <w:r>
               <w:t>user_key</w:t>
             </w:r>
-            <w:proofErr w:type="spellEnd"/>
           </w:p>
         </w:tc>
         <w:tc>
@@ -1272,27 +1200,14 @@
         </w:rPr>
         <w:t>：</w:t>
       </w:r>
-      <w:r>
-        <w:fldChar w:fldCharType="begin"/>
-      </w:r>
-      <w:r>
-        <w:instrText xml:space="preserve"> HYPERLINK </w:instrText>
-      </w:r>
-      <w:r>
-        <w:fldChar w:fldCharType="separate"/>
-      </w:r>
-      <w:r>
-        <w:rPr>
-          <w:rStyle w:val="a4"/>
-        </w:rPr>
-        <w:t>http://{HOST}/index.php/API/v1/action</w:t>
-      </w:r>
-      <w:r>
-        <w:rPr>
-          <w:rStyle w:val="a4"/>
-        </w:rPr>
-        <w:fldChar w:fldCharType="end"/>
-      </w:r>
+      <w:hyperlink w:history="1">
+        <w:r>
+          <w:rPr>
+            <w:rStyle w:val="a4"/>
+          </w:rPr>
+          <w:t>http://{HOST}/index.php/API/v1/action</w:t>
+        </w:r>
+      </w:hyperlink>
     </w:p>
     <w:p>
       <w:pPr>
@@ -1438,7 +1353,6 @@
             <w:r>
               <w:t>“</w:t>
             </w:r>
-            <w:proofErr w:type="spellStart"/>
             <w:r>
               <w:rPr>
                 <w:b/>
@@ -1446,7 +1360,6 @@
               </w:rPr>
               <w:t>get_user_info</w:t>
             </w:r>
-            <w:proofErr w:type="spellEnd"/>
             <w:r>
               <w:t>”</w:t>
             </w:r>
@@ -1459,11 +1372,9 @@
             <w:tcW w:w="2840" w:type="dxa"/>
           </w:tcPr>
           <w:p>
-            <w:proofErr w:type="spellStart"/>
             <w:r>
               <w:t>user_key</w:t>
             </w:r>
-            <w:proofErr w:type="spellEnd"/>
           </w:p>
         </w:tc>
         <w:tc>
@@ -1499,11 +1410,9 @@
             <w:tcW w:w="2840" w:type="dxa"/>
           </w:tcPr>
           <w:p>
-            <w:proofErr w:type="spellStart"/>
             <w:r>
               <w:t>user_id</w:t>
             </w:r>
-            <w:proofErr w:type="spellEnd"/>
           </w:p>
         </w:tc>
         <w:tc>
@@ -1798,14 +1707,12 @@
               </w:numPr>
               <w:ind w:firstLineChars="0"/>
             </w:pPr>
-            <w:proofErr w:type="spellStart"/>
             <w:r>
               <w:rPr>
                 <w:rFonts w:hint="eastAsia"/>
               </w:rPr>
               <w:t>system_no</w:t>
             </w:r>
-            <w:proofErr w:type="spellEnd"/>
           </w:p>
           <w:p>
             <w:pPr>
@@ -1847,15 +1754,91 @@
                 <w:numId w:val="4"/>
               </w:numPr>
               <w:ind w:firstLineChars="0"/>
+              <w:rPr>
+                <w:rFonts w:hint="eastAsia"/>
+              </w:rPr>
             </w:pPr>
-            <w:proofErr w:type="spellStart"/>
             <w:r>
               <w:rPr>
                 <w:rFonts w:hint="eastAsia"/>
               </w:rPr>
               <w:t>last_login_time</w:t>
             </w:r>
-            <w:proofErr w:type="spellEnd"/>
+          </w:p>
+          <w:p>
+            <w:pPr>
+              <w:pStyle w:val="a5"/>
+              <w:numPr>
+                <w:ilvl w:val="0"/>
+                <w:numId w:val="4"/>
+              </w:numPr>
+              <w:ind w:firstLineChars="0"/>
+              <w:rPr>
+                <w:rFonts w:hint="eastAsia"/>
+              </w:rPr>
+            </w:pPr>
+            <w:r>
+              <w:rPr>
+                <w:rFonts w:hint="eastAsia"/>
+              </w:rPr>
+              <w:t>school_id</w:t>
+            </w:r>
+          </w:p>
+          <w:p>
+            <w:pPr>
+              <w:pStyle w:val="a5"/>
+              <w:numPr>
+                <w:ilvl w:val="0"/>
+                <w:numId w:val="4"/>
+              </w:numPr>
+              <w:ind w:firstLineChars="0"/>
+              <w:rPr>
+                <w:rFonts w:hint="eastAsia"/>
+              </w:rPr>
+            </w:pPr>
+            <w:r>
+              <w:rPr>
+                <w:rFonts w:hint="eastAsia"/>
+              </w:rPr>
+              <w:t>grade</w:t>
+            </w:r>
+          </w:p>
+          <w:p>
+            <w:pPr>
+              <w:pStyle w:val="a5"/>
+              <w:numPr>
+                <w:ilvl w:val="0"/>
+                <w:numId w:val="4"/>
+              </w:numPr>
+              <w:ind w:firstLineChars="0"/>
+              <w:rPr>
+                <w:rFonts w:hint="eastAsia"/>
+              </w:rPr>
+            </w:pPr>
+            <w:r>
+              <w:rPr>
+                <w:rFonts w:hint="eastAsia"/>
+              </w:rPr>
+              <w:t>class_id</w:t>
+            </w:r>
+          </w:p>
+          <w:p>
+            <w:pPr>
+              <w:pStyle w:val="a5"/>
+              <w:numPr>
+                <w:ilvl w:val="0"/>
+                <w:numId w:val="4"/>
+              </w:numPr>
+              <w:ind w:firstLineChars="0"/>
+            </w:pPr>
+            <w:r>
+              <w:rPr>
+                <w:rFonts w:hint="eastAsia"/>
+              </w:rPr>
+              <w:t>plan_id</w:t>
+            </w:r>
+            <w:bookmarkStart w:id="0" w:name="_GoBack"/>
+            <w:bookmarkEnd w:id="0"/>
           </w:p>
         </w:tc>
       </w:tr>
@@ -1906,27 +1889,14 @@
         </w:rPr>
         <w:t>：</w:t>
       </w:r>
-      <w:r>
-        <w:fldChar w:fldCharType="begin"/>
-      </w:r>
-      <w:r>
-        <w:instrText xml:space="preserve"> HYPERLINK </w:instrText>
-      </w:r>
-      <w:r>
-        <w:fldChar w:fldCharType="separate"/>
-      </w:r>
-      <w:r>
-        <w:rPr>
-          <w:rStyle w:val="a4"/>
-        </w:rPr>
-        <w:t>http://{HOST}/index.php/API/v1/action</w:t>
-      </w:r>
-      <w:r>
-        <w:rPr>
-          <w:rStyle w:val="a4"/>
-        </w:rPr>
-        <w:fldChar w:fldCharType="end"/>
-      </w:r>
+      <w:hyperlink w:history="1">
+        <w:r>
+          <w:rPr>
+            <w:rStyle w:val="a4"/>
+          </w:rPr>
+          <w:t>http://{HOST}/index.php/API/v1/action</w:t>
+        </w:r>
+      </w:hyperlink>
     </w:p>
     <w:p>
       <w:pPr>
@@ -2072,7 +2042,6 @@
             <w:r>
               <w:t>“</w:t>
             </w:r>
-            <w:proofErr w:type="spellStart"/>
             <w:r>
               <w:rPr>
                 <w:b/>
@@ -2080,7 +2049,6 @@
               </w:rPr>
               <w:t>get_course_by_user</w:t>
             </w:r>
-            <w:proofErr w:type="spellEnd"/>
             <w:r>
               <w:t>”</w:t>
             </w:r>
@@ -2093,11 +2061,9 @@
             <w:tcW w:w="2840" w:type="dxa"/>
           </w:tcPr>
           <w:p>
-            <w:proofErr w:type="spellStart"/>
             <w:r>
               <w:t>user_key</w:t>
             </w:r>
-            <w:proofErr w:type="spellEnd"/>
           </w:p>
         </w:tc>
         <w:tc>
@@ -2133,11 +2099,9 @@
             <w:tcW w:w="2840" w:type="dxa"/>
           </w:tcPr>
           <w:p>
-            <w:proofErr w:type="spellStart"/>
             <w:r>
               <w:t>user_id</w:t>
             </w:r>
-            <w:proofErr w:type="spellEnd"/>
           </w:p>
         </w:tc>
         <w:tc>
@@ -2200,6 +2164,7 @@
         <w:rPr>
           <w:rFonts w:hint="eastAsia"/>
         </w:rPr>
+        <w:lastRenderedPageBreak/>
         <w:t>返回结果</w:t>
       </w:r>
     </w:p>
@@ -2265,7 +2230,6 @@
               <w:rPr>
                 <w:rFonts w:hint="eastAsia"/>
               </w:rPr>
-              <w:lastRenderedPageBreak/>
               <w:t>flag</w:t>
             </w:r>
           </w:p>
@@ -2497,11 +2461,9 @@
               </w:numPr>
               <w:ind w:firstLineChars="0"/>
             </w:pPr>
-            <w:proofErr w:type="spellStart"/>
             <w:r>
               <w:t>coursewares</w:t>
             </w:r>
-            <w:proofErr w:type="spellEnd"/>
           </w:p>
           <w:p/>
           <w:p>
@@ -2519,11 +2481,9 @@
             </w:r>
           </w:p>
           <w:p>
-            <w:proofErr w:type="spellStart"/>
             <w:r>
               <w:t>coursewares</w:t>
             </w:r>
-            <w:proofErr w:type="spellEnd"/>
             <w:r>
               <w:rPr>
                 <w:rFonts w:hint="eastAsia"/>
@@ -2596,14 +2556,12 @@
               </w:numPr>
               <w:ind w:firstLineChars="0"/>
             </w:pPr>
-            <w:proofErr w:type="spellStart"/>
             <w:r>
               <w:rPr>
                 <w:rFonts w:hint="eastAsia"/>
               </w:rPr>
               <w:t>url</w:t>
             </w:r>
-            <w:proofErr w:type="spellEnd"/>
           </w:p>
           <w:p>
             <w:r>
@@ -2648,14 +2606,12 @@
               </w:rPr>
               <w:t>就是每一个课件或者动画的名字，</w:t>
             </w:r>
-            <w:proofErr w:type="spellStart"/>
             <w:r>
               <w:rPr>
                 <w:rFonts w:hint="eastAsia"/>
               </w:rPr>
               <w:t>url</w:t>
             </w:r>
-            <w:proofErr w:type="spellEnd"/>
             <w:r>
               <w:rPr>
                 <w:rFonts w:hint="eastAsia"/>
@@ -2723,27 +2679,14 @@
         </w:rPr>
         <w:t>：</w:t>
       </w:r>
-      <w:r>
-        <w:fldChar w:fldCharType="begin"/>
-      </w:r>
-      <w:r>
-        <w:instrText xml:space="preserve"> HYPERLINK </w:instrText>
-      </w:r>
-      <w:r>
-        <w:fldChar w:fldCharType="separate"/>
-      </w:r>
-      <w:r>
-        <w:rPr>
-          <w:rStyle w:val="a4"/>
-        </w:rPr>
-        <w:t>http://{HOST}/index.php/API/v1/action</w:t>
-      </w:r>
-      <w:r>
-        <w:rPr>
-          <w:rStyle w:val="a4"/>
-        </w:rPr>
-        <w:fldChar w:fldCharType="end"/>
-      </w:r>
+      <w:hyperlink w:history="1">
+        <w:r>
+          <w:rPr>
+            <w:rStyle w:val="a4"/>
+          </w:rPr>
+          <w:t>http://{HOST}/index.php/API/v1/action</w:t>
+        </w:r>
+      </w:hyperlink>
     </w:p>
     <w:p>
       <w:pPr>
@@ -2796,6 +2739,7 @@
         <w:rPr>
           <w:rFonts w:hint="eastAsia"/>
         </w:rPr>
+        <w:lastRenderedPageBreak/>
         <w:t>输入参数</w:t>
       </w:r>
     </w:p>
@@ -2893,14 +2837,7 @@
               <w:rPr>
                 <w:rFonts w:hint="eastAsia"/>
               </w:rPr>
-              <w:t>的操作类型，在这里为字</w:t>
-            </w:r>
-            <w:r>
-              <w:rPr>
-                <w:rFonts w:hint="eastAsia"/>
-              </w:rPr>
-              <w:lastRenderedPageBreak/>
-              <w:t>符串</w:t>
+              <w:t>的操作类型，在这里为字符串</w:t>
             </w:r>
             <w:r>
               <w:t xml:space="preserve"> </w:t>
@@ -2908,7 +2845,6 @@
             <w:r>
               <w:t>“</w:t>
             </w:r>
-            <w:proofErr w:type="spellStart"/>
             <w:r>
               <w:rPr>
                 <w:b/>
@@ -2916,7 +2852,6 @@
               </w:rPr>
               <w:t>get_course_info</w:t>
             </w:r>
-            <w:proofErr w:type="spellEnd"/>
             <w:r>
               <w:t>”</w:t>
             </w:r>
@@ -2929,12 +2864,9 @@
             <w:tcW w:w="2840" w:type="dxa"/>
           </w:tcPr>
           <w:p>
-            <w:proofErr w:type="spellStart"/>
-            <w:r>
-              <w:lastRenderedPageBreak/>
+            <w:r>
               <w:t>user_key</w:t>
             </w:r>
-            <w:proofErr w:type="spellEnd"/>
           </w:p>
         </w:tc>
         <w:tc>
@@ -2970,11 +2902,9 @@
             <w:tcW w:w="2840" w:type="dxa"/>
           </w:tcPr>
           <w:p>
-            <w:proofErr w:type="spellStart"/>
             <w:r>
               <w:t>course_id</w:t>
             </w:r>
-            <w:proofErr w:type="spellEnd"/>
           </w:p>
         </w:tc>
         <w:tc>
@@ -3318,19 +3248,11 @@
               </w:numPr>
               <w:ind w:firstLineChars="0"/>
             </w:pPr>
-            <w:proofErr w:type="spellStart"/>
-            <w:r>
-              <w:rPr>
-                <w:rFonts w:hint="eastAsia"/>
-              </w:rPr>
-              <w:t>desc</w:t>
-            </w:r>
-            <w:proofErr w:type="spellEnd"/>
-            <w:r>
-              <w:rPr>
-                <w:rFonts w:hint="eastAsia"/>
-              </w:rPr>
-              <w:t xml:space="preserve"> </w:t>
+            <w:r>
+              <w:rPr>
+                <w:rFonts w:hint="eastAsia"/>
+              </w:rPr>
+              <w:t xml:space="preserve">desc </w:t>
             </w:r>
             <w:r>
               <w:t>–</w:t>
@@ -3357,11 +3279,9 @@
               </w:numPr>
               <w:ind w:firstLineChars="0"/>
             </w:pPr>
-            <w:proofErr w:type="spellStart"/>
             <w:r>
               <w:t>coursewares</w:t>
             </w:r>
-            <w:proofErr w:type="spellEnd"/>
             <w:r>
               <w:rPr>
                 <w:rFonts w:hint="eastAsia"/>
@@ -3376,11 +3296,9 @@
               </w:rPr>
               <w:t>其中</w:t>
             </w:r>
-            <w:proofErr w:type="spellStart"/>
             <w:r>
               <w:t>coursewares</w:t>
             </w:r>
-            <w:proofErr w:type="spellEnd"/>
             <w:r>
               <w:rPr>
                 <w:rFonts w:hint="eastAsia"/>
@@ -3486,19 +3404,11 @@
               </w:numPr>
               <w:ind w:firstLineChars="0"/>
             </w:pPr>
-            <w:proofErr w:type="spellStart"/>
-            <w:r>
-              <w:rPr>
-                <w:rFonts w:hint="eastAsia"/>
-              </w:rPr>
-              <w:t>desc</w:t>
-            </w:r>
-            <w:proofErr w:type="spellEnd"/>
-            <w:r>
-              <w:rPr>
-                <w:rFonts w:hint="eastAsia"/>
-              </w:rPr>
-              <w:t xml:space="preserve">  -- </w:t>
+            <w:r>
+              <w:rPr>
+                <w:rFonts w:hint="eastAsia"/>
+              </w:rPr>
+              <w:t xml:space="preserve">desc  -- </w:t>
             </w:r>
             <w:r>
               <w:rPr>
@@ -3516,19 +3426,11 @@
               </w:numPr>
               <w:ind w:firstLineChars="0"/>
             </w:pPr>
-            <w:proofErr w:type="spellStart"/>
-            <w:r>
-              <w:rPr>
-                <w:rFonts w:hint="eastAsia"/>
-              </w:rPr>
-              <w:t>url</w:t>
-            </w:r>
-            <w:proofErr w:type="spellEnd"/>
-            <w:r>
-              <w:rPr>
-                <w:rFonts w:hint="eastAsia"/>
-              </w:rPr>
-              <w:t xml:space="preserve">  -- </w:t>
+            <w:r>
+              <w:rPr>
+                <w:rFonts w:hint="eastAsia"/>
+              </w:rPr>
+              <w:t xml:space="preserve">url  -- </w:t>
             </w:r>
             <w:r>
               <w:rPr>
@@ -3556,6 +3458,7 @@
         <w:rPr>
           <w:rFonts w:hint="eastAsia"/>
         </w:rPr>
+        <w:lastRenderedPageBreak/>
         <w:t>保存用户的课件或者游戏数据</w:t>
       </w:r>
     </w:p>
@@ -3575,27 +3478,14 @@
         </w:rPr>
         <w:t>：</w:t>
       </w:r>
-      <w:r>
-        <w:fldChar w:fldCharType="begin"/>
-      </w:r>
-      <w:r>
-        <w:instrText xml:space="preserve"> HYPERLINK </w:instrText>
-      </w:r>
-      <w:r>
-        <w:fldChar w:fldCharType="separate"/>
-      </w:r>
-      <w:r>
-        <w:rPr>
-          <w:rStyle w:val="a4"/>
-        </w:rPr>
-        <w:t>http://{HOST}/index.php/API/v1/action</w:t>
-      </w:r>
-      <w:r>
-        <w:rPr>
-          <w:rStyle w:val="a4"/>
-        </w:rPr>
-        <w:fldChar w:fldCharType="end"/>
-      </w:r>
+      <w:hyperlink w:history="1">
+        <w:r>
+          <w:rPr>
+            <w:rStyle w:val="a4"/>
+          </w:rPr>
+          <w:t>http://{HOST}/index.php/API/v1/action</w:t>
+        </w:r>
+      </w:hyperlink>
     </w:p>
     <w:p>
       <w:pPr>
@@ -3624,7 +3514,6 @@
         <w:rPr>
           <w:rFonts w:hint="eastAsia"/>
         </w:rPr>
-        <w:lastRenderedPageBreak/>
         <w:t>输入参数</w:t>
       </w:r>
     </w:p>
@@ -3730,7 +3619,6 @@
             <w:r>
               <w:t>“</w:t>
             </w:r>
-            <w:proofErr w:type="spellStart"/>
             <w:r>
               <w:rPr>
                 <w:b/>
@@ -3738,7 +3626,6 @@
               </w:rPr>
               <w:t>save_user_data</w:t>
             </w:r>
-            <w:proofErr w:type="spellEnd"/>
             <w:r>
               <w:t>”</w:t>
             </w:r>
@@ -3751,11 +3638,9 @@
             <w:tcW w:w="2840" w:type="dxa"/>
           </w:tcPr>
           <w:p>
-            <w:proofErr w:type="spellStart"/>
             <w:r>
               <w:t>user_key</w:t>
             </w:r>
-            <w:proofErr w:type="spellEnd"/>
           </w:p>
         </w:tc>
         <w:tc>
@@ -3791,11 +3676,9 @@
             <w:tcW w:w="2840" w:type="dxa"/>
           </w:tcPr>
           <w:p>
-            <w:proofErr w:type="spellStart"/>
             <w:r>
               <w:t>user_id</w:t>
             </w:r>
-            <w:proofErr w:type="spellEnd"/>
           </w:p>
         </w:tc>
         <w:tc>
@@ -3855,14 +3738,12 @@
             <w:tcW w:w="2840" w:type="dxa"/>
           </w:tcPr>
           <w:p>
-            <w:proofErr w:type="spellStart"/>
             <w:r>
               <w:rPr>
                 <w:rFonts w:hint="eastAsia"/>
               </w:rPr>
               <w:t>data_type</w:t>
             </w:r>
-            <w:proofErr w:type="spellEnd"/>
           </w:p>
         </w:tc>
         <w:tc>
@@ -4018,14 +3899,12 @@
             <w:tcW w:w="2840" w:type="dxa"/>
           </w:tcPr>
           <w:p>
-            <w:proofErr w:type="spellStart"/>
             <w:r>
               <w:rPr>
                 <w:rFonts w:hint="eastAsia"/>
               </w:rPr>
               <w:t>obj_id</w:t>
             </w:r>
-            <w:proofErr w:type="spellEnd"/>
           </w:p>
         </w:tc>
         <w:tc>
@@ -4073,11 +3952,9 @@
             <w:tcW w:w="2840" w:type="dxa"/>
           </w:tcPr>
           <w:p>
-            <w:proofErr w:type="spellStart"/>
             <w:r>
               <w:t>begin_or_end</w:t>
             </w:r>
-            <w:proofErr w:type="spellEnd"/>
           </w:p>
         </w:tc>
         <w:tc>
@@ -4206,21 +4083,7 @@
               <w:rPr>
                 <w:rFonts w:hint="eastAsia"/>
               </w:rPr>
-              <w:t xml:space="preserve"> </w:t>
-            </w:r>
-            <w:proofErr w:type="spellStart"/>
-            <w:r>
-              <w:rPr>
-                <w:rFonts w:hint="eastAsia"/>
-              </w:rPr>
-              <w:t>data_type</w:t>
-            </w:r>
-            <w:proofErr w:type="spellEnd"/>
-            <w:r>
-              <w:rPr>
-                <w:rFonts w:hint="eastAsia"/>
-              </w:rPr>
-              <w:t xml:space="preserve"> </w:t>
+              <w:t xml:space="preserve"> data_type </w:t>
             </w:r>
             <w:r>
               <w:rPr>
@@ -4273,31 +4136,19 @@
             <w:tcW w:w="2840" w:type="dxa"/>
           </w:tcPr>
           <w:p>
-            <w:pPr>
-              <w:rPr>
-                <w:rFonts w:hint="eastAsia"/>
-              </w:rPr>
-            </w:pPr>
-            <w:proofErr w:type="spellStart"/>
             <w:r>
               <w:rPr>
                 <w:rFonts w:hint="eastAsia"/>
               </w:rPr>
               <w:t>plan_id</w:t>
             </w:r>
-            <w:proofErr w:type="spellEnd"/>
-          </w:p>
-        </w:tc>
-        <w:tc>
-          <w:tcPr>
-            <w:tcW w:w="2841" w:type="dxa"/>
-          </w:tcPr>
-          <w:p>
-            <w:pPr>
-              <w:rPr>
-                <w:rFonts w:hint="eastAsia"/>
-              </w:rPr>
-            </w:pPr>
+          </w:p>
+        </w:tc>
+        <w:tc>
+          <w:tcPr>
+            <w:tcW w:w="2841" w:type="dxa"/>
+          </w:tcPr>
+          <w:p>
             <w:r>
               <w:rPr>
                 <w:rFonts w:hint="eastAsia"/>
@@ -4311,28 +4162,11 @@
             <w:tcW w:w="2841" w:type="dxa"/>
           </w:tcPr>
           <w:p>
-            <w:pPr>
-              <w:rPr>
-                <w:rFonts w:hint="eastAsia"/>
-              </w:rPr>
-            </w:pPr>
-            <w:r>
-              <w:rPr>
-                <w:rFonts w:hint="eastAsia"/>
-              </w:rPr>
-              <w:t>该用户所在的学校</w:t>
-            </w:r>
-            <w:r>
-              <w:rPr>
-                <w:rFonts w:hint="eastAsia"/>
-              </w:rPr>
-              <w:t>的教学计划</w:t>
-            </w:r>
-            <w:r>
-              <w:rPr>
-                <w:rFonts w:hint="eastAsia"/>
-              </w:rPr>
-              <w:t>，可从上面的</w:t>
+            <w:r>
+              <w:rPr>
+                <w:rFonts w:hint="eastAsia"/>
+              </w:rPr>
+              <w:t>该用户所在的学校的教学计划，可从上面的</w:t>
             </w:r>
             <w:r>
               <w:rPr>
@@ -4346,7 +4180,6 @@
               </w:rPr>
               <w:t>方法</w:t>
             </w:r>
-            <w:proofErr w:type="spellStart"/>
             <w:r>
               <w:rPr>
                 <w:b/>
@@ -4354,7 +4187,6 @@
               </w:rPr>
               <w:t>get_user_info</w:t>
             </w:r>
-            <w:proofErr w:type="spellEnd"/>
             <w:r>
               <w:rPr>
                 <w:rFonts w:hint="eastAsia"/>
@@ -4370,28 +4202,16 @@
             <w:tcW w:w="2840" w:type="dxa"/>
           </w:tcPr>
           <w:p>
-            <w:pPr>
-              <w:rPr>
-                <w:rFonts w:hint="eastAsia"/>
-              </w:rPr>
-            </w:pPr>
-            <w:proofErr w:type="spellStart"/>
             <w:r>
               <w:t>school_id</w:t>
             </w:r>
-            <w:proofErr w:type="spellEnd"/>
-          </w:p>
-        </w:tc>
-        <w:tc>
-          <w:tcPr>
-            <w:tcW w:w="2841" w:type="dxa"/>
-          </w:tcPr>
-          <w:p>
-            <w:pPr>
-              <w:rPr>
-                <w:rFonts w:hint="eastAsia"/>
-              </w:rPr>
-            </w:pPr>
+          </w:p>
+        </w:tc>
+        <w:tc>
+          <w:tcPr>
+            <w:tcW w:w="2841" w:type="dxa"/>
+          </w:tcPr>
+          <w:p>
             <w:r>
               <w:rPr>
                 <w:rFonts w:hint="eastAsia"/>
@@ -4405,11 +4225,6 @@
             <w:tcW w:w="2841" w:type="dxa"/>
           </w:tcPr>
           <w:p>
-            <w:pPr>
-              <w:rPr>
-                <w:rFonts w:hint="eastAsia"/>
-              </w:rPr>
-            </w:pPr>
             <w:r>
               <w:rPr>
                 <w:rFonts w:hint="eastAsia"/>
@@ -4428,7 +4243,6 @@
               </w:rPr>
               <w:t>方法</w:t>
             </w:r>
-            <w:proofErr w:type="spellStart"/>
             <w:r>
               <w:rPr>
                 <w:b/>
@@ -4436,7 +4250,6 @@
               </w:rPr>
               <w:t>get_user_info</w:t>
             </w:r>
-            <w:proofErr w:type="spellEnd"/>
             <w:r>
               <w:rPr>
                 <w:rFonts w:hint="eastAsia"/>
@@ -4456,6 +4269,7 @@
               <w:rPr>
                 <w:rFonts w:hint="eastAsia"/>
               </w:rPr>
+              <w:lastRenderedPageBreak/>
               <w:t>grade</w:t>
             </w:r>
           </w:p>
@@ -4465,11 +4279,6 @@
             <w:tcW w:w="2841" w:type="dxa"/>
           </w:tcPr>
           <w:p>
-            <w:pPr>
-              <w:rPr>
-                <w:rFonts w:hint="eastAsia"/>
-              </w:rPr>
-            </w:pPr>
             <w:r>
               <w:rPr>
                 <w:rFonts w:hint="eastAsia"/>
@@ -4483,22 +4292,11 @@
             <w:tcW w:w="2841" w:type="dxa"/>
           </w:tcPr>
           <w:p>
-            <w:pPr>
-              <w:rPr>
-                <w:rFonts w:hint="eastAsia"/>
-              </w:rPr>
-            </w:pPr>
-            <w:r>
-              <w:rPr>
-                <w:rFonts w:hint="eastAsia"/>
-              </w:rPr>
-              <w:t>该用户所在的年级</w:t>
-            </w:r>
-            <w:r>
-              <w:rPr>
-                <w:rFonts w:hint="eastAsia"/>
-              </w:rPr>
-              <w:t>，可从上面的</w:t>
+            <w:r>
+              <w:rPr>
+                <w:rFonts w:hint="eastAsia"/>
+              </w:rPr>
+              <w:t>该用户所在的年级，可从上面的</w:t>
             </w:r>
             <w:r>
               <w:rPr>
@@ -4512,7 +4310,6 @@
               </w:rPr>
               <w:t>方法</w:t>
             </w:r>
-            <w:proofErr w:type="spellStart"/>
             <w:r>
               <w:rPr>
                 <w:b/>
@@ -4520,7 +4317,6 @@
               </w:rPr>
               <w:t>get_user_info</w:t>
             </w:r>
-            <w:proofErr w:type="spellEnd"/>
             <w:r>
               <w:rPr>
                 <w:rFonts w:hint="eastAsia"/>
@@ -4536,26 +4332,19 @@
             <w:tcW w:w="2840" w:type="dxa"/>
           </w:tcPr>
           <w:p>
-            <w:proofErr w:type="spellStart"/>
             <w:r>
               <w:rPr>
                 <w:rFonts w:hint="eastAsia"/>
               </w:rPr>
               <w:t>class_id</w:t>
             </w:r>
-            <w:proofErr w:type="spellEnd"/>
-          </w:p>
-        </w:tc>
-        <w:tc>
-          <w:tcPr>
-            <w:tcW w:w="2841" w:type="dxa"/>
-          </w:tcPr>
-          <w:p>
-            <w:pPr>
-              <w:rPr>
-                <w:rFonts w:hint="eastAsia"/>
-              </w:rPr>
-            </w:pPr>
+          </w:p>
+        </w:tc>
+        <w:tc>
+          <w:tcPr>
+            <w:tcW w:w="2841" w:type="dxa"/>
+          </w:tcPr>
+          <w:p>
             <w:r>
               <w:rPr>
                 <w:rFonts w:hint="eastAsia"/>
@@ -4569,22 +4358,11 @@
             <w:tcW w:w="2841" w:type="dxa"/>
           </w:tcPr>
           <w:p>
-            <w:pPr>
-              <w:rPr>
-                <w:rFonts w:hint="eastAsia"/>
-              </w:rPr>
-            </w:pPr>
-            <w:r>
-              <w:rPr>
-                <w:rFonts w:hint="eastAsia"/>
-              </w:rPr>
-              <w:t>该用户所在的班级</w:t>
-            </w:r>
-            <w:r>
-              <w:rPr>
-                <w:rFonts w:hint="eastAsia"/>
-              </w:rPr>
-              <w:t>，可从上面的</w:t>
+            <w:r>
+              <w:rPr>
+                <w:rFonts w:hint="eastAsia"/>
+              </w:rPr>
+              <w:t>该用户所在的班级，可从上面的</w:t>
             </w:r>
             <w:r>
               <w:rPr>
@@ -4598,7 +4376,6 @@
               </w:rPr>
               <w:t>方法</w:t>
             </w:r>
-            <w:proofErr w:type="spellStart"/>
             <w:r>
               <w:rPr>
                 <w:b/>
@@ -4606,7 +4383,6 @@
               </w:rPr>
               <w:t>get_user_info</w:t>
             </w:r>
-            <w:proofErr w:type="spellEnd"/>
             <w:r>
               <w:rPr>
                 <w:rFonts w:hint="eastAsia"/>
@@ -4690,7 +4466,6 @@
               <w:rPr>
                 <w:rFonts w:hint="eastAsia"/>
               </w:rPr>
-              <w:lastRenderedPageBreak/>
               <w:t>f</w:t>
             </w:r>
             <w:r>
@@ -4829,27 +4604,14 @@
         </w:rPr>
         <w:t>：</w:t>
       </w:r>
-      <w:r>
-        <w:fldChar w:fldCharType="begin"/>
-      </w:r>
-      <w:r>
-        <w:instrText xml:space="preserve"> HYPERLINK </w:instrText>
-      </w:r>
-      <w:r>
-        <w:fldChar w:fldCharType="separate"/>
-      </w:r>
-      <w:r>
-        <w:rPr>
-          <w:rStyle w:val="a4"/>
-        </w:rPr>
-        <w:t>http://{HOST}/index.php/API/v1/action</w:t>
-      </w:r>
-      <w:r>
-        <w:rPr>
-          <w:rStyle w:val="a4"/>
-        </w:rPr>
-        <w:fldChar w:fldCharType="end"/>
-      </w:r>
+      <w:hyperlink w:history="1">
+        <w:r>
+          <w:rPr>
+            <w:rStyle w:val="a4"/>
+          </w:rPr>
+          <w:t>http://{HOST}/index.php/API/v1/action</w:t>
+        </w:r>
+      </w:hyperlink>
     </w:p>
     <w:p>
       <w:pPr>
@@ -4995,7 +4757,6 @@
             <w:r>
               <w:t>“</w:t>
             </w:r>
-            <w:proofErr w:type="spellStart"/>
             <w:r>
               <w:rPr>
                 <w:b/>
@@ -5003,7 +4764,6 @@
               </w:rPr>
               <w:t>get_questions</w:t>
             </w:r>
-            <w:proofErr w:type="spellEnd"/>
             <w:r>
               <w:t>”</w:t>
             </w:r>
@@ -5016,11 +4776,9 @@
             <w:tcW w:w="2840" w:type="dxa"/>
           </w:tcPr>
           <w:p>
-            <w:proofErr w:type="spellStart"/>
             <w:r>
               <w:t>user_key</w:t>
             </w:r>
-            <w:proofErr w:type="spellEnd"/>
           </w:p>
         </w:tc>
         <w:tc>
@@ -5056,11 +4814,9 @@
             <w:tcW w:w="2840" w:type="dxa"/>
           </w:tcPr>
           <w:p>
-            <w:proofErr w:type="spellStart"/>
             <w:r>
               <w:t>course_id</w:t>
             </w:r>
-            <w:proofErr w:type="spellEnd"/>
           </w:p>
         </w:tc>
         <w:tc>
@@ -5141,7 +4897,14 @@
               <w:rPr>
                 <w:rFonts w:hint="eastAsia"/>
               </w:rPr>
-              <w:t>可选。要求返回的题目的数量，如果数据库没有足够数量的题目，则会返回少于该参数要求的实际数量</w:t>
+              <w:t>可选。要求返回的题目的数量，如果数据库没有足够数量的题目，则会返回少于该参数</w:t>
+            </w:r>
+            <w:r>
+              <w:rPr>
+                <w:rFonts w:hint="eastAsia"/>
+              </w:rPr>
+              <w:lastRenderedPageBreak/>
+              <w:t>要求的实际数量</w:t>
             </w:r>
           </w:p>
         </w:tc>
@@ -5155,6 +4918,7 @@
         <w:rPr>
           <w:rFonts w:hint="eastAsia"/>
         </w:rPr>
+        <w:lastRenderedPageBreak/>
         <w:t>返回结果</w:t>
       </w:r>
     </w:p>
@@ -5363,7 +5127,6 @@
               <w:rPr>
                 <w:rFonts w:hint="eastAsia"/>
               </w:rPr>
-              <w:lastRenderedPageBreak/>
               <w:t>对象包含以下字段：</w:t>
             </w:r>
           </w:p>
@@ -5429,11 +5192,9 @@
               </w:numPr>
               <w:ind w:firstLineChars="0"/>
             </w:pPr>
-            <w:proofErr w:type="spellStart"/>
             <w:r>
               <w:t>correct_answer</w:t>
             </w:r>
-            <w:proofErr w:type="spellEnd"/>
             <w:r>
               <w:rPr>
                 <w:rFonts w:hint="eastAsia"/>
@@ -6167,6 +5928,7 @@
               <w:ind w:firstLineChars="0"/>
             </w:pPr>
             <w:r>
+              <w:lastRenderedPageBreak/>
               <w:t>answer0</w:t>
             </w:r>
             <w:r>
@@ -6427,14 +6189,7 @@
               <w:rPr>
                 <w:rFonts w:hint="eastAsia"/>
               </w:rPr>
-              <w:t>（选</w:t>
-            </w:r>
-            <w:r>
-              <w:rPr>
-                <w:rFonts w:hint="eastAsia"/>
-              </w:rPr>
-              <w:lastRenderedPageBreak/>
-              <w:t>项</w:t>
+              <w:t>（选项</w:t>
             </w:r>
             <w:r>
               <w:rPr>
@@ -6609,7 +6364,6 @@
             <w:r>
               <w:t>“</w:t>
             </w:r>
-            <w:proofErr w:type="spellStart"/>
             <w:r>
               <w:rPr>
                 <w:b/>
@@ -6617,7 +6371,6 @@
               </w:rPr>
               <w:t>get_study_log</w:t>
             </w:r>
-            <w:proofErr w:type="spellEnd"/>
             <w:r>
               <w:t>”</w:t>
             </w:r>
@@ -6630,11 +6383,9 @@
             <w:tcW w:w="2840" w:type="dxa"/>
           </w:tcPr>
           <w:p>
-            <w:proofErr w:type="spellStart"/>
             <w:r>
               <w:t>user_key</w:t>
             </w:r>
-            <w:proofErr w:type="spellEnd"/>
           </w:p>
         </w:tc>
         <w:tc>
@@ -6670,11 +6421,9 @@
             <w:tcW w:w="2840" w:type="dxa"/>
           </w:tcPr>
           <w:p>
-            <w:proofErr w:type="spellStart"/>
             <w:r>
               <w:t>user_id</w:t>
             </w:r>
-            <w:proofErr w:type="spellEnd"/>
           </w:p>
         </w:tc>
         <w:tc>
@@ -6981,7 +6730,14 @@
               <w:rPr>
                 <w:rFonts w:hint="eastAsia"/>
               </w:rPr>
-              <w:t>记录的类型，可能值为</w:t>
+              <w:t>记录的类型，可能值</w:t>
+            </w:r>
+            <w:r>
+              <w:rPr>
+                <w:rFonts w:hint="eastAsia"/>
+              </w:rPr>
+              <w:lastRenderedPageBreak/>
+              <w:t>为</w:t>
             </w:r>
             <w:r>
               <w:rPr>
@@ -7039,7 +6795,6 @@
             </w:r>
           </w:p>
           <w:p>
-            <w:proofErr w:type="spellStart"/>
             <w:r>
               <w:rPr>
                 <w:rFonts w:hint="eastAsia"/>
@@ -7052,7 +6807,6 @@
               </w:rPr>
               <w:t>efer_id</w:t>
             </w:r>
-            <w:proofErr w:type="spellEnd"/>
             <w:r>
               <w:rPr>
                 <w:rFonts w:hint="eastAsia"/>
@@ -7082,7 +6836,6 @@
             </w:r>
           </w:p>
           <w:p>
-            <w:proofErr w:type="spellStart"/>
             <w:r>
               <w:rPr>
                 <w:rFonts w:hint="eastAsia"/>
@@ -7095,7 +6848,6 @@
               </w:rPr>
               <w:t>efer_name</w:t>
             </w:r>
-            <w:proofErr w:type="spellEnd"/>
             <w:r>
               <w:rPr>
                 <w:rFonts w:hint="eastAsia"/>
@@ -7113,7 +6865,6 @@
             </w:r>
           </w:p>
           <w:p>
-            <w:proofErr w:type="spellStart"/>
             <w:r>
               <w:rPr>
                 <w:rFonts w:hint="eastAsia"/>
@@ -7126,7 +6877,6 @@
               </w:rPr>
               <w:t>tart_time</w:t>
             </w:r>
-            <w:proofErr w:type="spellEnd"/>
             <w:r>
               <w:rPr>
                 <w:rFonts w:hint="eastAsia"/>
@@ -7144,7 +6894,6 @@
             </w:r>
           </w:p>
           <w:p>
-            <w:proofErr w:type="spellStart"/>
             <w:r>
               <w:rPr>
                 <w:rFonts w:hint="eastAsia"/>
@@ -7157,7 +6906,6 @@
               </w:rPr>
               <w:t>omplete_time</w:t>
             </w:r>
-            <w:proofErr w:type="spellEnd"/>
             <w:r>
               <w:rPr>
                 <w:rFonts w:hint="eastAsia"/>
@@ -9323,7 +9071,7 @@
 </file>
 
 <file path=customXml/itemProps1.xml><?xml version="1.0" encoding="utf-8"?>
-<ds:datastoreItem xmlns:ds="http://schemas.openxmlformats.org/officeDocument/2006/customXml" ds:itemID="{1718F101-1509-475A-BA67-DA069A42A07E}">
+<ds:datastoreItem xmlns:ds="http://schemas.openxmlformats.org/officeDocument/2006/customXml" ds:itemID="{598699D6-1462-4C4A-A30A-EAAEDAE8B45C}">
   <ds:schemaRefs>
     <ds:schemaRef ds:uri="http://schemas.openxmlformats.org/officeDocument/2006/bibliography"/>
   </ds:schemaRefs>

</xml_diff>